<commit_message>
fill up every table in coversheets except table 5 and 6
</commit_message>
<xml_diff>
--- a/testsite/testsite/py-docx/Monitoring-Cover-Sheet.docx
+++ b/testsite/testsite/py-docx/Monitoring-Cover-Sheet.docx
@@ -1,6 +1,6 @@
 
 <file path=word/document.xml><?xml version="1.0" encoding="utf-8"?>
-<w:document xmlns:wpc="http://schemas.microsoft.com/office/word/2010/wordprocessingCanvas" xmlns:cx="http://schemas.microsoft.com/office/drawing/2014/chartex" xmlns:cx1="http://schemas.microsoft.com/office/drawing/2015/9/8/chartex" xmlns:cx2="http://schemas.microsoft.com/office/drawing/2015/10/21/chartex" xmlns:cx3="http://schemas.microsoft.com/office/drawing/2016/5/9/chartex" xmlns:cx4="http://schemas.microsoft.com/office/drawing/2016/5/10/chartex" xmlns:cx5="http://schemas.microsoft.com/office/drawing/2016/5/11/chartex" xmlns:cx6="http://schemas.microsoft.com/office/drawing/2016/5/12/chartex" xmlns:cx7="http://schemas.microsoft.com/office/drawing/2016/5/13/chartex" xmlns:cx8="http://schemas.microsoft.com/office/drawing/2016/5/14/chartex" xmlns:mc="http://schemas.openxmlformats.org/markup-compatibility/2006" xmlns:aink="http://schemas.microsoft.com/office/drawing/2016/ink" xmlns:am3d="http://schemas.microsoft.com/office/drawing/2017/model3d" xmlns:o="urn:schemas-microsoft-com:office:office" xmlns:r="http://schemas.openxmlformats.org/officeDocument/2006/relationships" xmlns:m="http://schemas.openxmlformats.org/officeDocument/2006/math" xmlns:v="urn:schemas-microsoft-com:vml" xmlns:wp14="http://schemas.microsoft.com/office/word/2010/wordprocessingDrawing" xmlns:wp="http://schemas.openxmlformats.org/drawingml/2006/wordprocessingDrawing" xmlns:w10="urn:schemas-microsoft-com:office:word" xmlns:w="http://schemas.openxmlformats.org/wordprocessingml/2006/main" xmlns:w14="http://schemas.microsoft.com/office/word/2010/wordml" xmlns:w15="http://schemas.microsoft.com/office/word/2012/wordml" xmlns:w16cid="http://schemas.microsoft.com/office/word/2016/wordml/cid" xmlns:w16se="http://schemas.microsoft.com/office/word/2015/wordml/symex" xmlns:wpg="http://schemas.microsoft.com/office/word/2010/wordprocessingGroup" xmlns:wpi="http://schemas.microsoft.com/office/word/2010/wordprocessingInk" xmlns:wne="http://schemas.microsoft.com/office/word/2006/wordml" xmlns:wps="http://schemas.microsoft.com/office/word/2010/wordprocessingShape" mc:Ignorable="w14 w15 w16se w16cid wp14">
+<w:document xmlns:wpc="http://schemas.microsoft.com/office/word/2010/wordprocessingCanvas" xmlns:mo="http://schemas.microsoft.com/office/mac/office/2008/main" xmlns:mc="http://schemas.openxmlformats.org/markup-compatibility/2006" xmlns:mv="urn:schemas-microsoft-com:mac:vml" xmlns:o="urn:schemas-microsoft-com:office:office" xmlns:r="http://schemas.openxmlformats.org/officeDocument/2006/relationships" xmlns:m="http://schemas.openxmlformats.org/officeDocument/2006/math" xmlns:v="urn:schemas-microsoft-com:vml" xmlns:wp14="http://schemas.microsoft.com/office/word/2010/wordprocessingDrawing" xmlns:wp="http://schemas.openxmlformats.org/drawingml/2006/wordprocessingDrawing" xmlns:w10="urn:schemas-microsoft-com:office:word" xmlns:w="http://schemas.openxmlformats.org/wordprocessingml/2006/main" xmlns:w14="http://schemas.microsoft.com/office/word/2010/wordml" xmlns:w15="http://schemas.microsoft.com/office/word/2012/wordml" xmlns:wpg="http://schemas.microsoft.com/office/word/2010/wordprocessingGroup" xmlns:wpi="http://schemas.microsoft.com/office/word/2010/wordprocessingInk" xmlns:wne="http://schemas.microsoft.com/office/word/2006/wordml" xmlns:wps="http://schemas.microsoft.com/office/word/2010/wordprocessingShape" mc:Ignorable="w14 w15 wp14">
   <w:body>
     <w:p>
       <w:pPr>
@@ -156,16 +156,7 @@
                 <w:sz w:val="22"/>
                 <w:szCs w:val="22"/>
               </w:rPr>
-              <w:t>RA/</w:t>
-            </w:r>
-            <w:r>
-              <w:rPr>
-                <w:rFonts w:asciiTheme="minorHAnsi" w:hAnsiTheme="minorHAnsi" w:cs="Arial"/>
-                <w:b/>
-                <w:sz w:val="22"/>
-                <w:szCs w:val="22"/>
-              </w:rPr>
-              <w:t>3/</w:t>
+              <w:t>RA/3/</w:t>
             </w:r>
           </w:p>
         </w:tc>
@@ -339,16 +330,7 @@
                 <w:sz w:val="22"/>
                 <w:szCs w:val="22"/>
               </w:rPr>
-              <w:t>Ph:</w:t>
-            </w:r>
-            <w:r>
-              <w:rPr>
-                <w:rFonts w:asciiTheme="minorHAnsi" w:hAnsiTheme="minorHAnsi" w:cs="Tahoma"/>
-                <w:b/>
-                <w:sz w:val="22"/>
-                <w:szCs w:val="22"/>
-              </w:rPr>
-              <w:t xml:space="preserve"> </w:t>
+              <w:t xml:space="preserve">Ph: </w:t>
             </w:r>
           </w:p>
         </w:tc>
@@ -422,16 +404,7 @@
                 <w:sz w:val="22"/>
                 <w:szCs w:val="22"/>
               </w:rPr>
-              <w:t>Ph:</w:t>
-            </w:r>
-            <w:r>
-              <w:rPr>
-                <w:rFonts w:asciiTheme="minorHAnsi" w:hAnsiTheme="minorHAnsi" w:cs="Tahoma"/>
-                <w:b/>
-                <w:sz w:val="22"/>
-                <w:szCs w:val="22"/>
-              </w:rPr>
-              <w:t xml:space="preserve"> </w:t>
+              <w:t xml:space="preserve">Ph: </w:t>
             </w:r>
           </w:p>
         </w:tc>
@@ -505,16 +478,7 @@
                 <w:sz w:val="22"/>
                 <w:szCs w:val="22"/>
               </w:rPr>
-              <w:t>Ph:</w:t>
-            </w:r>
-            <w:r>
-              <w:rPr>
-                <w:rFonts w:asciiTheme="minorHAnsi" w:hAnsiTheme="minorHAnsi" w:cs="Tahoma"/>
-                <w:b/>
-                <w:sz w:val="22"/>
-                <w:szCs w:val="22"/>
-              </w:rPr>
-              <w:t xml:space="preserve"> </w:t>
+              <w:t xml:space="preserve">Ph: </w:t>
             </w:r>
           </w:p>
         </w:tc>
@@ -667,16 +631,7 @@
                 <w:sz w:val="22"/>
                 <w:szCs w:val="22"/>
               </w:rPr>
-              <w:t>Ph:</w:t>
-            </w:r>
-            <w:r>
-              <w:rPr>
-                <w:rFonts w:asciiTheme="minorHAnsi" w:hAnsiTheme="minorHAnsi" w:cs="Tahoma"/>
-                <w:b/>
-                <w:sz w:val="22"/>
-                <w:szCs w:val="22"/>
-              </w:rPr>
-              <w:t xml:space="preserve"> </w:t>
+              <w:t xml:space="preserve">Ph: </w:t>
             </w:r>
           </w:p>
         </w:tc>
@@ -827,16 +782,7 @@
                 <w:sz w:val="22"/>
                 <w:szCs w:val="22"/>
               </w:rPr>
-              <w:t>Ph:</w:t>
-            </w:r>
-            <w:r>
-              <w:rPr>
-                <w:rFonts w:asciiTheme="minorHAnsi" w:hAnsiTheme="minorHAnsi" w:cs="Tahoma"/>
-                <w:b/>
-                <w:sz w:val="22"/>
-                <w:szCs w:val="22"/>
-              </w:rPr>
-              <w:t xml:space="preserve"> </w:t>
+              <w:t xml:space="preserve">Ph: </w:t>
             </w:r>
           </w:p>
         </w:tc>
@@ -936,16 +882,7 @@
                 <w:sz w:val="22"/>
                 <w:szCs w:val="22"/>
               </w:rPr>
-              <w:t>Ph:</w:t>
-            </w:r>
-            <w:r>
-              <w:rPr>
-                <w:rFonts w:asciiTheme="minorHAnsi" w:hAnsiTheme="minorHAnsi" w:cs="Tahoma"/>
-                <w:b/>
-                <w:sz w:val="22"/>
-                <w:szCs w:val="22"/>
-              </w:rPr>
-              <w:t xml:space="preserve"> </w:t>
+              <w:t xml:space="preserve">Ph: </w:t>
             </w:r>
           </w:p>
         </w:tc>
@@ -1108,79 +1045,7 @@
           <w:sz w:val="22"/>
           <w:szCs w:val="22"/>
         </w:rPr>
-        <w:t>SPECIES</w:t>
-      </w:r>
-      <w:r>
-        <w:rPr>
-          <w:rFonts w:asciiTheme="minorHAnsi" w:hAnsiTheme="minorHAnsi" w:cs="Arial"/>
-          <w:b/>
-          <w:sz w:val="22"/>
-          <w:szCs w:val="22"/>
-        </w:rPr>
-        <w:t xml:space="preserve"> </w:t>
-      </w:r>
-      <w:r>
-        <w:rPr>
-          <w:rFonts w:asciiTheme="minorHAnsi" w:hAnsiTheme="minorHAnsi" w:cs="Arial"/>
-          <w:b/>
-          <w:sz w:val="22"/>
-          <w:szCs w:val="22"/>
-        </w:rPr>
-        <w:t>/</w:t>
-      </w:r>
-      <w:r>
-        <w:rPr>
-          <w:rFonts w:asciiTheme="minorHAnsi" w:hAnsiTheme="minorHAnsi" w:cs="Arial"/>
-          <w:b/>
-          <w:sz w:val="22"/>
-          <w:szCs w:val="22"/>
-        </w:rPr>
-        <w:t xml:space="preserve"> </w:t>
-      </w:r>
-      <w:r>
-        <w:rPr>
-          <w:rFonts w:asciiTheme="minorHAnsi" w:hAnsiTheme="minorHAnsi" w:cs="Arial"/>
-          <w:b/>
-          <w:sz w:val="22"/>
-          <w:szCs w:val="22"/>
-        </w:rPr>
-        <w:t>PHENOTYPE</w:t>
-      </w:r>
-      <w:r>
-        <w:rPr>
-          <w:rFonts w:asciiTheme="minorHAnsi" w:hAnsiTheme="minorHAnsi" w:cs="Arial"/>
-          <w:b/>
-          <w:sz w:val="22"/>
-          <w:szCs w:val="22"/>
-        </w:rPr>
-        <w:t xml:space="preserve"> </w:t>
-      </w:r>
-      <w:r>
-        <w:rPr>
-          <w:rFonts w:asciiTheme="minorHAnsi" w:hAnsiTheme="minorHAnsi" w:cs="Arial"/>
-          <w:b/>
-          <w:sz w:val="22"/>
-          <w:szCs w:val="22"/>
-        </w:rPr>
-        <w:t>/</w:t>
-      </w:r>
-      <w:r>
-        <w:rPr>
-          <w:rFonts w:asciiTheme="minorHAnsi" w:hAnsiTheme="minorHAnsi" w:cs="Arial"/>
-          <w:b/>
-          <w:sz w:val="22"/>
-          <w:szCs w:val="22"/>
-        </w:rPr>
-        <w:t xml:space="preserve"> </w:t>
-      </w:r>
-      <w:r>
-        <w:rPr>
-          <w:rFonts w:asciiTheme="minorHAnsi" w:hAnsiTheme="minorHAnsi" w:cs="Arial"/>
-          <w:b/>
-          <w:sz w:val="22"/>
-          <w:szCs w:val="22"/>
-        </w:rPr>
-        <w:t>MODEL ISSUES</w:t>
+        <w:t>SPECIES / PHENOTYPE / MODEL ISSUES</w:t>
       </w:r>
     </w:p>
     <w:p>
@@ -1267,25 +1132,7 @@
           <w:sz w:val="22"/>
           <w:szCs w:val="22"/>
         </w:rPr>
-        <w:t>M</w:t>
-      </w:r>
-      <w:r>
-        <w:rPr>
-          <w:rFonts w:asciiTheme="minorHAnsi" w:hAnsiTheme="minorHAnsi" w:cs="Arial"/>
-          <w:b/>
-          <w:sz w:val="22"/>
-          <w:szCs w:val="22"/>
-        </w:rPr>
-        <w:t>ONITORING CRITERIA</w:t>
-      </w:r>
-      <w:r>
-        <w:rPr>
-          <w:rFonts w:asciiTheme="minorHAnsi" w:hAnsiTheme="minorHAnsi" w:cs="Arial"/>
-          <w:b/>
-          <w:sz w:val="22"/>
-          <w:szCs w:val="22"/>
-        </w:rPr>
-        <w:t xml:space="preserve"> AND SCORING</w:t>
+        <w:t>MONITORING CRITERIA AND SCORING</w:t>
       </w:r>
       <w:r>
         <w:rPr>
@@ -1296,19 +1143,390 @@
         <w:t xml:space="preserve"> </w:t>
       </w:r>
     </w:p>
-    <w:p>
-      <w:pPr>
-        <w:rPr>
-          <w:rFonts w:asciiTheme="minorHAnsi" w:hAnsiTheme="minorHAnsi" w:cs="Arial"/>
-          <w:b/>
-          <w:sz w:val="22"/>
-          <w:szCs w:val="22"/>
-        </w:rPr>
-      </w:pPr>
-    </w:p>
+    <w:tbl>
+      <w:tblPr>
+        <w:tblStyle w:val="TableGrid"/>
+        <w:tblW w:w="0" w:type="auto"/>
+        <w:tblLook w:val="04A0" w:firstRow="1" w:lastRow="0" w:firstColumn="1" w:lastColumn="0" w:noHBand="0" w:noVBand="1"/>
+      </w:tblPr>
+      <w:tblGrid>
+        <w:gridCol w:w="3791"/>
+        <w:gridCol w:w="2126"/>
+        <w:gridCol w:w="2126"/>
+        <w:gridCol w:w="2127"/>
+      </w:tblGrid>
+      <w:tr>
+        <w:tc>
+          <w:tcPr>
+            <w:tcW w:w="3791" w:type="dxa"/>
+            <w:shd w:val="clear" w:color="auto" w:fill="D9D9D9" w:themeFill="background1" w:themeFillShade="D9"/>
+          </w:tcPr>
+          <w:p>
+            <w:r>
+              <w:rPr>
+                <w:rFonts w:asciiTheme="minorHAnsi" w:hAnsiTheme="minorHAnsi" w:cs="Arial"/>
+                <w:b/>
+                <w:sz w:val="22"/>
+                <w:szCs w:val="22"/>
+              </w:rPr>
+              <w:t>Standard AEC recommended criteria</w:t>
+            </w:r>
+          </w:p>
+        </w:tc>
+        <w:tc>
+          <w:tcPr>
+            <w:tcW w:w="2126" w:type="dxa"/>
+            <w:shd w:val="clear" w:color="auto" w:fill="D9D9D9" w:themeFill="background1" w:themeFillShade="D9"/>
+          </w:tcPr>
+          <w:p>
+            <w:pPr>
+              <w:jc w:val="center"/>
+              <w:rPr>
+                <w:b/>
+              </w:rPr>
+            </w:pPr>
+            <w:r>
+              <w:rPr>
+                <w:b/>
+              </w:rPr>
+              <w:t>0</w:t>
+            </w:r>
+          </w:p>
+        </w:tc>
+        <w:tc>
+          <w:tcPr>
+            <w:tcW w:w="2126" w:type="dxa"/>
+            <w:shd w:val="clear" w:color="auto" w:fill="D9D9D9" w:themeFill="background1" w:themeFillShade="D9"/>
+          </w:tcPr>
+          <w:p>
+            <w:pPr>
+              <w:jc w:val="center"/>
+              <w:rPr>
+                <w:b/>
+              </w:rPr>
+            </w:pPr>
+            <w:r>
+              <w:rPr>
+                <w:b/>
+              </w:rPr>
+              <w:t>1</w:t>
+            </w:r>
+          </w:p>
+        </w:tc>
+        <w:tc>
+          <w:tcPr>
+            <w:tcW w:w="2127" w:type="dxa"/>
+            <w:shd w:val="clear" w:color="auto" w:fill="D9D9D9" w:themeFill="background1" w:themeFillShade="D9"/>
+          </w:tcPr>
+          <w:p>
+            <w:pPr>
+              <w:jc w:val="center"/>
+              <w:rPr>
+                <w:b/>
+              </w:rPr>
+            </w:pPr>
+            <w:r>
+              <w:rPr>
+                <w:b/>
+              </w:rPr>
+              <w:t>2</w:t>
+            </w:r>
+          </w:p>
+        </w:tc>
+      </w:tr>
+      <w:tr>
+        <w:tc>
+          <w:tcPr>
+            <w:tcW w:w="3791" w:type="dxa"/>
+          </w:tcPr>
+          <w:p/>
+        </w:tc>
+        <w:tc>
+          <w:tcPr>
+            <w:tcW w:w="2126" w:type="dxa"/>
+          </w:tcPr>
+          <w:p/>
+        </w:tc>
+        <w:tc>
+          <w:tcPr>
+            <w:tcW w:w="2126" w:type="dxa"/>
+          </w:tcPr>
+          <w:p/>
+        </w:tc>
+        <w:tc>
+          <w:tcPr>
+            <w:tcW w:w="2127" w:type="dxa"/>
+          </w:tcPr>
+          <w:p/>
+        </w:tc>
+      </w:tr>
+      <w:tr>
+        <w:tc>
+          <w:tcPr>
+            <w:tcW w:w="3791" w:type="dxa"/>
+          </w:tcPr>
+          <w:p/>
+        </w:tc>
+        <w:tc>
+          <w:tcPr>
+            <w:tcW w:w="2126" w:type="dxa"/>
+          </w:tcPr>
+          <w:p/>
+        </w:tc>
+        <w:tc>
+          <w:tcPr>
+            <w:tcW w:w="2126" w:type="dxa"/>
+          </w:tcPr>
+          <w:p/>
+        </w:tc>
+        <w:tc>
+          <w:tcPr>
+            <w:tcW w:w="2127" w:type="dxa"/>
+          </w:tcPr>
+          <w:p/>
+        </w:tc>
+      </w:tr>
+      <w:tr>
+        <w:tc>
+          <w:tcPr>
+            <w:tcW w:w="3791" w:type="dxa"/>
+          </w:tcPr>
+          <w:p/>
+        </w:tc>
+        <w:tc>
+          <w:tcPr>
+            <w:tcW w:w="2126" w:type="dxa"/>
+          </w:tcPr>
+          <w:p/>
+        </w:tc>
+        <w:tc>
+          <w:tcPr>
+            <w:tcW w:w="2126" w:type="dxa"/>
+          </w:tcPr>
+          <w:p/>
+        </w:tc>
+        <w:tc>
+          <w:tcPr>
+            <w:tcW w:w="2127" w:type="dxa"/>
+          </w:tcPr>
+          <w:p/>
+        </w:tc>
+      </w:tr>
+      <w:tr>
+        <w:tc>
+          <w:tcPr>
+            <w:tcW w:w="3791" w:type="dxa"/>
+          </w:tcPr>
+          <w:p/>
+        </w:tc>
+        <w:tc>
+          <w:tcPr>
+            <w:tcW w:w="2126" w:type="dxa"/>
+          </w:tcPr>
+          <w:p/>
+        </w:tc>
+        <w:tc>
+          <w:tcPr>
+            <w:tcW w:w="2126" w:type="dxa"/>
+          </w:tcPr>
+          <w:p/>
+        </w:tc>
+        <w:tc>
+          <w:tcPr>
+            <w:tcW w:w="2127" w:type="dxa"/>
+          </w:tcPr>
+          <w:p/>
+        </w:tc>
+      </w:tr>
+    </w:tbl>
+    <w:p/>
+    <w:tbl>
+      <w:tblPr>
+        <w:tblStyle w:val="TableGrid"/>
+        <w:tblW w:w="0" w:type="auto"/>
+        <w:tblLook w:val="04A0" w:firstRow="1" w:lastRow="0" w:firstColumn="1" w:lastColumn="0" w:noHBand="0" w:noVBand="1"/>
+      </w:tblPr>
+      <w:tblGrid>
+        <w:gridCol w:w="3791"/>
+        <w:gridCol w:w="2126"/>
+        <w:gridCol w:w="2126"/>
+        <w:gridCol w:w="2127"/>
+      </w:tblGrid>
+      <w:tr>
+        <w:trPr>
+          <w:trHeight w:val="779"/>
+        </w:trPr>
+        <w:tc>
+          <w:tcPr>
+            <w:tcW w:w="3791" w:type="dxa"/>
+            <w:shd w:val="clear" w:color="auto" w:fill="D9D9D9" w:themeFill="background1" w:themeFillShade="D9"/>
+          </w:tcPr>
+          <w:p>
+            <w:r>
+              <w:rPr>
+                <w:rFonts w:asciiTheme="minorHAnsi" w:hAnsiTheme="minorHAnsi" w:cs="Arial"/>
+                <w:b/>
+                <w:sz w:val="22"/>
+                <w:szCs w:val="22"/>
+              </w:rPr>
+              <w:t>Project specific criteria</w:t>
+            </w:r>
+            <w:r>
+              <w:rPr>
+                <w:rFonts w:asciiTheme="minorHAnsi" w:hAnsiTheme="minorHAnsi" w:cs="Arial"/>
+                <w:b/>
+                <w:sz w:val="22"/>
+                <w:szCs w:val="22"/>
+              </w:rPr>
+              <w:t xml:space="preserve"> -</w:t>
+            </w:r>
+            <w:r>
+              <w:rPr>
+                <w:rFonts w:asciiTheme="minorHAnsi" w:hAnsiTheme="minorHAnsi" w:cs="Arial"/>
+                <w:b/>
+                <w:sz w:val="20"/>
+                <w:szCs w:val="20"/>
+              </w:rPr>
+              <w:t xml:space="preserve"> </w:t>
+            </w:r>
+            <w:r>
+              <w:rPr>
+                <w:rFonts w:asciiTheme="minorHAnsi" w:hAnsiTheme="minorHAnsi" w:cs="Arial"/>
+                <w:i/>
+                <w:color w:val="808080" w:themeColor="background1" w:themeShade="80"/>
+                <w:sz w:val="20"/>
+                <w:szCs w:val="20"/>
+              </w:rPr>
+              <w:t>Select  criteria that will adequately identify potential issues (including those described in section17D)</w:t>
+            </w:r>
+          </w:p>
+        </w:tc>
+        <w:tc>
+          <w:tcPr>
+            <w:tcW w:w="2126" w:type="dxa"/>
+            <w:shd w:val="clear" w:color="auto" w:fill="D9D9D9" w:themeFill="background1" w:themeFillShade="D9"/>
+          </w:tcPr>
+          <w:p>
+            <w:pPr>
+              <w:jc w:val="center"/>
+              <w:rPr>
+                <w:b/>
+              </w:rPr>
+            </w:pPr>
+            <w:r>
+              <w:rPr>
+                <w:b/>
+              </w:rPr>
+              <w:t>0</w:t>
+            </w:r>
+          </w:p>
+        </w:tc>
+        <w:tc>
+          <w:tcPr>
+            <w:tcW w:w="2126" w:type="dxa"/>
+            <w:shd w:val="clear" w:color="auto" w:fill="D9D9D9" w:themeFill="background1" w:themeFillShade="D9"/>
+          </w:tcPr>
+          <w:p>
+            <w:pPr>
+              <w:jc w:val="center"/>
+              <w:rPr>
+                <w:b/>
+              </w:rPr>
+            </w:pPr>
+            <w:r>
+              <w:rPr>
+                <w:b/>
+              </w:rPr>
+              <w:t>1</w:t>
+            </w:r>
+          </w:p>
+        </w:tc>
+        <w:tc>
+          <w:tcPr>
+            <w:tcW w:w="2127" w:type="dxa"/>
+            <w:shd w:val="clear" w:color="auto" w:fill="D9D9D9" w:themeFill="background1" w:themeFillShade="D9"/>
+          </w:tcPr>
+          <w:p>
+            <w:pPr>
+              <w:jc w:val="center"/>
+              <w:rPr>
+                <w:b/>
+              </w:rPr>
+            </w:pPr>
+            <w:r>
+              <w:rPr>
+                <w:b/>
+              </w:rPr>
+              <w:t>2</w:t>
+            </w:r>
+          </w:p>
+        </w:tc>
+      </w:tr>
+      <w:tr>
+        <w:tc>
+          <w:tcPr>
+            <w:tcW w:w="3791" w:type="dxa"/>
+          </w:tcPr>
+          <w:p/>
+        </w:tc>
+        <w:tc>
+          <w:tcPr>
+            <w:tcW w:w="2126" w:type="dxa"/>
+          </w:tcPr>
+          <w:p/>
+        </w:tc>
+        <w:tc>
+          <w:tcPr>
+            <w:tcW w:w="2126" w:type="dxa"/>
+          </w:tcPr>
+          <w:p/>
+        </w:tc>
+        <w:tc>
+          <w:tcPr>
+            <w:tcW w:w="2127" w:type="dxa"/>
+          </w:tcPr>
+          <w:p/>
+        </w:tc>
+      </w:tr>
+      <w:tr>
+        <w:tc>
+          <w:tcPr>
+            <w:tcW w:w="3791" w:type="dxa"/>
+          </w:tcPr>
+          <w:p/>
+        </w:tc>
+        <w:tc>
+          <w:tcPr>
+            <w:tcW w:w="2126" w:type="dxa"/>
+          </w:tcPr>
+          <w:p/>
+        </w:tc>
+        <w:tc>
+          <w:tcPr>
+            <w:tcW w:w="2126" w:type="dxa"/>
+          </w:tcPr>
+          <w:p/>
+        </w:tc>
+        <w:tc>
+          <w:tcPr>
+            <w:tcW w:w="2127" w:type="dxa"/>
+          </w:tcPr>
+          <w:p/>
+        </w:tc>
+      </w:tr>
+    </w:tbl>
+    <w:p/>
     <w:tbl>
       <w:tblPr>
         <w:tblW w:w="0" w:type="auto"/>
+        <w:tblBorders>
+          <w:top w:val="single" w:sz="4" w:space="0" w:color="auto"/>
+          <w:left w:val="single" w:sz="4" w:space="0" w:color="auto"/>
+          <w:bottom w:val="single" w:sz="4" w:space="0" w:color="auto"/>
+          <w:right w:val="single" w:sz="4" w:space="0" w:color="auto"/>
+          <w:insideH w:val="single" w:sz="4" w:space="0" w:color="auto"/>
+          <w:insideV w:val="single" w:sz="4" w:space="0" w:color="auto"/>
+        </w:tblBorders>
         <w:tblLayout w:type="fixed"/>
         <w:tblLook w:val="01E0" w:firstRow="1" w:lastRow="1" w:firstColumn="1" w:lastColumn="1" w:noHBand="0" w:noVBand="0"/>
       </w:tblPr>
@@ -1319,812 +1537,6 @@
         <w:gridCol w:w="2127"/>
       </w:tblGrid>
       <w:tr>
-        <w:tc>
-          <w:tcPr>
-            <w:tcW w:w="3794" w:type="dxa"/>
-            <w:tcBorders>
-              <w:top w:val="single" w:sz="4" w:space="0" w:color="auto"/>
-              <w:left w:val="single" w:sz="4" w:space="0" w:color="auto"/>
-              <w:bottom w:val="single" w:sz="4" w:space="0" w:color="auto"/>
-              <w:right w:val="single" w:sz="4" w:space="0" w:color="auto"/>
-            </w:tcBorders>
-            <w:shd w:val="clear" w:color="auto" w:fill="F2F2F2"/>
-            <w:vAlign w:val="center"/>
-          </w:tcPr>
-          <w:p>
-            <w:pPr>
-              <w:spacing w:before="40" w:after="40"/>
-              <w:rPr>
-                <w:rFonts w:asciiTheme="minorHAnsi" w:hAnsiTheme="minorHAnsi" w:cs="Arial"/>
-                <w:b/>
-                <w:sz w:val="22"/>
-                <w:szCs w:val="22"/>
-              </w:rPr>
-            </w:pPr>
-            <w:r>
-              <w:rPr>
-                <w:rFonts w:asciiTheme="minorHAnsi" w:hAnsiTheme="minorHAnsi" w:cs="Arial"/>
-                <w:b/>
-                <w:sz w:val="22"/>
-                <w:szCs w:val="22"/>
-              </w:rPr>
-              <w:t>Standard AEC recommended criteria</w:t>
-            </w:r>
-          </w:p>
-        </w:tc>
-        <w:tc>
-          <w:tcPr>
-            <w:tcW w:w="2127" w:type="dxa"/>
-            <w:tcBorders>
-              <w:top w:val="single" w:sz="4" w:space="0" w:color="auto"/>
-              <w:left w:val="single" w:sz="4" w:space="0" w:color="auto"/>
-              <w:bottom w:val="single" w:sz="4" w:space="0" w:color="auto"/>
-              <w:right w:val="single" w:sz="4" w:space="0" w:color="auto"/>
-            </w:tcBorders>
-            <w:shd w:val="clear" w:color="auto" w:fill="F2F2F2"/>
-            <w:vAlign w:val="center"/>
-          </w:tcPr>
-          <w:p>
-            <w:pPr>
-              <w:spacing w:before="40" w:after="40"/>
-              <w:jc w:val="center"/>
-              <w:rPr>
-                <w:rFonts w:asciiTheme="minorHAnsi" w:hAnsiTheme="minorHAnsi" w:cs="Arial"/>
-                <w:b/>
-                <w:sz w:val="22"/>
-                <w:szCs w:val="22"/>
-              </w:rPr>
-            </w:pPr>
-            <w:r>
-              <w:rPr>
-                <w:rFonts w:asciiTheme="minorHAnsi" w:hAnsiTheme="minorHAnsi" w:cs="Arial"/>
-                <w:b/>
-                <w:sz w:val="22"/>
-                <w:szCs w:val="22"/>
-              </w:rPr>
-              <w:t>0</w:t>
-            </w:r>
-          </w:p>
-        </w:tc>
-        <w:tc>
-          <w:tcPr>
-            <w:tcW w:w="2126" w:type="dxa"/>
-            <w:tcBorders>
-              <w:top w:val="single" w:sz="4" w:space="0" w:color="auto"/>
-              <w:left w:val="single" w:sz="4" w:space="0" w:color="auto"/>
-              <w:bottom w:val="single" w:sz="4" w:space="0" w:color="auto"/>
-              <w:right w:val="single" w:sz="4" w:space="0" w:color="auto"/>
-            </w:tcBorders>
-            <w:shd w:val="clear" w:color="auto" w:fill="F2F2F2"/>
-            <w:vAlign w:val="center"/>
-          </w:tcPr>
-          <w:p>
-            <w:pPr>
-              <w:spacing w:before="40" w:after="40"/>
-              <w:jc w:val="center"/>
-              <w:rPr>
-                <w:rFonts w:asciiTheme="minorHAnsi" w:hAnsiTheme="minorHAnsi" w:cs="Arial"/>
-                <w:b/>
-                <w:sz w:val="22"/>
-                <w:szCs w:val="22"/>
-              </w:rPr>
-            </w:pPr>
-            <w:r>
-              <w:rPr>
-                <w:rFonts w:asciiTheme="minorHAnsi" w:hAnsiTheme="minorHAnsi" w:cs="Arial"/>
-                <w:b/>
-                <w:sz w:val="22"/>
-                <w:szCs w:val="22"/>
-              </w:rPr>
-              <w:t>1</w:t>
-            </w:r>
-          </w:p>
-        </w:tc>
-        <w:tc>
-          <w:tcPr>
-            <w:tcW w:w="2127" w:type="dxa"/>
-            <w:tcBorders>
-              <w:top w:val="single" w:sz="4" w:space="0" w:color="auto"/>
-              <w:left w:val="single" w:sz="4" w:space="0" w:color="auto"/>
-              <w:bottom w:val="single" w:sz="4" w:space="0" w:color="auto"/>
-              <w:right w:val="single" w:sz="4" w:space="0" w:color="auto"/>
-            </w:tcBorders>
-            <w:shd w:val="clear" w:color="auto" w:fill="F2F2F2"/>
-            <w:vAlign w:val="center"/>
-          </w:tcPr>
-          <w:p>
-            <w:pPr>
-              <w:spacing w:before="40" w:after="40"/>
-              <w:jc w:val="center"/>
-              <w:rPr>
-                <w:rFonts w:asciiTheme="minorHAnsi" w:hAnsiTheme="minorHAnsi" w:cs="Arial"/>
-                <w:b/>
-                <w:sz w:val="22"/>
-                <w:szCs w:val="22"/>
-              </w:rPr>
-            </w:pPr>
-            <w:r>
-              <w:rPr>
-                <w:rFonts w:asciiTheme="minorHAnsi" w:hAnsiTheme="minorHAnsi" w:cs="Arial"/>
-                <w:b/>
-                <w:sz w:val="22"/>
-                <w:szCs w:val="22"/>
-              </w:rPr>
-              <w:t>2</w:t>
-            </w:r>
-          </w:p>
-        </w:tc>
-      </w:tr>
-      <w:tr>
-        <w:tblPrEx>
-          <w:tblBorders>
-            <w:top w:val="single" w:sz="4" w:space="0" w:color="auto"/>
-            <w:left w:val="single" w:sz="4" w:space="0" w:color="auto"/>
-            <w:bottom w:val="single" w:sz="4" w:space="0" w:color="auto"/>
-            <w:right w:val="single" w:sz="4" w:space="0" w:color="auto"/>
-            <w:insideH w:val="single" w:sz="4" w:space="0" w:color="auto"/>
-            <w:insideV w:val="single" w:sz="4" w:space="0" w:color="auto"/>
-          </w:tblBorders>
-        </w:tblPrEx>
-        <w:tc>
-          <w:tcPr>
-            <w:tcW w:w="3794" w:type="dxa"/>
-            <w:vAlign w:val="center"/>
-          </w:tcPr>
-          <w:p>
-            <w:pPr>
-              <w:spacing w:before="40"/>
-              <w:rPr>
-                <w:rFonts w:asciiTheme="minorHAnsi" w:hAnsiTheme="minorHAnsi" w:cs="Arial"/>
-                <w:b/>
-                <w:sz w:val="22"/>
-                <w:szCs w:val="22"/>
-              </w:rPr>
-            </w:pPr>
-          </w:p>
-        </w:tc>
-        <w:tc>
-          <w:tcPr>
-            <w:tcW w:w="2127" w:type="dxa"/>
-            <w:vAlign w:val="center"/>
-          </w:tcPr>
-          <w:p>
-            <w:pPr>
-              <w:jc w:val="center"/>
-              <w:rPr>
-                <w:rFonts w:asciiTheme="minorHAnsi" w:hAnsiTheme="minorHAnsi" w:cs="Arial"/>
-                <w:b/>
-                <w:sz w:val="22"/>
-                <w:szCs w:val="22"/>
-              </w:rPr>
-            </w:pPr>
-          </w:p>
-        </w:tc>
-        <w:tc>
-          <w:tcPr>
-            <w:tcW w:w="2126" w:type="dxa"/>
-            <w:vAlign w:val="center"/>
-          </w:tcPr>
-          <w:p>
-            <w:pPr>
-              <w:jc w:val="center"/>
-              <w:rPr>
-                <w:rFonts w:asciiTheme="minorHAnsi" w:hAnsiTheme="minorHAnsi" w:cs="Arial"/>
-                <w:b/>
-                <w:sz w:val="22"/>
-                <w:szCs w:val="22"/>
-              </w:rPr>
-            </w:pPr>
-          </w:p>
-        </w:tc>
-        <w:tc>
-          <w:tcPr>
-            <w:tcW w:w="2127" w:type="dxa"/>
-            <w:vAlign w:val="center"/>
-          </w:tcPr>
-          <w:p>
-            <w:pPr>
-              <w:jc w:val="center"/>
-              <w:rPr>
-                <w:rFonts w:asciiTheme="minorHAnsi" w:hAnsiTheme="minorHAnsi" w:cs="Arial"/>
-                <w:b/>
-                <w:sz w:val="22"/>
-                <w:szCs w:val="22"/>
-              </w:rPr>
-            </w:pPr>
-          </w:p>
-        </w:tc>
-      </w:tr>
-      <w:tr>
-        <w:tblPrEx>
-          <w:tblBorders>
-            <w:top w:val="single" w:sz="4" w:space="0" w:color="auto"/>
-            <w:left w:val="single" w:sz="4" w:space="0" w:color="auto"/>
-            <w:bottom w:val="single" w:sz="4" w:space="0" w:color="auto"/>
-            <w:right w:val="single" w:sz="4" w:space="0" w:color="auto"/>
-            <w:insideH w:val="single" w:sz="4" w:space="0" w:color="auto"/>
-            <w:insideV w:val="single" w:sz="4" w:space="0" w:color="auto"/>
-          </w:tblBorders>
-        </w:tblPrEx>
-        <w:tc>
-          <w:tcPr>
-            <w:tcW w:w="3794" w:type="dxa"/>
-            <w:vAlign w:val="center"/>
-          </w:tcPr>
-          <w:p>
-            <w:pPr>
-              <w:spacing w:before="40"/>
-              <w:rPr>
-                <w:rFonts w:asciiTheme="minorHAnsi" w:hAnsiTheme="minorHAnsi" w:cs="Arial"/>
-                <w:b/>
-                <w:sz w:val="22"/>
-                <w:szCs w:val="22"/>
-              </w:rPr>
-            </w:pPr>
-          </w:p>
-        </w:tc>
-        <w:tc>
-          <w:tcPr>
-            <w:tcW w:w="2127" w:type="dxa"/>
-            <w:vAlign w:val="center"/>
-          </w:tcPr>
-          <w:p>
-            <w:pPr>
-              <w:jc w:val="center"/>
-              <w:rPr>
-                <w:rFonts w:asciiTheme="minorHAnsi" w:hAnsiTheme="minorHAnsi" w:cs="Arial"/>
-                <w:b/>
-                <w:sz w:val="22"/>
-                <w:szCs w:val="22"/>
-              </w:rPr>
-            </w:pPr>
-          </w:p>
-        </w:tc>
-        <w:tc>
-          <w:tcPr>
-            <w:tcW w:w="2126" w:type="dxa"/>
-            <w:vAlign w:val="center"/>
-          </w:tcPr>
-          <w:p>
-            <w:pPr>
-              <w:jc w:val="center"/>
-              <w:rPr>
-                <w:rFonts w:asciiTheme="minorHAnsi" w:hAnsiTheme="minorHAnsi" w:cs="Arial"/>
-                <w:b/>
-                <w:sz w:val="22"/>
-                <w:szCs w:val="22"/>
-              </w:rPr>
-            </w:pPr>
-          </w:p>
-        </w:tc>
-        <w:tc>
-          <w:tcPr>
-            <w:tcW w:w="2127" w:type="dxa"/>
-            <w:vAlign w:val="center"/>
-          </w:tcPr>
-          <w:p>
-            <w:pPr>
-              <w:jc w:val="center"/>
-              <w:rPr>
-                <w:rFonts w:asciiTheme="minorHAnsi" w:hAnsiTheme="minorHAnsi" w:cs="Arial"/>
-                <w:b/>
-                <w:sz w:val="22"/>
-                <w:szCs w:val="22"/>
-              </w:rPr>
-            </w:pPr>
-          </w:p>
-        </w:tc>
-      </w:tr>
-      <w:tr>
-        <w:tblPrEx>
-          <w:tblBorders>
-            <w:top w:val="single" w:sz="4" w:space="0" w:color="auto"/>
-            <w:left w:val="single" w:sz="4" w:space="0" w:color="auto"/>
-            <w:bottom w:val="single" w:sz="4" w:space="0" w:color="auto"/>
-            <w:right w:val="single" w:sz="4" w:space="0" w:color="auto"/>
-            <w:insideH w:val="single" w:sz="4" w:space="0" w:color="auto"/>
-            <w:insideV w:val="single" w:sz="4" w:space="0" w:color="auto"/>
-          </w:tblBorders>
-        </w:tblPrEx>
-        <w:tc>
-          <w:tcPr>
-            <w:tcW w:w="3794" w:type="dxa"/>
-            <w:vAlign w:val="center"/>
-          </w:tcPr>
-          <w:p>
-            <w:pPr>
-              <w:spacing w:before="40"/>
-              <w:rPr>
-                <w:rFonts w:asciiTheme="minorHAnsi" w:hAnsiTheme="minorHAnsi" w:cs="Arial"/>
-                <w:b/>
-                <w:sz w:val="22"/>
-                <w:szCs w:val="22"/>
-              </w:rPr>
-            </w:pPr>
-          </w:p>
-        </w:tc>
-        <w:tc>
-          <w:tcPr>
-            <w:tcW w:w="2127" w:type="dxa"/>
-            <w:vAlign w:val="center"/>
-          </w:tcPr>
-          <w:p>
-            <w:pPr>
-              <w:jc w:val="center"/>
-              <w:rPr>
-                <w:rFonts w:asciiTheme="minorHAnsi" w:hAnsiTheme="minorHAnsi" w:cs="Arial"/>
-                <w:b/>
-                <w:sz w:val="22"/>
-                <w:szCs w:val="22"/>
-              </w:rPr>
-            </w:pPr>
-          </w:p>
-        </w:tc>
-        <w:tc>
-          <w:tcPr>
-            <w:tcW w:w="2126" w:type="dxa"/>
-            <w:vAlign w:val="center"/>
-          </w:tcPr>
-          <w:p>
-            <w:pPr>
-              <w:jc w:val="center"/>
-              <w:rPr>
-                <w:rFonts w:asciiTheme="minorHAnsi" w:hAnsiTheme="minorHAnsi" w:cs="Arial"/>
-                <w:b/>
-                <w:sz w:val="22"/>
-                <w:szCs w:val="22"/>
-              </w:rPr>
-            </w:pPr>
-          </w:p>
-        </w:tc>
-        <w:tc>
-          <w:tcPr>
-            <w:tcW w:w="2127" w:type="dxa"/>
-            <w:vAlign w:val="center"/>
-          </w:tcPr>
-          <w:p>
-            <w:pPr>
-              <w:jc w:val="center"/>
-              <w:rPr>
-                <w:rFonts w:asciiTheme="minorHAnsi" w:hAnsiTheme="minorHAnsi" w:cs="Arial"/>
-                <w:b/>
-                <w:sz w:val="22"/>
-                <w:szCs w:val="22"/>
-              </w:rPr>
-            </w:pPr>
-          </w:p>
-        </w:tc>
-      </w:tr>
-      <w:tr>
-        <w:tblPrEx>
-          <w:tblBorders>
-            <w:top w:val="single" w:sz="4" w:space="0" w:color="auto"/>
-            <w:left w:val="single" w:sz="4" w:space="0" w:color="auto"/>
-            <w:bottom w:val="single" w:sz="4" w:space="0" w:color="auto"/>
-            <w:right w:val="single" w:sz="4" w:space="0" w:color="auto"/>
-            <w:insideH w:val="single" w:sz="4" w:space="0" w:color="auto"/>
-            <w:insideV w:val="single" w:sz="4" w:space="0" w:color="auto"/>
-          </w:tblBorders>
-        </w:tblPrEx>
-        <w:tc>
-          <w:tcPr>
-            <w:tcW w:w="3794" w:type="dxa"/>
-            <w:vAlign w:val="center"/>
-          </w:tcPr>
-          <w:p>
-            <w:pPr>
-              <w:spacing w:before="40"/>
-              <w:rPr>
-                <w:rFonts w:asciiTheme="minorHAnsi" w:hAnsiTheme="minorHAnsi" w:cs="Arial"/>
-                <w:b/>
-                <w:sz w:val="22"/>
-                <w:szCs w:val="22"/>
-              </w:rPr>
-            </w:pPr>
-          </w:p>
-        </w:tc>
-        <w:tc>
-          <w:tcPr>
-            <w:tcW w:w="2127" w:type="dxa"/>
-            <w:vAlign w:val="center"/>
-          </w:tcPr>
-          <w:p>
-            <w:pPr>
-              <w:jc w:val="center"/>
-              <w:rPr>
-                <w:rFonts w:asciiTheme="minorHAnsi" w:hAnsiTheme="minorHAnsi" w:cs="Arial"/>
-                <w:b/>
-                <w:sz w:val="22"/>
-                <w:szCs w:val="22"/>
-              </w:rPr>
-            </w:pPr>
-          </w:p>
-        </w:tc>
-        <w:tc>
-          <w:tcPr>
-            <w:tcW w:w="2126" w:type="dxa"/>
-            <w:vAlign w:val="center"/>
-          </w:tcPr>
-          <w:p>
-            <w:pPr>
-              <w:jc w:val="center"/>
-              <w:rPr>
-                <w:rFonts w:asciiTheme="minorHAnsi" w:hAnsiTheme="minorHAnsi" w:cs="Arial"/>
-                <w:b/>
-                <w:sz w:val="22"/>
-                <w:szCs w:val="22"/>
-              </w:rPr>
-            </w:pPr>
-          </w:p>
-        </w:tc>
-        <w:tc>
-          <w:tcPr>
-            <w:tcW w:w="2127" w:type="dxa"/>
-            <w:vAlign w:val="center"/>
-          </w:tcPr>
-          <w:p>
-            <w:pPr>
-              <w:jc w:val="center"/>
-              <w:rPr>
-                <w:rFonts w:asciiTheme="minorHAnsi" w:hAnsiTheme="minorHAnsi" w:cs="Arial"/>
-                <w:b/>
-                <w:sz w:val="22"/>
-                <w:szCs w:val="22"/>
-              </w:rPr>
-            </w:pPr>
-          </w:p>
-        </w:tc>
-      </w:tr>
-      <w:tr>
-        <w:tc>
-          <w:tcPr>
-            <w:tcW w:w="3794" w:type="dxa"/>
-            <w:tcBorders>
-              <w:top w:val="single" w:sz="4" w:space="0" w:color="auto"/>
-              <w:left w:val="single" w:sz="4" w:space="0" w:color="auto"/>
-              <w:bottom w:val="single" w:sz="4" w:space="0" w:color="auto"/>
-              <w:right w:val="single" w:sz="4" w:space="0" w:color="auto"/>
-            </w:tcBorders>
-            <w:shd w:val="clear" w:color="auto" w:fill="F2F2F2" w:themeFill="background1" w:themeFillShade="F2"/>
-            <w:vAlign w:val="center"/>
-          </w:tcPr>
-          <w:p>
-            <w:pPr>
-              <w:spacing w:before="40" w:after="40"/>
-              <w:rPr>
-                <w:rFonts w:asciiTheme="minorHAnsi" w:hAnsiTheme="minorHAnsi" w:cs="Arial"/>
-                <w:b/>
-                <w:sz w:val="22"/>
-                <w:szCs w:val="22"/>
-              </w:rPr>
-            </w:pPr>
-            <w:bookmarkStart w:id="0" w:name="_GoBack" w:colFirst="0" w:colLast="3"/>
-            <w:r>
-              <w:rPr>
-                <w:rFonts w:asciiTheme="minorHAnsi" w:hAnsiTheme="minorHAnsi" w:cs="Arial"/>
-                <w:b/>
-                <w:sz w:val="22"/>
-                <w:szCs w:val="22"/>
-              </w:rPr>
-              <w:t>Project specific criteria</w:t>
-            </w:r>
-            <w:r>
-              <w:rPr>
-                <w:rFonts w:asciiTheme="minorHAnsi" w:hAnsiTheme="minorHAnsi" w:cs="Arial"/>
-                <w:b/>
-                <w:sz w:val="22"/>
-                <w:szCs w:val="22"/>
-              </w:rPr>
-              <w:t xml:space="preserve"> -</w:t>
-            </w:r>
-            <w:r>
-              <w:rPr>
-                <w:rFonts w:asciiTheme="minorHAnsi" w:hAnsiTheme="minorHAnsi" w:cs="Arial"/>
-                <w:b/>
-                <w:sz w:val="20"/>
-                <w:szCs w:val="20"/>
-              </w:rPr>
-              <w:t xml:space="preserve"> </w:t>
-            </w:r>
-            <w:proofErr w:type="gramStart"/>
-            <w:r>
-              <w:rPr>
-                <w:rFonts w:asciiTheme="minorHAnsi" w:hAnsiTheme="minorHAnsi" w:cs="Arial"/>
-                <w:i/>
-                <w:color w:val="808080" w:themeColor="background1" w:themeShade="80"/>
-                <w:sz w:val="20"/>
-                <w:szCs w:val="20"/>
-              </w:rPr>
-              <w:t>Select  criteria</w:t>
-            </w:r>
-            <w:proofErr w:type="gramEnd"/>
-            <w:r>
-              <w:rPr>
-                <w:rFonts w:asciiTheme="minorHAnsi" w:hAnsiTheme="minorHAnsi" w:cs="Arial"/>
-                <w:i/>
-                <w:color w:val="808080" w:themeColor="background1" w:themeShade="80"/>
-                <w:sz w:val="20"/>
-                <w:szCs w:val="20"/>
-              </w:rPr>
-              <w:t xml:space="preserve"> that will adequately identify potential issues (including those described in section17D)</w:t>
-            </w:r>
-          </w:p>
-        </w:tc>
-        <w:tc>
-          <w:tcPr>
-            <w:tcW w:w="2127" w:type="dxa"/>
-            <w:tcBorders>
-              <w:top w:val="single" w:sz="4" w:space="0" w:color="auto"/>
-              <w:left w:val="single" w:sz="4" w:space="0" w:color="auto"/>
-              <w:bottom w:val="single" w:sz="4" w:space="0" w:color="auto"/>
-              <w:right w:val="single" w:sz="4" w:space="0" w:color="auto"/>
-            </w:tcBorders>
-            <w:shd w:val="clear" w:color="auto" w:fill="F2F2F2" w:themeFill="background1" w:themeFillShade="F2"/>
-            <w:vAlign w:val="center"/>
-          </w:tcPr>
-          <w:p>
-            <w:pPr>
-              <w:spacing w:before="40" w:after="40"/>
-              <w:jc w:val="center"/>
-              <w:rPr>
-                <w:rFonts w:asciiTheme="minorHAnsi" w:hAnsiTheme="minorHAnsi" w:cs="Arial"/>
-                <w:b/>
-                <w:sz w:val="22"/>
-                <w:szCs w:val="22"/>
-              </w:rPr>
-            </w:pPr>
-            <w:r>
-              <w:rPr>
-                <w:rFonts w:asciiTheme="minorHAnsi" w:hAnsiTheme="minorHAnsi" w:cs="Arial"/>
-                <w:b/>
-                <w:sz w:val="22"/>
-                <w:szCs w:val="22"/>
-              </w:rPr>
-              <w:t>0</w:t>
-            </w:r>
-          </w:p>
-        </w:tc>
-        <w:tc>
-          <w:tcPr>
-            <w:tcW w:w="2126" w:type="dxa"/>
-            <w:tcBorders>
-              <w:top w:val="single" w:sz="4" w:space="0" w:color="auto"/>
-              <w:left w:val="single" w:sz="4" w:space="0" w:color="auto"/>
-              <w:bottom w:val="single" w:sz="4" w:space="0" w:color="auto"/>
-              <w:right w:val="single" w:sz="4" w:space="0" w:color="auto"/>
-            </w:tcBorders>
-            <w:shd w:val="clear" w:color="auto" w:fill="F2F2F2" w:themeFill="background1" w:themeFillShade="F2"/>
-            <w:vAlign w:val="center"/>
-          </w:tcPr>
-          <w:p>
-            <w:pPr>
-              <w:spacing w:before="40" w:after="40"/>
-              <w:jc w:val="center"/>
-              <w:rPr>
-                <w:rFonts w:asciiTheme="minorHAnsi" w:hAnsiTheme="minorHAnsi" w:cs="Arial"/>
-                <w:b/>
-                <w:sz w:val="22"/>
-                <w:szCs w:val="22"/>
-              </w:rPr>
-            </w:pPr>
-            <w:r>
-              <w:rPr>
-                <w:rFonts w:asciiTheme="minorHAnsi" w:hAnsiTheme="minorHAnsi" w:cs="Arial"/>
-                <w:b/>
-                <w:sz w:val="22"/>
-                <w:szCs w:val="22"/>
-              </w:rPr>
-              <w:t>1</w:t>
-            </w:r>
-          </w:p>
-        </w:tc>
-        <w:tc>
-          <w:tcPr>
-            <w:tcW w:w="2127" w:type="dxa"/>
-            <w:tcBorders>
-              <w:top w:val="single" w:sz="4" w:space="0" w:color="auto"/>
-              <w:left w:val="single" w:sz="4" w:space="0" w:color="auto"/>
-              <w:bottom w:val="single" w:sz="4" w:space="0" w:color="auto"/>
-              <w:right w:val="single" w:sz="4" w:space="0" w:color="auto"/>
-            </w:tcBorders>
-            <w:shd w:val="clear" w:color="auto" w:fill="F2F2F2" w:themeFill="background1" w:themeFillShade="F2"/>
-            <w:vAlign w:val="center"/>
-          </w:tcPr>
-          <w:p>
-            <w:pPr>
-              <w:spacing w:before="40" w:after="40"/>
-              <w:jc w:val="center"/>
-              <w:rPr>
-                <w:rFonts w:asciiTheme="minorHAnsi" w:hAnsiTheme="minorHAnsi" w:cs="Arial"/>
-                <w:b/>
-                <w:sz w:val="22"/>
-                <w:szCs w:val="22"/>
-              </w:rPr>
-            </w:pPr>
-            <w:r>
-              <w:rPr>
-                <w:rFonts w:asciiTheme="minorHAnsi" w:hAnsiTheme="minorHAnsi" w:cs="Arial"/>
-                <w:b/>
-                <w:sz w:val="22"/>
-                <w:szCs w:val="22"/>
-              </w:rPr>
-              <w:t>2</w:t>
-            </w:r>
-          </w:p>
-        </w:tc>
-      </w:tr>
-      <w:bookmarkEnd w:id="0"/>
-      <w:tr>
-        <w:tblPrEx>
-          <w:tblBorders>
-            <w:top w:val="single" w:sz="4" w:space="0" w:color="auto"/>
-            <w:left w:val="single" w:sz="4" w:space="0" w:color="auto"/>
-            <w:bottom w:val="single" w:sz="4" w:space="0" w:color="auto"/>
-            <w:right w:val="single" w:sz="4" w:space="0" w:color="auto"/>
-            <w:insideH w:val="single" w:sz="4" w:space="0" w:color="auto"/>
-            <w:insideV w:val="single" w:sz="4" w:space="0" w:color="auto"/>
-          </w:tblBorders>
-        </w:tblPrEx>
-        <w:tc>
-          <w:tcPr>
-            <w:tcW w:w="3794" w:type="dxa"/>
-            <w:vAlign w:val="center"/>
-          </w:tcPr>
-          <w:p>
-            <w:pPr>
-              <w:spacing w:before="40"/>
-              <w:rPr>
-                <w:rFonts w:asciiTheme="minorHAnsi" w:hAnsiTheme="minorHAnsi" w:cs="Arial"/>
-                <w:b/>
-                <w:sz w:val="22"/>
-                <w:szCs w:val="22"/>
-              </w:rPr>
-            </w:pPr>
-          </w:p>
-        </w:tc>
-        <w:tc>
-          <w:tcPr>
-            <w:tcW w:w="2127" w:type="dxa"/>
-            <w:vAlign w:val="center"/>
-          </w:tcPr>
-          <w:p>
-            <w:pPr>
-              <w:jc w:val="center"/>
-              <w:rPr>
-                <w:rFonts w:asciiTheme="minorHAnsi" w:hAnsiTheme="minorHAnsi" w:cs="Arial"/>
-                <w:b/>
-                <w:sz w:val="22"/>
-                <w:szCs w:val="22"/>
-              </w:rPr>
-            </w:pPr>
-          </w:p>
-        </w:tc>
-        <w:tc>
-          <w:tcPr>
-            <w:tcW w:w="2126" w:type="dxa"/>
-            <w:vAlign w:val="center"/>
-          </w:tcPr>
-          <w:p>
-            <w:pPr>
-              <w:jc w:val="center"/>
-              <w:rPr>
-                <w:rFonts w:asciiTheme="minorHAnsi" w:hAnsiTheme="minorHAnsi" w:cs="Arial"/>
-                <w:b/>
-                <w:sz w:val="22"/>
-                <w:szCs w:val="22"/>
-              </w:rPr>
-            </w:pPr>
-          </w:p>
-        </w:tc>
-        <w:tc>
-          <w:tcPr>
-            <w:tcW w:w="2127" w:type="dxa"/>
-            <w:vAlign w:val="center"/>
-          </w:tcPr>
-          <w:p>
-            <w:pPr>
-              <w:jc w:val="center"/>
-              <w:rPr>
-                <w:rFonts w:asciiTheme="minorHAnsi" w:hAnsiTheme="minorHAnsi" w:cs="Arial"/>
-                <w:b/>
-                <w:sz w:val="22"/>
-                <w:szCs w:val="22"/>
-              </w:rPr>
-            </w:pPr>
-          </w:p>
-        </w:tc>
-      </w:tr>
-      <w:tr>
-        <w:tblPrEx>
-          <w:tblBorders>
-            <w:top w:val="single" w:sz="4" w:space="0" w:color="auto"/>
-            <w:left w:val="single" w:sz="4" w:space="0" w:color="auto"/>
-            <w:bottom w:val="single" w:sz="4" w:space="0" w:color="auto"/>
-            <w:right w:val="single" w:sz="4" w:space="0" w:color="auto"/>
-            <w:insideH w:val="single" w:sz="4" w:space="0" w:color="auto"/>
-            <w:insideV w:val="single" w:sz="4" w:space="0" w:color="auto"/>
-          </w:tblBorders>
-        </w:tblPrEx>
-        <w:tc>
-          <w:tcPr>
-            <w:tcW w:w="3794" w:type="dxa"/>
-            <w:vAlign w:val="center"/>
-          </w:tcPr>
-          <w:p>
-            <w:pPr>
-              <w:spacing w:before="40"/>
-              <w:rPr>
-                <w:rFonts w:asciiTheme="minorHAnsi" w:hAnsiTheme="minorHAnsi" w:cs="Arial"/>
-                <w:b/>
-                <w:sz w:val="22"/>
-                <w:szCs w:val="22"/>
-              </w:rPr>
-            </w:pPr>
-          </w:p>
-        </w:tc>
-        <w:tc>
-          <w:tcPr>
-            <w:tcW w:w="2127" w:type="dxa"/>
-            <w:vAlign w:val="center"/>
-          </w:tcPr>
-          <w:p>
-            <w:pPr>
-              <w:jc w:val="center"/>
-              <w:rPr>
-                <w:rFonts w:asciiTheme="minorHAnsi" w:hAnsiTheme="minorHAnsi" w:cs="Arial"/>
-                <w:b/>
-                <w:sz w:val="22"/>
-                <w:szCs w:val="22"/>
-              </w:rPr>
-            </w:pPr>
-          </w:p>
-        </w:tc>
-        <w:tc>
-          <w:tcPr>
-            <w:tcW w:w="2126" w:type="dxa"/>
-            <w:vAlign w:val="center"/>
-          </w:tcPr>
-          <w:p>
-            <w:pPr>
-              <w:jc w:val="center"/>
-              <w:rPr>
-                <w:rFonts w:asciiTheme="minorHAnsi" w:hAnsiTheme="minorHAnsi" w:cs="Arial"/>
-                <w:b/>
-                <w:sz w:val="22"/>
-                <w:szCs w:val="22"/>
-              </w:rPr>
-            </w:pPr>
-          </w:p>
-        </w:tc>
-        <w:tc>
-          <w:tcPr>
-            <w:tcW w:w="2127" w:type="dxa"/>
-            <w:vAlign w:val="center"/>
-          </w:tcPr>
-          <w:p>
-            <w:pPr>
-              <w:jc w:val="center"/>
-              <w:rPr>
-                <w:rFonts w:asciiTheme="minorHAnsi" w:hAnsiTheme="minorHAnsi" w:cs="Arial"/>
-                <w:b/>
-                <w:sz w:val="22"/>
-                <w:szCs w:val="22"/>
-              </w:rPr>
-            </w:pPr>
-          </w:p>
-        </w:tc>
-      </w:tr>
-      <w:tr>
-        <w:tblPrEx>
-          <w:tblBorders>
-            <w:top w:val="single" w:sz="4" w:space="0" w:color="auto"/>
-            <w:left w:val="single" w:sz="4" w:space="0" w:color="auto"/>
-            <w:bottom w:val="single" w:sz="4" w:space="0" w:color="auto"/>
-            <w:right w:val="single" w:sz="4" w:space="0" w:color="auto"/>
-            <w:insideH w:val="single" w:sz="4" w:space="0" w:color="auto"/>
-            <w:insideV w:val="single" w:sz="4" w:space="0" w:color="auto"/>
-          </w:tblBorders>
-        </w:tblPrEx>
         <w:tc>
           <w:tcPr>
             <w:tcW w:w="3794" w:type="dxa"/>
@@ -2299,16 +1711,7 @@
           <w:szCs w:val="22"/>
         </w:rPr>
         <w:lastRenderedPageBreak/>
-        <w:t>M</w:t>
-      </w:r>
-      <w:r>
-        <w:rPr>
-          <w:rFonts w:asciiTheme="minorHAnsi" w:hAnsiTheme="minorHAnsi" w:cs="Arial"/>
-          <w:b/>
-          <w:sz w:val="22"/>
-          <w:szCs w:val="22"/>
-        </w:rPr>
-        <w:t>ONITORING FREQUENCY</w:t>
+        <w:t>MONITORING FREQUENCY</w:t>
       </w:r>
     </w:p>
     <w:p>
@@ -2334,17 +1737,7 @@
           <w:szCs w:val="20"/>
         </w:rPr>
         <w:tab/>
-        <w:t>Describe monitoring regime including frequency of animal assessment and weighing</w:t>
-      </w:r>
-      <w:r>
-        <w:rPr>
-          <w:rFonts w:asciiTheme="minorHAnsi" w:hAnsiTheme="minorHAnsi" w:cs="Arial"/>
-          <w:i/>
-          <w:color w:val="808080" w:themeColor="background1" w:themeShade="80"/>
-          <w:sz w:val="20"/>
-          <w:szCs w:val="20"/>
-        </w:rPr>
-        <w:t xml:space="preserve">.  Select </w:t>
+        <w:t xml:space="preserve">Describe monitoring regime including frequency of animal assessment and weighing.  Select </w:t>
       </w:r>
       <w:r>
         <w:rPr>
@@ -2541,155 +1934,113 @@
                 <w:sz w:val="22"/>
                 <w:szCs w:val="22"/>
               </w:rPr>
-              <w:t xml:space="preserve">General   </w:t>
-            </w:r>
-            <w:r>
-              <w:rPr>
-                <w:rFonts w:asciiTheme="minorHAnsi" w:hAnsiTheme="minorHAnsi" w:cs="Arial"/>
+              <w:t xml:space="preserve">General: </w:t>
+            </w:r>
+          </w:p>
+        </w:tc>
+        <w:tc>
+          <w:tcPr>
+            <w:tcW w:w="2579" w:type="dxa"/>
+          </w:tcPr>
+          <w:p>
+            <w:pPr>
+              <w:rPr>
+                <w:rFonts w:asciiTheme="minorHAnsi" w:hAnsiTheme="minorHAnsi" w:cs="Arial"/>
+                <w:b/>
+                <w:sz w:val="22"/>
+                <w:szCs w:val="22"/>
+              </w:rPr>
+            </w:pPr>
+            <w:r>
+              <w:rPr>
+                <w:rFonts w:asciiTheme="minorHAnsi" w:hAnsiTheme="minorHAnsi" w:cs="Arial"/>
+                <w:sz w:val="22"/>
+                <w:szCs w:val="22"/>
+              </w:rPr>
+              <w:t>Anaesthesi</w:t>
+            </w:r>
+            <w:r>
+              <w:rPr>
+                <w:rFonts w:asciiTheme="minorHAnsi" w:hAnsiTheme="minorHAnsi" w:cs="Arial"/>
+                <w:sz w:val="22"/>
+                <w:szCs w:val="22"/>
+              </w:rPr>
+              <w:t xml:space="preserve">a: </w:t>
+            </w:r>
+          </w:p>
+        </w:tc>
+        <w:tc>
+          <w:tcPr>
+            <w:tcW w:w="2578" w:type="dxa"/>
+          </w:tcPr>
+          <w:p>
+            <w:pPr>
+              <w:rPr>
+                <w:rFonts w:asciiTheme="minorHAnsi" w:hAnsiTheme="minorHAnsi" w:cs="Arial"/>
+                <w:b/>
+                <w:sz w:val="22"/>
+                <w:szCs w:val="22"/>
+              </w:rPr>
+            </w:pPr>
+            <w:r>
+              <w:rPr>
+                <w:rFonts w:asciiTheme="minorHAnsi" w:hAnsiTheme="minorHAnsi" w:cs="Arial"/>
+                <w:sz w:val="22"/>
+                <w:szCs w:val="22"/>
+              </w:rPr>
+              <w:t>Post Procedure</w:t>
+            </w:r>
+            <w:r>
+              <w:rPr>
+                <w:rFonts w:asciiTheme="minorHAnsi" w:hAnsiTheme="minorHAnsi" w:cs="Arial"/>
+                <w:sz w:val="22"/>
+                <w:szCs w:val="22"/>
+              </w:rPr>
+              <w:t xml:space="preserve">: </w:t>
+            </w:r>
+          </w:p>
+        </w:tc>
+        <w:tc>
+          <w:tcPr>
+            <w:tcW w:w="2579" w:type="dxa"/>
+          </w:tcPr>
+          <w:p>
+            <w:pPr>
+              <w:rPr>
+                <w:rFonts w:asciiTheme="minorHAnsi" w:hAnsiTheme="minorHAnsi" w:cs="Arial"/>
+                <w:b/>
+                <w:sz w:val="22"/>
+                <w:szCs w:val="22"/>
+              </w:rPr>
+            </w:pPr>
+            <w:r>
+              <w:rPr>
+                <w:rFonts w:asciiTheme="minorHAnsi" w:hAnsiTheme="minorHAnsi" w:cs="Arial"/>
+                <w:sz w:val="22"/>
+                <w:szCs w:val="22"/>
+              </w:rPr>
+              <w:t>Other</w:t>
+            </w:r>
+            <w:r>
+              <w:rPr>
+                <w:rFonts w:asciiTheme="minorHAnsi" w:hAnsiTheme="minorHAnsi" w:cs="Tahoma"/>
                 <w:b/>
                 <w:bCs/>
                 <w:sz w:val="22"/>
                 <w:szCs w:val="22"/>
               </w:rPr>
-              <w:t>[  ]</w:t>
-            </w:r>
-          </w:p>
-        </w:tc>
-        <w:tc>
-          <w:tcPr>
-            <w:tcW w:w="2579" w:type="dxa"/>
-          </w:tcPr>
-          <w:p>
-            <w:pPr>
-              <w:rPr>
-                <w:rFonts w:asciiTheme="minorHAnsi" w:hAnsiTheme="minorHAnsi" w:cs="Arial"/>
-                <w:b/>
-                <w:sz w:val="22"/>
-                <w:szCs w:val="22"/>
-              </w:rPr>
-            </w:pPr>
-            <w:r>
-              <w:rPr>
-                <w:rFonts w:asciiTheme="minorHAnsi" w:hAnsiTheme="minorHAnsi" w:cs="Arial"/>
-                <w:sz w:val="22"/>
-                <w:szCs w:val="22"/>
-              </w:rPr>
-              <w:t>Anaesthesia</w:t>
-            </w:r>
-            <w:r>
-              <w:rPr>
-                <w:rFonts w:asciiTheme="minorHAnsi" w:hAnsiTheme="minorHAnsi" w:cs="Tahoma"/>
-                <w:b/>
-                <w:bCs/>
-                <w:sz w:val="22"/>
-                <w:szCs w:val="22"/>
-              </w:rPr>
-              <w:t xml:space="preserve">   [ ]</w:t>
-            </w:r>
-          </w:p>
-        </w:tc>
-        <w:tc>
-          <w:tcPr>
-            <w:tcW w:w="2578" w:type="dxa"/>
-          </w:tcPr>
-          <w:p>
-            <w:pPr>
-              <w:rPr>
-                <w:rFonts w:asciiTheme="minorHAnsi" w:hAnsiTheme="minorHAnsi" w:cs="Arial"/>
-                <w:b/>
-                <w:sz w:val="22"/>
-                <w:szCs w:val="22"/>
-              </w:rPr>
-            </w:pPr>
-            <w:r>
-              <w:rPr>
-                <w:rFonts w:asciiTheme="minorHAnsi" w:hAnsiTheme="minorHAnsi" w:cs="Arial"/>
-                <w:sz w:val="22"/>
-                <w:szCs w:val="22"/>
-              </w:rPr>
-              <w:t xml:space="preserve">Post Procedure </w:t>
-            </w:r>
-            <w:r>
-              <w:rPr>
-                <w:rFonts w:asciiTheme="minorHAnsi" w:hAnsiTheme="minorHAnsi" w:cs="Tahoma"/>
-                <w:b/>
-                <w:bCs/>
-                <w:sz w:val="22"/>
-                <w:szCs w:val="22"/>
-              </w:rPr>
-              <w:t xml:space="preserve">   [ ]</w:t>
-            </w:r>
-          </w:p>
-        </w:tc>
-        <w:tc>
-          <w:tcPr>
-            <w:tcW w:w="2579" w:type="dxa"/>
-          </w:tcPr>
-          <w:p>
-            <w:pPr>
-              <w:rPr>
-                <w:rFonts w:asciiTheme="minorHAnsi" w:hAnsiTheme="minorHAnsi" w:cs="Tahoma"/>
-                <w:b/>
-                <w:bCs/>
-                <w:sz w:val="22"/>
-                <w:szCs w:val="22"/>
-              </w:rPr>
-            </w:pPr>
-            <w:r>
-              <w:rPr>
-                <w:rFonts w:asciiTheme="minorHAnsi" w:hAnsiTheme="minorHAnsi" w:cs="Arial"/>
-                <w:sz w:val="22"/>
-                <w:szCs w:val="22"/>
-              </w:rPr>
-              <w:t>Other</w:t>
-            </w:r>
-            <w:r>
-              <w:rPr>
-                <w:rFonts w:asciiTheme="minorHAnsi" w:hAnsiTheme="minorHAnsi" w:cs="Arial"/>
-                <w:sz w:val="22"/>
-                <w:szCs w:val="22"/>
-              </w:rPr>
-              <w:t xml:space="preserve"> </w:t>
-            </w:r>
-            <w:r>
-              <w:rPr>
-                <w:rFonts w:asciiTheme="minorHAnsi" w:hAnsiTheme="minorHAnsi" w:cs="Tahoma"/>
-                <w:b/>
-                <w:bCs/>
-                <w:sz w:val="22"/>
-                <w:szCs w:val="22"/>
-              </w:rPr>
-              <w:t xml:space="preserve">   [ ]</w:t>
-            </w:r>
-          </w:p>
-          <w:p>
-            <w:pPr>
-              <w:rPr>
-                <w:rFonts w:asciiTheme="minorHAnsi" w:hAnsiTheme="minorHAnsi" w:cs="Arial"/>
-                <w:b/>
-                <w:sz w:val="22"/>
-                <w:szCs w:val="22"/>
-              </w:rPr>
-            </w:pPr>
-            <w:r>
-              <w:rPr>
-                <w:rFonts w:asciiTheme="minorHAnsi" w:hAnsiTheme="minorHAnsi" w:cs="Tahoma"/>
-                <w:bCs/>
-                <w:sz w:val="22"/>
-                <w:szCs w:val="22"/>
-              </w:rPr>
-              <w:t>Specify</w:t>
-            </w:r>
-            <w:r>
-              <w:rPr>
-                <w:rFonts w:asciiTheme="minorHAnsi" w:hAnsiTheme="minorHAnsi" w:cs="Tahoma"/>
-                <w:b/>
-                <w:bCs/>
-                <w:sz w:val="22"/>
-                <w:szCs w:val="22"/>
-              </w:rPr>
-              <w:t>………………………….</w:t>
-            </w:r>
+              <w:t>:</w:t>
+            </w:r>
+          </w:p>
+          <w:p>
+            <w:pPr>
+              <w:rPr>
+                <w:rFonts w:asciiTheme="minorHAnsi" w:hAnsiTheme="minorHAnsi" w:cs="Arial"/>
+                <w:b/>
+                <w:sz w:val="22"/>
+                <w:szCs w:val="22"/>
+              </w:rPr>
+            </w:pPr>
           </w:p>
         </w:tc>
       </w:tr>
@@ -2713,6 +2064,8 @@
           <w:szCs w:val="22"/>
         </w:rPr>
       </w:pPr>
+      <w:bookmarkStart w:id="0" w:name="_GoBack"/>
+      <w:bookmarkEnd w:id="0"/>
     </w:p>
     <w:p>
       <w:pPr>
@@ -2783,25 +2136,7 @@
                 <w:sz w:val="22"/>
                 <w:szCs w:val="22"/>
               </w:rPr>
-              <w:t>Total Wel</w:t>
-            </w:r>
-            <w:r>
-              <w:rPr>
-                <w:rFonts w:asciiTheme="minorHAnsi" w:hAnsiTheme="minorHAnsi" w:cs="Arial"/>
-                <w:b/>
-                <w:sz w:val="22"/>
-                <w:szCs w:val="22"/>
-              </w:rPr>
-              <w:t xml:space="preserve">fare Impact </w:t>
-            </w:r>
-            <w:r>
-              <w:rPr>
-                <w:rFonts w:asciiTheme="minorHAnsi" w:hAnsiTheme="minorHAnsi" w:cs="Arial"/>
-                <w:b/>
-                <w:sz w:val="22"/>
-                <w:szCs w:val="22"/>
-              </w:rPr>
-              <w:t>Score</w:t>
+              <w:t>Total Welfare Impact Score</w:t>
             </w:r>
           </w:p>
           <w:p>
@@ -3004,63 +2339,7 @@
                 <w:sz w:val="22"/>
                 <w:szCs w:val="22"/>
               </w:rPr>
-              <w:t xml:space="preserve">Consider </w:t>
-            </w:r>
-            <w:r>
-              <w:rPr>
-                <w:rFonts w:asciiTheme="minorHAnsi" w:hAnsiTheme="minorHAnsi" w:cs="Arial"/>
-                <w:sz w:val="22"/>
-                <w:szCs w:val="22"/>
-              </w:rPr>
-              <w:t>analgesia.  (</w:t>
-            </w:r>
-            <w:r>
-              <w:rPr>
-                <w:rFonts w:asciiTheme="minorHAnsi" w:hAnsiTheme="minorHAnsi" w:cs="Arial"/>
-                <w:sz w:val="22"/>
-                <w:szCs w:val="22"/>
-              </w:rPr>
-              <w:t xml:space="preserve">As described in the approval or </w:t>
-            </w:r>
-            <w:r>
-              <w:rPr>
-                <w:rFonts w:asciiTheme="minorHAnsi" w:hAnsiTheme="minorHAnsi" w:cs="Arial"/>
-                <w:sz w:val="22"/>
-                <w:szCs w:val="22"/>
-              </w:rPr>
-              <w:t xml:space="preserve">following </w:t>
-            </w:r>
-            <w:r>
-              <w:rPr>
-                <w:rFonts w:asciiTheme="minorHAnsi" w:hAnsiTheme="minorHAnsi" w:cs="Arial"/>
-                <w:sz w:val="22"/>
-                <w:szCs w:val="22"/>
-              </w:rPr>
-              <w:t xml:space="preserve"> veterinary</w:t>
-            </w:r>
-            <w:r>
-              <w:rPr>
-                <w:rFonts w:asciiTheme="minorHAnsi" w:hAnsiTheme="minorHAnsi" w:cs="Arial"/>
-                <w:sz w:val="22"/>
-                <w:szCs w:val="22"/>
-              </w:rPr>
-              <w:t xml:space="preserve"> </w:t>
-            </w:r>
-            <w:r>
-              <w:rPr>
-                <w:rFonts w:asciiTheme="minorHAnsi" w:hAnsiTheme="minorHAnsi" w:cs="Arial"/>
-                <w:sz w:val="22"/>
-                <w:szCs w:val="22"/>
-              </w:rPr>
-              <w:t>authorisation</w:t>
-            </w:r>
-            <w:r>
-              <w:rPr>
-                <w:rFonts w:asciiTheme="minorHAnsi" w:hAnsiTheme="minorHAnsi" w:cs="Arial"/>
-                <w:sz w:val="22"/>
-                <w:szCs w:val="22"/>
-              </w:rPr>
-              <w:t>)</w:t>
+              <w:t>Consider analgesia.  (As described in the approval or following  veterinary authorisation)</w:t>
             </w:r>
           </w:p>
           <w:p>
@@ -3108,8 +2387,153 @@
                 <w:szCs w:val="20"/>
                 <w:highlight w:val="yellow"/>
               </w:rPr>
-              <w:t xml:space="preserve">elect appropriate actions and interventions to minimise impact on animal welfare </w:t>
-            </w:r>
+              <w:t>elect appropriate actions and interventions to minimise impact on animal welfare for this total score</w:t>
+            </w:r>
+            <w:r>
+              <w:rPr>
+                <w:rFonts w:asciiTheme="minorHAnsi" w:hAnsiTheme="minorHAnsi" w:cs="Arial"/>
+                <w:color w:val="808080" w:themeColor="background1" w:themeShade="80"/>
+                <w:sz w:val="20"/>
+                <w:szCs w:val="20"/>
+              </w:rPr>
+              <w:t>.</w:t>
+            </w:r>
+          </w:p>
+        </w:tc>
+      </w:tr>
+      <w:tr>
+        <w:tc>
+          <w:tcPr>
+            <w:tcW w:w="3227" w:type="dxa"/>
+          </w:tcPr>
+          <w:p>
+            <w:pPr>
+              <w:jc w:val="center"/>
+              <w:rPr>
+                <w:rFonts w:asciiTheme="minorHAnsi" w:hAnsiTheme="minorHAnsi" w:cs="Arial"/>
+                <w:b/>
+                <w:sz w:val="22"/>
+                <w:szCs w:val="22"/>
+              </w:rPr>
+            </w:pPr>
+            <w:r>
+              <w:rPr>
+                <w:rFonts w:asciiTheme="minorHAnsi" w:hAnsiTheme="minorHAnsi" w:cs="Arial"/>
+                <w:b/>
+                <w:sz w:val="22"/>
+                <w:szCs w:val="22"/>
+              </w:rPr>
+              <w:t>2 - 4</w:t>
+            </w:r>
+          </w:p>
+        </w:tc>
+        <w:tc>
+          <w:tcPr>
+            <w:tcW w:w="7087" w:type="dxa"/>
+            <w:vAlign w:val="center"/>
+          </w:tcPr>
+          <w:p>
+            <w:pPr>
+              <w:numPr>
+                <w:ilvl w:val="0"/>
+                <w:numId w:val="13"/>
+              </w:numPr>
+              <w:ind w:left="317" w:right="-108" w:hanging="284"/>
+              <w:rPr>
+                <w:rFonts w:asciiTheme="minorHAnsi" w:hAnsiTheme="minorHAnsi" w:cs="Arial"/>
+                <w:sz w:val="22"/>
+                <w:szCs w:val="22"/>
+              </w:rPr>
+            </w:pPr>
+            <w:r>
+              <w:rPr>
+                <w:rFonts w:asciiTheme="minorHAnsi" w:hAnsiTheme="minorHAnsi" w:cs="Arial"/>
+                <w:sz w:val="22"/>
+                <w:szCs w:val="22"/>
+              </w:rPr>
+              <w:t>Monitor twice daily</w:t>
+            </w:r>
+          </w:p>
+          <w:p>
+            <w:pPr>
+              <w:numPr>
+                <w:ilvl w:val="0"/>
+                <w:numId w:val="13"/>
+              </w:numPr>
+              <w:ind w:left="317" w:right="-108" w:hanging="284"/>
+              <w:rPr>
+                <w:rFonts w:asciiTheme="minorHAnsi" w:hAnsiTheme="minorHAnsi" w:cs="Arial"/>
+                <w:sz w:val="22"/>
+                <w:szCs w:val="22"/>
+              </w:rPr>
+            </w:pPr>
+            <w:r>
+              <w:rPr>
+                <w:rFonts w:asciiTheme="minorHAnsi" w:hAnsiTheme="minorHAnsi" w:cs="Arial"/>
+                <w:sz w:val="22"/>
+                <w:szCs w:val="22"/>
+              </w:rPr>
+              <w:t>Weigh</w:t>
+            </w:r>
+          </w:p>
+          <w:p>
+            <w:pPr>
+              <w:numPr>
+                <w:ilvl w:val="0"/>
+                <w:numId w:val="13"/>
+              </w:numPr>
+              <w:ind w:left="317" w:right="-108" w:hanging="284"/>
+              <w:rPr>
+                <w:rFonts w:asciiTheme="minorHAnsi" w:hAnsiTheme="minorHAnsi" w:cs="Arial"/>
+                <w:sz w:val="22"/>
+                <w:szCs w:val="22"/>
+              </w:rPr>
+            </w:pPr>
+            <w:r>
+              <w:rPr>
+                <w:rFonts w:asciiTheme="minorHAnsi" w:hAnsiTheme="minorHAnsi" w:cs="Arial"/>
+                <w:sz w:val="22"/>
+                <w:szCs w:val="22"/>
+              </w:rPr>
+              <w:t xml:space="preserve">Consider analgesia.  (As described in the approval or following veterinary authorisation).  </w:t>
+            </w:r>
+          </w:p>
+          <w:p>
+            <w:pPr>
+              <w:numPr>
+                <w:ilvl w:val="0"/>
+                <w:numId w:val="13"/>
+              </w:numPr>
+              <w:ind w:left="317" w:right="-108" w:hanging="284"/>
+              <w:rPr>
+                <w:rFonts w:asciiTheme="minorHAnsi" w:hAnsiTheme="minorHAnsi" w:cs="Arial"/>
+                <w:sz w:val="22"/>
+                <w:szCs w:val="22"/>
+              </w:rPr>
+            </w:pPr>
+            <w:r>
+              <w:rPr>
+                <w:rFonts w:asciiTheme="minorHAnsi" w:hAnsiTheme="minorHAnsi" w:cs="Arial"/>
+                <w:sz w:val="22"/>
+                <w:szCs w:val="22"/>
+              </w:rPr>
+              <w:t>Assess for euthanasia</w:t>
+            </w:r>
+          </w:p>
+          <w:p>
+            <w:pPr>
+              <w:numPr>
+                <w:ilvl w:val="0"/>
+                <w:numId w:val="13"/>
+              </w:numPr>
+              <w:ind w:left="317" w:right="-108" w:hanging="284"/>
+              <w:rPr>
+                <w:rFonts w:asciiTheme="minorHAnsi" w:hAnsiTheme="minorHAnsi" w:cs="Arial"/>
+                <w:b/>
+                <w:sz w:val="22"/>
+                <w:szCs w:val="22"/>
+              </w:rPr>
+            </w:pPr>
             <w:r>
               <w:rPr>
                 <w:rFonts w:asciiTheme="minorHAnsi" w:hAnsiTheme="minorHAnsi" w:cs="Arial"/>
@@ -3119,14 +2543,36 @@
                 <w:szCs w:val="20"/>
                 <w:highlight w:val="yellow"/>
               </w:rPr>
-              <w:t>for this total score</w:t>
-            </w:r>
-            <w:r>
-              <w:rPr>
-                <w:rFonts w:asciiTheme="minorHAnsi" w:hAnsiTheme="minorHAnsi" w:cs="Arial"/>
+              <w:t xml:space="preserve">For this project, </w:t>
+            </w:r>
+            <w:r>
+              <w:rPr>
+                <w:rFonts w:asciiTheme="minorHAnsi" w:hAnsiTheme="minorHAnsi" w:cs="Arial"/>
+                <w:i/>
                 <w:color w:val="808080" w:themeColor="background1" w:themeShade="80"/>
                 <w:sz w:val="20"/>
                 <w:szCs w:val="20"/>
+                <w:highlight w:val="yellow"/>
+              </w:rPr>
+              <w:t>s</w:t>
+            </w:r>
+            <w:r>
+              <w:rPr>
+                <w:rFonts w:asciiTheme="minorHAnsi" w:hAnsiTheme="minorHAnsi" w:cs="Arial"/>
+                <w:i/>
+                <w:color w:val="808080" w:themeColor="background1" w:themeShade="80"/>
+                <w:sz w:val="20"/>
+                <w:szCs w:val="20"/>
+                <w:highlight w:val="yellow"/>
+              </w:rPr>
+              <w:t>elect appropriate actions and interventions to minimise impact on animal welfare for this total score</w:t>
+            </w:r>
+            <w:r>
+              <w:rPr>
+                <w:rFonts w:asciiTheme="minorHAnsi" w:hAnsiTheme="minorHAnsi" w:cs="Arial"/>
+                <w:color w:val="808080" w:themeColor="background1" w:themeShade="80"/>
+                <w:sz w:val="20"/>
+                <w:szCs w:val="20"/>
               </w:rPr>
               <w:t>.</w:t>
             </w:r>
@@ -3155,43 +2601,55 @@
                 <w:sz w:val="22"/>
                 <w:szCs w:val="22"/>
               </w:rPr>
-              <w:t>2</w:t>
-            </w:r>
-            <w:r>
-              <w:rPr>
-                <w:rFonts w:asciiTheme="minorHAnsi" w:hAnsiTheme="minorHAnsi" w:cs="Arial"/>
-                <w:b/>
-                <w:sz w:val="22"/>
-                <w:szCs w:val="22"/>
-              </w:rPr>
-              <w:t xml:space="preserve"> </w:t>
-            </w:r>
-            <w:r>
-              <w:rPr>
-                <w:rFonts w:asciiTheme="minorHAnsi" w:hAnsiTheme="minorHAnsi" w:cs="Arial"/>
-                <w:b/>
-                <w:sz w:val="22"/>
-                <w:szCs w:val="22"/>
-              </w:rPr>
-              <w:t>-</w:t>
-            </w:r>
-            <w:r>
-              <w:rPr>
-                <w:rFonts w:asciiTheme="minorHAnsi" w:hAnsiTheme="minorHAnsi" w:cs="Arial"/>
-                <w:b/>
-                <w:sz w:val="22"/>
-                <w:szCs w:val="22"/>
-              </w:rPr>
-              <w:t xml:space="preserve"> </w:t>
-            </w:r>
-            <w:r>
-              <w:rPr>
-                <w:rFonts w:asciiTheme="minorHAnsi" w:hAnsiTheme="minorHAnsi" w:cs="Arial"/>
-                <w:b/>
-                <w:sz w:val="22"/>
-                <w:szCs w:val="22"/>
-              </w:rPr>
-              <w:t>4</w:t>
+              <w:t>5</w:t>
+            </w:r>
+          </w:p>
+          <w:p>
+            <w:pPr>
+              <w:jc w:val="center"/>
+              <w:rPr>
+                <w:rFonts w:asciiTheme="minorHAnsi" w:hAnsiTheme="minorHAnsi" w:cs="Arial"/>
+                <w:b/>
+                <w:sz w:val="22"/>
+                <w:szCs w:val="22"/>
+              </w:rPr>
+            </w:pPr>
+            <w:r>
+              <w:rPr>
+                <w:rFonts w:asciiTheme="minorHAnsi" w:hAnsiTheme="minorHAnsi" w:cs="Arial"/>
+                <w:b/>
+                <w:sz w:val="22"/>
+                <w:szCs w:val="22"/>
+              </w:rPr>
+              <w:t>Humane end-point</w:t>
+            </w:r>
+          </w:p>
+          <w:p>
+            <w:pPr>
+              <w:rPr>
+                <w:rFonts w:asciiTheme="minorHAnsi" w:hAnsiTheme="minorHAnsi" w:cs="Arial"/>
+                <w:sz w:val="22"/>
+                <w:szCs w:val="22"/>
+              </w:rPr>
+            </w:pPr>
+            <w:r>
+              <w:rPr>
+                <w:rFonts w:asciiTheme="minorHAnsi" w:hAnsiTheme="minorHAnsi" w:cs="Arial"/>
+                <w:color w:val="808080" w:themeColor="background1" w:themeShade="80"/>
+                <w:sz w:val="20"/>
+                <w:szCs w:val="20"/>
+              </w:rPr>
+              <w:t xml:space="preserve">Point when animals should be humanely killed </w:t>
+            </w:r>
+            <w:r>
+              <w:rPr>
+                <w:rFonts w:asciiTheme="minorHAnsi" w:hAnsiTheme="minorHAnsi" w:cs="Arial"/>
+                <w:i/>
+                <w:color w:val="808080" w:themeColor="background1" w:themeShade="80"/>
+                <w:sz w:val="20"/>
+                <w:szCs w:val="20"/>
+              </w:rPr>
+              <w:t xml:space="preserve">(regardless of whether the study aims have been achieved) </w:t>
             </w:r>
           </w:p>
         </w:tc>
@@ -3209,17 +2667,19 @@
               <w:ind w:left="317" w:right="-108" w:hanging="284"/>
               <w:rPr>
                 <w:rFonts w:asciiTheme="minorHAnsi" w:hAnsiTheme="minorHAnsi" w:cs="Arial"/>
-                <w:sz w:val="22"/>
-                <w:szCs w:val="22"/>
-              </w:rPr>
-            </w:pPr>
-            <w:r>
-              <w:rPr>
-                <w:rFonts w:asciiTheme="minorHAnsi" w:hAnsiTheme="minorHAnsi" w:cs="Arial"/>
-                <w:sz w:val="22"/>
-                <w:szCs w:val="22"/>
-              </w:rPr>
-              <w:t>Monitor twice daily</w:t>
+                <w:color w:val="000000"/>
+                <w:sz w:val="22"/>
+                <w:szCs w:val="22"/>
+              </w:rPr>
+            </w:pPr>
+            <w:r>
+              <w:rPr>
+                <w:rFonts w:asciiTheme="minorHAnsi" w:hAnsiTheme="minorHAnsi" w:cs="Arial"/>
+                <w:color w:val="000000"/>
+                <w:sz w:val="22"/>
+                <w:szCs w:val="22"/>
+              </w:rPr>
+              <w:t>Immediate euthanasia</w:t>
             </w:r>
           </w:p>
           <w:p>
@@ -3231,121 +2691,92 @@
               <w:ind w:left="317" w:right="-108" w:hanging="284"/>
               <w:rPr>
                 <w:rFonts w:asciiTheme="minorHAnsi" w:hAnsiTheme="minorHAnsi" w:cs="Arial"/>
-                <w:sz w:val="22"/>
-                <w:szCs w:val="22"/>
-              </w:rPr>
-            </w:pPr>
-            <w:r>
-              <w:rPr>
-                <w:rFonts w:asciiTheme="minorHAnsi" w:hAnsiTheme="minorHAnsi" w:cs="Arial"/>
-                <w:sz w:val="22"/>
-                <w:szCs w:val="22"/>
-              </w:rPr>
-              <w:t>Weigh</w:t>
-            </w:r>
-          </w:p>
-          <w:p>
-            <w:pPr>
-              <w:numPr>
-                <w:ilvl w:val="0"/>
-                <w:numId w:val="13"/>
-              </w:numPr>
-              <w:ind w:left="317" w:right="-108" w:hanging="284"/>
-              <w:rPr>
-                <w:rFonts w:asciiTheme="minorHAnsi" w:hAnsiTheme="minorHAnsi" w:cs="Arial"/>
-                <w:sz w:val="22"/>
-                <w:szCs w:val="22"/>
-              </w:rPr>
-            </w:pPr>
-            <w:r>
-              <w:rPr>
-                <w:rFonts w:asciiTheme="minorHAnsi" w:hAnsiTheme="minorHAnsi" w:cs="Arial"/>
-                <w:sz w:val="22"/>
-                <w:szCs w:val="22"/>
-              </w:rPr>
-              <w:t>Consider</w:t>
-            </w:r>
-            <w:r>
-              <w:rPr>
-                <w:rFonts w:asciiTheme="minorHAnsi" w:hAnsiTheme="minorHAnsi" w:cs="Arial"/>
-                <w:sz w:val="22"/>
-                <w:szCs w:val="22"/>
-              </w:rPr>
-              <w:t xml:space="preserve"> analgesia.  (</w:t>
-            </w:r>
-            <w:r>
-              <w:rPr>
-                <w:rFonts w:asciiTheme="minorHAnsi" w:hAnsiTheme="minorHAnsi" w:cs="Arial"/>
-                <w:sz w:val="22"/>
-                <w:szCs w:val="22"/>
-              </w:rPr>
-              <w:t xml:space="preserve">As described in the approval or </w:t>
-            </w:r>
-            <w:r>
-              <w:rPr>
-                <w:rFonts w:asciiTheme="minorHAnsi" w:hAnsiTheme="minorHAnsi" w:cs="Arial"/>
-                <w:sz w:val="22"/>
-                <w:szCs w:val="22"/>
-              </w:rPr>
-              <w:t>following</w:t>
-            </w:r>
-            <w:r>
-              <w:rPr>
-                <w:rFonts w:asciiTheme="minorHAnsi" w:hAnsiTheme="minorHAnsi" w:cs="Arial"/>
-                <w:sz w:val="22"/>
-                <w:szCs w:val="22"/>
-              </w:rPr>
-              <w:t xml:space="preserve"> veterinary </w:t>
-            </w:r>
-            <w:r>
-              <w:rPr>
-                <w:rFonts w:asciiTheme="minorHAnsi" w:hAnsiTheme="minorHAnsi" w:cs="Arial"/>
-                <w:sz w:val="22"/>
-                <w:szCs w:val="22"/>
-              </w:rPr>
-              <w:t>authorisation)</w:t>
-            </w:r>
-            <w:r>
-              <w:rPr>
-                <w:rFonts w:asciiTheme="minorHAnsi" w:hAnsiTheme="minorHAnsi" w:cs="Arial"/>
-                <w:sz w:val="22"/>
-                <w:szCs w:val="22"/>
-              </w:rPr>
-              <w:t xml:space="preserve">.  </w:t>
-            </w:r>
-          </w:p>
-          <w:p>
-            <w:pPr>
-              <w:numPr>
-                <w:ilvl w:val="0"/>
-                <w:numId w:val="13"/>
-              </w:numPr>
-              <w:ind w:left="317" w:right="-108" w:hanging="284"/>
-              <w:rPr>
-                <w:rFonts w:asciiTheme="minorHAnsi" w:hAnsiTheme="minorHAnsi" w:cs="Arial"/>
-                <w:sz w:val="22"/>
-                <w:szCs w:val="22"/>
-              </w:rPr>
-            </w:pPr>
-            <w:r>
-              <w:rPr>
-                <w:rFonts w:asciiTheme="minorHAnsi" w:hAnsiTheme="minorHAnsi" w:cs="Arial"/>
-                <w:sz w:val="22"/>
-                <w:szCs w:val="22"/>
-              </w:rPr>
-              <w:t>Assess for euthanasia</w:t>
-            </w:r>
-          </w:p>
-          <w:p>
-            <w:pPr>
-              <w:numPr>
-                <w:ilvl w:val="0"/>
-                <w:numId w:val="13"/>
-              </w:numPr>
-              <w:ind w:left="317" w:right="-108" w:hanging="284"/>
-              <w:rPr>
-                <w:rFonts w:asciiTheme="minorHAnsi" w:hAnsiTheme="minorHAnsi" w:cs="Arial"/>
-                <w:b/>
+                <w:b/>
+                <w:sz w:val="22"/>
+                <w:szCs w:val="22"/>
+              </w:rPr>
+            </w:pPr>
+            <w:r>
+              <w:rPr>
+                <w:rFonts w:asciiTheme="minorHAnsi" w:hAnsiTheme="minorHAnsi" w:cs="Arial"/>
+                <w:color w:val="000000"/>
+                <w:sz w:val="22"/>
+                <w:szCs w:val="22"/>
+              </w:rPr>
+              <w:t>Complete reporting documentation and submit to facilities staff/manager and AWO if required.</w:t>
+            </w:r>
+          </w:p>
+        </w:tc>
+      </w:tr>
+      <w:tr>
+        <w:tc>
+          <w:tcPr>
+            <w:tcW w:w="3227" w:type="dxa"/>
+          </w:tcPr>
+          <w:p>
+            <w:pPr>
+              <w:spacing w:before="60" w:after="40"/>
+              <w:rPr>
+                <w:rFonts w:asciiTheme="minorHAnsi" w:hAnsiTheme="minorHAnsi" w:cs="Arial"/>
+                <w:b/>
+                <w:sz w:val="22"/>
+                <w:szCs w:val="22"/>
+              </w:rPr>
+            </w:pPr>
+            <w:r>
+              <w:rPr>
+                <w:rFonts w:asciiTheme="minorHAnsi" w:hAnsiTheme="minorHAnsi" w:cs="Arial"/>
+                <w:b/>
+                <w:sz w:val="22"/>
+                <w:szCs w:val="22"/>
+              </w:rPr>
+              <w:t xml:space="preserve">Additional Specific Interventions </w:t>
+            </w:r>
+            <w:r>
+              <w:rPr>
+                <w:rFonts w:asciiTheme="minorHAnsi" w:hAnsiTheme="minorHAnsi" w:cs="Arial"/>
+                <w:i/>
+                <w:color w:val="808080" w:themeColor="background1" w:themeShade="80"/>
+                <w:sz w:val="20"/>
+                <w:szCs w:val="20"/>
+              </w:rPr>
+              <w:t xml:space="preserve">(i.e. to manage </w:t>
+            </w:r>
+            <w:r>
+              <w:rPr>
+                <w:rFonts w:asciiTheme="minorHAnsi" w:hAnsiTheme="minorHAnsi" w:cs="Arial"/>
+                <w:i/>
+                <w:color w:val="808080" w:themeColor="background1" w:themeShade="80"/>
+                <w:sz w:val="20"/>
+                <w:szCs w:val="20"/>
+                <w:u w:val="single"/>
+              </w:rPr>
+              <w:t>project specific criteria</w:t>
+            </w:r>
+            <w:r>
+              <w:rPr>
+                <w:rFonts w:asciiTheme="minorHAnsi" w:hAnsiTheme="minorHAnsi" w:cs="Arial"/>
+                <w:i/>
+                <w:color w:val="808080" w:themeColor="background1" w:themeShade="80"/>
+                <w:sz w:val="20"/>
+                <w:szCs w:val="20"/>
+              </w:rPr>
+              <w:t xml:space="preserve"> indicated above, or specific husbandry care)</w:t>
+            </w:r>
+          </w:p>
+        </w:tc>
+        <w:tc>
+          <w:tcPr>
+            <w:tcW w:w="7087" w:type="dxa"/>
+            <w:vAlign w:val="center"/>
+          </w:tcPr>
+          <w:p>
+            <w:pPr>
+              <w:spacing w:before="60" w:after="40"/>
+              <w:ind w:right="-108"/>
+              <w:rPr>
+                <w:rFonts w:asciiTheme="minorHAnsi" w:hAnsiTheme="minorHAnsi" w:cs="Arial"/>
+                <w:color w:val="000000"/>
                 <w:sz w:val="22"/>
                 <w:szCs w:val="22"/>
               </w:rPr>
@@ -3381,361 +2812,8 @@
                 <w:szCs w:val="20"/>
                 <w:highlight w:val="yellow"/>
               </w:rPr>
-              <w:t>elect appropriate actions and interventions to minimise impact on animal welfare for this total score</w:t>
-            </w:r>
-            <w:r>
-              <w:rPr>
-                <w:rFonts w:asciiTheme="minorHAnsi" w:hAnsiTheme="minorHAnsi" w:cs="Arial"/>
-                <w:color w:val="808080" w:themeColor="background1" w:themeShade="80"/>
-                <w:sz w:val="20"/>
-                <w:szCs w:val="20"/>
-              </w:rPr>
-              <w:t>.</w:t>
-            </w:r>
-          </w:p>
-        </w:tc>
-      </w:tr>
-      <w:tr>
-        <w:tc>
-          <w:tcPr>
-            <w:tcW w:w="3227" w:type="dxa"/>
-          </w:tcPr>
-          <w:p>
-            <w:pPr>
-              <w:jc w:val="center"/>
-              <w:rPr>
-                <w:rFonts w:asciiTheme="minorHAnsi" w:hAnsiTheme="minorHAnsi" w:cs="Arial"/>
-                <w:b/>
-                <w:sz w:val="22"/>
-                <w:szCs w:val="22"/>
-              </w:rPr>
-            </w:pPr>
-            <w:r>
-              <w:rPr>
-                <w:rFonts w:asciiTheme="minorHAnsi" w:hAnsiTheme="minorHAnsi" w:cs="Arial"/>
-                <w:b/>
-                <w:sz w:val="22"/>
-                <w:szCs w:val="22"/>
-              </w:rPr>
-              <w:t>5</w:t>
-            </w:r>
-          </w:p>
-          <w:p>
-            <w:pPr>
-              <w:jc w:val="center"/>
-              <w:rPr>
-                <w:rFonts w:asciiTheme="minorHAnsi" w:hAnsiTheme="minorHAnsi" w:cs="Arial"/>
-                <w:b/>
-                <w:sz w:val="22"/>
-                <w:szCs w:val="22"/>
-              </w:rPr>
-            </w:pPr>
-            <w:r>
-              <w:rPr>
-                <w:rFonts w:asciiTheme="minorHAnsi" w:hAnsiTheme="minorHAnsi" w:cs="Arial"/>
-                <w:b/>
-                <w:sz w:val="22"/>
-                <w:szCs w:val="22"/>
-              </w:rPr>
-              <w:t>Humane end-point</w:t>
-            </w:r>
-          </w:p>
-          <w:p>
-            <w:pPr>
-              <w:rPr>
-                <w:rFonts w:asciiTheme="minorHAnsi" w:hAnsiTheme="minorHAnsi" w:cs="Arial"/>
-                <w:sz w:val="22"/>
-                <w:szCs w:val="22"/>
-              </w:rPr>
-            </w:pPr>
-            <w:r>
-              <w:rPr>
-                <w:rFonts w:asciiTheme="minorHAnsi" w:hAnsiTheme="minorHAnsi" w:cs="Arial"/>
-                <w:color w:val="808080" w:themeColor="background1" w:themeShade="80"/>
-                <w:sz w:val="20"/>
-                <w:szCs w:val="20"/>
-              </w:rPr>
-              <w:t>Point w</w:t>
-            </w:r>
-            <w:r>
-              <w:rPr>
-                <w:rFonts w:asciiTheme="minorHAnsi" w:hAnsiTheme="minorHAnsi" w:cs="Arial"/>
-                <w:color w:val="808080" w:themeColor="background1" w:themeShade="80"/>
-                <w:sz w:val="20"/>
-                <w:szCs w:val="20"/>
-              </w:rPr>
-              <w:t>hen animals should be humanely killed</w:t>
-            </w:r>
-            <w:r>
-              <w:rPr>
-                <w:rFonts w:asciiTheme="minorHAnsi" w:hAnsiTheme="minorHAnsi" w:cs="Arial"/>
-                <w:color w:val="808080" w:themeColor="background1" w:themeShade="80"/>
-                <w:sz w:val="20"/>
-                <w:szCs w:val="20"/>
-              </w:rPr>
-              <w:t xml:space="preserve"> </w:t>
-            </w:r>
-            <w:r>
-              <w:rPr>
-                <w:rFonts w:asciiTheme="minorHAnsi" w:hAnsiTheme="minorHAnsi" w:cs="Arial"/>
-                <w:i/>
-                <w:color w:val="808080" w:themeColor="background1" w:themeShade="80"/>
-                <w:sz w:val="20"/>
-                <w:szCs w:val="20"/>
-              </w:rPr>
-              <w:t xml:space="preserve">(regardless of whether the study aims have been achieved) </w:t>
-            </w:r>
-          </w:p>
-        </w:tc>
-        <w:tc>
-          <w:tcPr>
-            <w:tcW w:w="7087" w:type="dxa"/>
-            <w:vAlign w:val="center"/>
-          </w:tcPr>
-          <w:p>
-            <w:pPr>
-              <w:numPr>
-                <w:ilvl w:val="0"/>
-                <w:numId w:val="13"/>
-              </w:numPr>
-              <w:ind w:left="317" w:right="-108" w:hanging="284"/>
-              <w:rPr>
-                <w:rFonts w:asciiTheme="minorHAnsi" w:hAnsiTheme="minorHAnsi" w:cs="Arial"/>
-                <w:color w:val="000000"/>
-                <w:sz w:val="22"/>
-                <w:szCs w:val="22"/>
-              </w:rPr>
-            </w:pPr>
-            <w:r>
-              <w:rPr>
-                <w:rFonts w:asciiTheme="minorHAnsi" w:hAnsiTheme="minorHAnsi" w:cs="Arial"/>
-                <w:color w:val="000000"/>
-                <w:sz w:val="22"/>
-                <w:szCs w:val="22"/>
-              </w:rPr>
-              <w:t>Immediate euthanasia</w:t>
-            </w:r>
-          </w:p>
-          <w:p>
-            <w:pPr>
-              <w:numPr>
-                <w:ilvl w:val="0"/>
-                <w:numId w:val="13"/>
-              </w:numPr>
-              <w:ind w:left="317" w:right="-108" w:hanging="284"/>
-              <w:rPr>
-                <w:rFonts w:asciiTheme="minorHAnsi" w:hAnsiTheme="minorHAnsi" w:cs="Arial"/>
-                <w:b/>
-                <w:sz w:val="22"/>
-                <w:szCs w:val="22"/>
-              </w:rPr>
-            </w:pPr>
-            <w:r>
-              <w:rPr>
-                <w:rFonts w:asciiTheme="minorHAnsi" w:hAnsiTheme="minorHAnsi" w:cs="Arial"/>
-                <w:color w:val="000000"/>
-                <w:sz w:val="22"/>
-                <w:szCs w:val="22"/>
-              </w:rPr>
-              <w:t xml:space="preserve">Complete </w:t>
-            </w:r>
-            <w:r>
-              <w:rPr>
-                <w:rFonts w:asciiTheme="minorHAnsi" w:hAnsiTheme="minorHAnsi" w:cs="Arial"/>
-                <w:color w:val="000000"/>
-                <w:sz w:val="22"/>
-                <w:szCs w:val="22"/>
-              </w:rPr>
-              <w:t xml:space="preserve">reporting </w:t>
-            </w:r>
-            <w:r>
-              <w:rPr>
-                <w:rFonts w:asciiTheme="minorHAnsi" w:hAnsiTheme="minorHAnsi" w:cs="Arial"/>
-                <w:color w:val="000000"/>
-                <w:sz w:val="22"/>
-                <w:szCs w:val="22"/>
-              </w:rPr>
-              <w:t xml:space="preserve">documentation and </w:t>
-            </w:r>
-            <w:r>
-              <w:rPr>
-                <w:rFonts w:asciiTheme="minorHAnsi" w:hAnsiTheme="minorHAnsi" w:cs="Arial"/>
-                <w:color w:val="000000"/>
-                <w:sz w:val="22"/>
-                <w:szCs w:val="22"/>
-              </w:rPr>
-              <w:t xml:space="preserve">submit to </w:t>
-            </w:r>
-            <w:r>
-              <w:rPr>
-                <w:rFonts w:asciiTheme="minorHAnsi" w:hAnsiTheme="minorHAnsi" w:cs="Arial"/>
-                <w:color w:val="000000"/>
-                <w:sz w:val="22"/>
-                <w:szCs w:val="22"/>
-              </w:rPr>
-              <w:t>facilities staff/manager and</w:t>
-            </w:r>
-            <w:r>
-              <w:rPr>
-                <w:rFonts w:asciiTheme="minorHAnsi" w:hAnsiTheme="minorHAnsi" w:cs="Arial"/>
-                <w:color w:val="000000"/>
-                <w:sz w:val="22"/>
-                <w:szCs w:val="22"/>
-              </w:rPr>
-              <w:t xml:space="preserve"> </w:t>
-            </w:r>
-            <w:r>
-              <w:rPr>
-                <w:rFonts w:asciiTheme="minorHAnsi" w:hAnsiTheme="minorHAnsi" w:cs="Arial"/>
-                <w:color w:val="000000"/>
-                <w:sz w:val="22"/>
-                <w:szCs w:val="22"/>
-              </w:rPr>
-              <w:t>AWO if required.</w:t>
-            </w:r>
-          </w:p>
-        </w:tc>
-      </w:tr>
-      <w:tr>
-        <w:tc>
-          <w:tcPr>
-            <w:tcW w:w="3227" w:type="dxa"/>
-          </w:tcPr>
-          <w:p>
-            <w:pPr>
-              <w:spacing w:before="60" w:after="40"/>
-              <w:rPr>
-                <w:rFonts w:asciiTheme="minorHAnsi" w:hAnsiTheme="minorHAnsi" w:cs="Arial"/>
-                <w:b/>
-                <w:sz w:val="22"/>
-                <w:szCs w:val="22"/>
-              </w:rPr>
-            </w:pPr>
-            <w:r>
-              <w:rPr>
-                <w:rFonts w:asciiTheme="minorHAnsi" w:hAnsiTheme="minorHAnsi" w:cs="Arial"/>
-                <w:b/>
-                <w:sz w:val="22"/>
-                <w:szCs w:val="22"/>
-              </w:rPr>
-              <w:t>Additional</w:t>
-            </w:r>
-            <w:r>
-              <w:rPr>
-                <w:rFonts w:asciiTheme="minorHAnsi" w:hAnsiTheme="minorHAnsi" w:cs="Arial"/>
-                <w:b/>
-                <w:sz w:val="22"/>
-                <w:szCs w:val="22"/>
-              </w:rPr>
-              <w:t xml:space="preserve"> Specific</w:t>
-            </w:r>
-            <w:r>
-              <w:rPr>
-                <w:rFonts w:asciiTheme="minorHAnsi" w:hAnsiTheme="minorHAnsi" w:cs="Arial"/>
-                <w:b/>
-                <w:sz w:val="22"/>
-                <w:szCs w:val="22"/>
-              </w:rPr>
-              <w:t xml:space="preserve"> Interventions</w:t>
-            </w:r>
-            <w:r>
-              <w:rPr>
-                <w:rFonts w:asciiTheme="minorHAnsi" w:hAnsiTheme="minorHAnsi" w:cs="Arial"/>
-                <w:b/>
-                <w:sz w:val="22"/>
-                <w:szCs w:val="22"/>
-              </w:rPr>
-              <w:t xml:space="preserve"> </w:t>
-            </w:r>
-            <w:r>
-              <w:rPr>
-                <w:rFonts w:asciiTheme="minorHAnsi" w:hAnsiTheme="minorHAnsi" w:cs="Arial"/>
-                <w:i/>
-                <w:color w:val="808080" w:themeColor="background1" w:themeShade="80"/>
-                <w:sz w:val="20"/>
-                <w:szCs w:val="20"/>
-              </w:rPr>
-              <w:t>(</w:t>
-            </w:r>
-            <w:r>
-              <w:rPr>
-                <w:rFonts w:asciiTheme="minorHAnsi" w:hAnsiTheme="minorHAnsi" w:cs="Arial"/>
-                <w:i/>
-                <w:color w:val="808080" w:themeColor="background1" w:themeShade="80"/>
-                <w:sz w:val="20"/>
-                <w:szCs w:val="20"/>
-              </w:rPr>
-              <w:t xml:space="preserve">i.e. </w:t>
-            </w:r>
-            <w:r>
-              <w:rPr>
-                <w:rFonts w:asciiTheme="minorHAnsi" w:hAnsiTheme="minorHAnsi" w:cs="Arial"/>
-                <w:i/>
-                <w:color w:val="808080" w:themeColor="background1" w:themeShade="80"/>
-                <w:sz w:val="20"/>
-                <w:szCs w:val="20"/>
-              </w:rPr>
-              <w:t xml:space="preserve">to manage </w:t>
-            </w:r>
-            <w:r>
-              <w:rPr>
-                <w:rFonts w:asciiTheme="minorHAnsi" w:hAnsiTheme="minorHAnsi" w:cs="Arial"/>
-                <w:i/>
-                <w:color w:val="808080" w:themeColor="background1" w:themeShade="80"/>
-                <w:sz w:val="20"/>
-                <w:szCs w:val="20"/>
-                <w:u w:val="single"/>
-              </w:rPr>
-              <w:t>project specific criteria</w:t>
-            </w:r>
-            <w:r>
-              <w:rPr>
-                <w:rFonts w:asciiTheme="minorHAnsi" w:hAnsiTheme="minorHAnsi" w:cs="Arial"/>
-                <w:i/>
-                <w:color w:val="808080" w:themeColor="background1" w:themeShade="80"/>
-                <w:sz w:val="20"/>
-                <w:szCs w:val="20"/>
-              </w:rPr>
-              <w:t xml:space="preserve"> indicated above, or </w:t>
-            </w:r>
-            <w:r>
-              <w:rPr>
-                <w:rFonts w:asciiTheme="minorHAnsi" w:hAnsiTheme="minorHAnsi" w:cs="Arial"/>
-                <w:i/>
-                <w:color w:val="808080" w:themeColor="background1" w:themeShade="80"/>
-                <w:sz w:val="20"/>
-                <w:szCs w:val="20"/>
-              </w:rPr>
-              <w:t xml:space="preserve">specific </w:t>
-            </w:r>
-            <w:r>
-              <w:rPr>
-                <w:rFonts w:asciiTheme="minorHAnsi" w:hAnsiTheme="minorHAnsi" w:cs="Arial"/>
-                <w:i/>
-                <w:color w:val="808080" w:themeColor="background1" w:themeShade="80"/>
-                <w:sz w:val="20"/>
-                <w:szCs w:val="20"/>
-              </w:rPr>
-              <w:t>husbandry care)</w:t>
-            </w:r>
-          </w:p>
-        </w:tc>
-        <w:tc>
-          <w:tcPr>
-            <w:tcW w:w="7087" w:type="dxa"/>
-            <w:vAlign w:val="center"/>
-          </w:tcPr>
-          <w:p>
-            <w:pPr>
-              <w:spacing w:before="60" w:after="40"/>
-              <w:ind w:right="-108"/>
-              <w:rPr>
-                <w:rFonts w:asciiTheme="minorHAnsi" w:hAnsiTheme="minorHAnsi" w:cs="Arial"/>
-                <w:color w:val="000000"/>
-                <w:sz w:val="22"/>
-                <w:szCs w:val="22"/>
-              </w:rPr>
-            </w:pPr>
+              <w:t xml:space="preserve">elect appropriate actions and interventions to minimise impact on animal welfare for this </w:t>
+            </w:r>
             <w:r>
               <w:rPr>
                 <w:rFonts w:asciiTheme="minorHAnsi" w:hAnsiTheme="minorHAnsi" w:cs="Arial"/>
@@ -3745,99 +2823,36 @@
                 <w:szCs w:val="20"/>
                 <w:highlight w:val="yellow"/>
               </w:rPr>
-              <w:t xml:space="preserve">For this project, </w:t>
-            </w:r>
-            <w:r>
+              <w:t>specific health condition.</w:t>
+            </w:r>
+          </w:p>
+        </w:tc>
+      </w:tr>
+      <w:tr>
+        <w:tc>
+          <w:tcPr>
+            <w:tcW w:w="3227" w:type="dxa"/>
+          </w:tcPr>
+          <w:p>
+            <w:pPr>
+              <w:spacing w:before="60" w:after="40"/>
               <w:rPr>
                 <w:rFonts w:asciiTheme="minorHAnsi" w:hAnsiTheme="minorHAnsi" w:cs="Arial"/>
                 <w:i/>
                 <w:color w:val="808080" w:themeColor="background1" w:themeShade="80"/>
-                <w:sz w:val="20"/>
-                <w:szCs w:val="20"/>
-                <w:highlight w:val="yellow"/>
-              </w:rPr>
-              <w:t>s</w:t>
-            </w:r>
+                <w:sz w:val="22"/>
+                <w:szCs w:val="22"/>
+              </w:rPr>
+            </w:pPr>
             <w:r>
               <w:rPr>
                 <w:rFonts w:asciiTheme="minorHAnsi" w:hAnsiTheme="minorHAnsi" w:cs="Arial"/>
                 <w:i/>
                 <w:color w:val="808080" w:themeColor="background1" w:themeShade="80"/>
-                <w:sz w:val="20"/>
-                <w:szCs w:val="20"/>
-                <w:highlight w:val="yellow"/>
-              </w:rPr>
-              <w:t xml:space="preserve">elect appropriate actions and interventions to minimise impact on animal welfare for this </w:t>
-            </w:r>
-            <w:r>
-              <w:rPr>
-                <w:rFonts w:asciiTheme="minorHAnsi" w:hAnsiTheme="minorHAnsi" w:cs="Arial"/>
-                <w:i/>
-                <w:color w:val="808080" w:themeColor="background1" w:themeShade="80"/>
-                <w:sz w:val="20"/>
-                <w:szCs w:val="20"/>
-                <w:highlight w:val="yellow"/>
-              </w:rPr>
-              <w:t>specific health condition.</w:t>
-            </w:r>
-          </w:p>
-        </w:tc>
-      </w:tr>
-      <w:tr>
-        <w:tc>
-          <w:tcPr>
-            <w:tcW w:w="3227" w:type="dxa"/>
-          </w:tcPr>
-          <w:p>
-            <w:pPr>
-              <w:spacing w:before="60" w:after="40"/>
-              <w:rPr>
-                <w:rFonts w:asciiTheme="minorHAnsi" w:hAnsiTheme="minorHAnsi" w:cs="Arial"/>
-                <w:i/>
-                <w:color w:val="808080" w:themeColor="background1" w:themeShade="80"/>
-                <w:sz w:val="22"/>
-                <w:szCs w:val="22"/>
-              </w:rPr>
-            </w:pPr>
-            <w:r>
-              <w:rPr>
-                <w:rFonts w:asciiTheme="minorHAnsi" w:hAnsiTheme="minorHAnsi" w:cs="Arial"/>
-                <w:i/>
-                <w:color w:val="808080" w:themeColor="background1" w:themeShade="80"/>
-                <w:sz w:val="22"/>
-                <w:szCs w:val="22"/>
-              </w:rPr>
-              <w:t xml:space="preserve">        </w:t>
-            </w:r>
-            <w:r>
-              <w:rPr>
-                <w:rFonts w:asciiTheme="minorHAnsi" w:hAnsiTheme="minorHAnsi" w:cs="Arial"/>
-                <w:i/>
-                <w:color w:val="808080" w:themeColor="background1" w:themeShade="80"/>
-                <w:sz w:val="22"/>
-                <w:szCs w:val="22"/>
-              </w:rPr>
-              <w:t>E.g. fly st</w:t>
-            </w:r>
-            <w:r>
-              <w:rPr>
-                <w:rFonts w:asciiTheme="minorHAnsi" w:hAnsiTheme="minorHAnsi" w:cs="Arial"/>
-                <w:i/>
-                <w:color w:val="808080" w:themeColor="background1" w:themeShade="80"/>
-                <w:sz w:val="22"/>
-                <w:szCs w:val="22"/>
-              </w:rPr>
-              <w:t>r</w:t>
-            </w:r>
-            <w:r>
-              <w:rPr>
-                <w:rFonts w:asciiTheme="minorHAnsi" w:hAnsiTheme="minorHAnsi" w:cs="Arial"/>
-                <w:i/>
-                <w:color w:val="808080" w:themeColor="background1" w:themeShade="80"/>
-                <w:sz w:val="22"/>
-                <w:szCs w:val="22"/>
-              </w:rPr>
-              <w:t>ike</w:t>
+                <w:sz w:val="22"/>
+                <w:szCs w:val="22"/>
+              </w:rPr>
+              <w:t xml:space="preserve">        E.g. fly strike</w:t>
             </w:r>
           </w:p>
         </w:tc>
@@ -3955,16 +2970,7 @@
           <w:sz w:val="22"/>
           <w:szCs w:val="22"/>
         </w:rPr>
-        <w:t xml:space="preserve">AEC INTERVENTIONS for Body Weight Loss and Subcutaneous Tumour Size </w:t>
-      </w:r>
-      <w:r>
-        <w:rPr>
-          <w:rFonts w:asciiTheme="minorHAnsi" w:hAnsiTheme="minorHAnsi" w:cs="Arial"/>
-          <w:b/>
-          <w:sz w:val="22"/>
-          <w:szCs w:val="22"/>
-        </w:rPr>
-        <w:t xml:space="preserve">    </w:t>
+        <w:t xml:space="preserve">AEC INTERVENTIONS for Body Weight Loss and Subcutaneous Tumour Size     </w:t>
       </w:r>
       <w:r>
         <w:rPr>
@@ -4036,15 +3042,7 @@
                 <w:sz w:val="21"/>
                 <w:szCs w:val="21"/>
               </w:rPr>
-              <w:t>Please r</w:t>
-            </w:r>
-            <w:r>
-              <w:rPr>
-                <w:rFonts w:asciiTheme="minorHAnsi" w:hAnsiTheme="minorHAnsi" w:cs="Arial"/>
-                <w:sz w:val="21"/>
-                <w:szCs w:val="21"/>
-              </w:rPr>
-              <w:t>efer</w:t>
+              <w:t>Please refer</w:t>
             </w:r>
             <w:r>
               <w:rPr>
@@ -4070,7 +3068,15 @@
                 <w:sz w:val="21"/>
                 <w:szCs w:val="21"/>
               </w:rPr>
-              <w:t xml:space="preserve"> Guidelines </w:t>
+              <w:t xml:space="preserve"> Guidelines on the Induction of Tumours and Monitoring of Animal Welfare </w:t>
+            </w:r>
+            <w:r>
+              <w:rPr>
+                <w:rFonts w:asciiTheme="minorHAnsi" w:hAnsiTheme="minorHAnsi" w:cs="Arial"/>
+                <w:sz w:val="21"/>
+                <w:szCs w:val="21"/>
+              </w:rPr>
+              <w:t xml:space="preserve">and </w:t>
             </w:r>
             <w:r>
               <w:rPr>
@@ -4079,7 +3085,7 @@
                 <w:sz w:val="21"/>
                 <w:szCs w:val="21"/>
               </w:rPr>
-              <w:t xml:space="preserve">on the Induction of Tumours and Monitoring of Animal Welfare </w:t>
+              <w:t xml:space="preserve">Guidelines on Body Weight Deficit and Monitoring of Animal Welfare </w:t>
             </w:r>
             <w:r>
               <w:rPr>
@@ -4087,85 +3093,7 @@
                 <w:sz w:val="21"/>
                 <w:szCs w:val="21"/>
               </w:rPr>
-              <w:t xml:space="preserve">and </w:t>
-            </w:r>
-            <w:r>
-              <w:rPr>
-                <w:rFonts w:asciiTheme="minorHAnsi" w:hAnsiTheme="minorHAnsi" w:cs="Arial"/>
-                <w:i/>
-                <w:sz w:val="21"/>
-                <w:szCs w:val="21"/>
-              </w:rPr>
-              <w:t xml:space="preserve">Guidelines on </w:t>
-            </w:r>
-            <w:r>
-              <w:rPr>
-                <w:rFonts w:asciiTheme="minorHAnsi" w:hAnsiTheme="minorHAnsi" w:cs="Arial"/>
-                <w:i/>
-                <w:sz w:val="21"/>
-                <w:szCs w:val="21"/>
-              </w:rPr>
-              <w:t xml:space="preserve">Body Weight Deficit </w:t>
-            </w:r>
-            <w:r>
-              <w:rPr>
-                <w:rFonts w:asciiTheme="minorHAnsi" w:hAnsiTheme="minorHAnsi" w:cs="Arial"/>
-                <w:i/>
-                <w:sz w:val="21"/>
-                <w:szCs w:val="21"/>
-              </w:rPr>
-              <w:t xml:space="preserve">and </w:t>
-            </w:r>
-            <w:r>
-              <w:rPr>
-                <w:rFonts w:asciiTheme="minorHAnsi" w:hAnsiTheme="minorHAnsi" w:cs="Arial"/>
-                <w:i/>
-                <w:sz w:val="21"/>
-                <w:szCs w:val="21"/>
-              </w:rPr>
-              <w:t xml:space="preserve">Monitoring </w:t>
-            </w:r>
-            <w:r>
-              <w:rPr>
-                <w:rFonts w:asciiTheme="minorHAnsi" w:hAnsiTheme="minorHAnsi" w:cs="Arial"/>
-                <w:i/>
-                <w:sz w:val="21"/>
-                <w:szCs w:val="21"/>
-              </w:rPr>
-              <w:t xml:space="preserve">of </w:t>
-            </w:r>
-            <w:r>
-              <w:rPr>
-                <w:rFonts w:asciiTheme="minorHAnsi" w:hAnsiTheme="minorHAnsi" w:cs="Arial"/>
-                <w:i/>
-                <w:sz w:val="21"/>
-                <w:szCs w:val="21"/>
-              </w:rPr>
-              <w:t xml:space="preserve">Animal Welfare </w:t>
-            </w:r>
-            <w:r>
-              <w:rPr>
-                <w:rFonts w:asciiTheme="minorHAnsi" w:hAnsiTheme="minorHAnsi" w:cs="Arial"/>
-                <w:sz w:val="21"/>
-                <w:szCs w:val="21"/>
-              </w:rPr>
-              <w:t>documents</w:t>
-            </w:r>
-            <w:r>
-              <w:rPr>
-                <w:rFonts w:asciiTheme="minorHAnsi" w:hAnsiTheme="minorHAnsi" w:cs="Arial"/>
-                <w:sz w:val="21"/>
-                <w:szCs w:val="21"/>
-              </w:rPr>
-              <w:t xml:space="preserve"> at: </w:t>
-            </w:r>
-            <w:r>
-              <w:rPr>
-                <w:rFonts w:asciiTheme="minorHAnsi" w:hAnsiTheme="minorHAnsi" w:cs="Arial"/>
-                <w:sz w:val="21"/>
-                <w:szCs w:val="21"/>
-              </w:rPr>
-              <w:t>www.research.uwa.edu.au/staff/forms/animals</w:t>
+              <w:t>documents at: www.research.uwa.edu.au/staff/forms/animals</w:t>
             </w:r>
           </w:p>
         </w:tc>
@@ -4397,11 +3325,12 @@
                 <w:noProof/>
                 <w:sz w:val="22"/>
                 <w:szCs w:val="22"/>
+                <w:lang w:val="en-GB" w:eastAsia="zh-CN"/>
               </w:rPr>
               <mc:AlternateContent>
                 <mc:Choice Requires="wps">
                   <w:drawing>
-                    <wp:anchor distT="0" distB="0" distL="114300" distR="114300" simplePos="0" relativeHeight="251658240" behindDoc="0" locked="0" layoutInCell="1" allowOverlap="1" wp14:anchorId="002970EB" wp14:editId="50DDA0FE">
+                    <wp:anchor distT="0" distB="0" distL="114300" distR="114300" simplePos="0" relativeHeight="251659264" behindDoc="0" locked="0" layoutInCell="1" allowOverlap="1" wp14:anchorId="61B934A9" wp14:editId="192619A1">
                       <wp:simplePos x="0" y="0"/>
                       <wp:positionH relativeFrom="column">
                         <wp:posOffset>2692400</wp:posOffset>
@@ -4460,13 +3389,13 @@
                     </wp:anchor>
                   </w:drawing>
                 </mc:Choice>
-                <mc:Fallback>
+                <mc:Fallback xmlns:cx="http://schemas.microsoft.com/office/drawing/2014/chartex" xmlns:cx1="http://schemas.microsoft.com/office/drawing/2015/9/8/chartex" xmlns:cx2="http://schemas.microsoft.com/office/drawing/2015/10/21/chartex" xmlns:cx3="http://schemas.microsoft.com/office/drawing/2016/5/9/chartex" xmlns:cx4="http://schemas.microsoft.com/office/drawing/2016/5/10/chartex" xmlns:cx5="http://schemas.microsoft.com/office/drawing/2016/5/11/chartex" xmlns:cx6="http://schemas.microsoft.com/office/drawing/2016/5/12/chartex" xmlns:cx7="http://schemas.microsoft.com/office/drawing/2016/5/13/chartex" xmlns:cx8="http://schemas.microsoft.com/office/drawing/2016/5/14/chartex" xmlns:aink="http://schemas.microsoft.com/office/drawing/2016/ink" xmlns:am3d="http://schemas.microsoft.com/office/drawing/2017/model3d" xmlns:w16cid="http://schemas.microsoft.com/office/word/2016/wordml/cid" xmlns:w16se="http://schemas.microsoft.com/office/word/2015/wordml/symex">
                   <w:pict>
-                    <v:shapetype id="_x0000_t32" coordsize="21600,21600" o:spt="32" o:oned="t" path="m,l21600,21600e" filled="f">
+                    <v:shapetype w14:anchorId="3D18D85E" id="_x0000_t32" coordsize="21600,21600" o:spt="32" o:oned="t" path="m,l21600,21600e" filled="f">
                       <v:path arrowok="t" fillok="f" o:connecttype="none"/>
                       <o:lock v:ext="edit" shapetype="t"/>
                     </v:shapetype>
-                    <v:shape id="AutoShape 2" o:spid="_x0000_s1026" type="#_x0000_t32" style="position:absolute;margin-left:212pt;margin-top:14.75pt;width:90.75pt;height:0;z-index:251658240;visibility:visible;mso-wrap-style:square;mso-width-percent:0;mso-height-percent:0;mso-wrap-distance-left:9pt;mso-wrap-distance-top:0;mso-wrap-distance-right:9pt;mso-wrap-distance-bottom:0;mso-position-horizontal:absolute;mso-position-horizontal-relative:text;mso-position-vertical:absolute;mso-position-vertical-relative:text;mso-width-percent:0;mso-height-percent:0;mso-width-relative:page;mso-height-relative:page" o:gfxdata="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"/>
+                    <v:shape id="AutoShape 2" o:spid="_x0000_s1026" type="#_x0000_t32" style="position:absolute;margin-left:212pt;margin-top:14.75pt;width:90.75pt;height:0;z-index:251659264;visibility:visible;mso-wrap-style:square;mso-width-percent:0;mso-height-percent:0;mso-wrap-distance-left:9pt;mso-wrap-distance-top:0;mso-wrap-distance-right:9pt;mso-wrap-distance-bottom:0;mso-position-horizontal:absolute;mso-position-horizontal-relative:text;mso-position-vertical:absolute;mso-position-vertical-relative:text;mso-width-percent:0;mso-height-percent:0;mso-width-relative:page;mso-height-relative:page" o:gfxdata="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"/>
                   </w:pict>
                 </mc:Fallback>
               </mc:AlternateContent>
@@ -4477,15 +3406,7 @@
                 <w:sz w:val="22"/>
                 <w:szCs w:val="22"/>
               </w:rPr>
-              <w:t>Increase welfare monitoring frequency to</w:t>
-            </w:r>
-            <w:r>
-              <w:rPr>
-                <w:rFonts w:asciiTheme="minorHAnsi" w:hAnsiTheme="minorHAnsi" w:cs="Arial"/>
-                <w:sz w:val="22"/>
-                <w:szCs w:val="22"/>
-              </w:rPr>
-              <w:t xml:space="preserve">: </w:t>
+              <w:t xml:space="preserve">Increase welfare monitoring frequency to: </w:t>
             </w:r>
           </w:p>
           <w:p>
@@ -4509,11 +3430,12 @@
                 <w:noProof/>
                 <w:sz w:val="22"/>
                 <w:szCs w:val="22"/>
+                <w:lang w:val="en-GB" w:eastAsia="zh-CN"/>
               </w:rPr>
               <mc:AlternateContent>
                 <mc:Choice Requires="wps">
                   <w:drawing>
-                    <wp:anchor distT="0" distB="0" distL="114300" distR="114300" simplePos="0" relativeHeight="251659264" behindDoc="0" locked="0" layoutInCell="1" allowOverlap="1" wp14:anchorId="6175FDE6" wp14:editId="069A4FAD">
+                    <wp:anchor distT="0" distB="0" distL="114300" distR="114300" simplePos="0" relativeHeight="251660288" behindDoc="0" locked="0" layoutInCell="1" allowOverlap="1" wp14:anchorId="65B1EDFB" wp14:editId="7603B4BC">
                       <wp:simplePos x="0" y="0"/>
                       <wp:positionH relativeFrom="column">
                         <wp:posOffset>2349500</wp:posOffset>
@@ -4572,9 +3494,9 @@
                     </wp:anchor>
                   </w:drawing>
                 </mc:Choice>
-                <mc:Fallback>
+                <mc:Fallback xmlns:cx="http://schemas.microsoft.com/office/drawing/2014/chartex" xmlns:cx1="http://schemas.microsoft.com/office/drawing/2015/9/8/chartex" xmlns:cx2="http://schemas.microsoft.com/office/drawing/2015/10/21/chartex" xmlns:cx3="http://schemas.microsoft.com/office/drawing/2016/5/9/chartex" xmlns:cx4="http://schemas.microsoft.com/office/drawing/2016/5/10/chartex" xmlns:cx5="http://schemas.microsoft.com/office/drawing/2016/5/11/chartex" xmlns:cx6="http://schemas.microsoft.com/office/drawing/2016/5/12/chartex" xmlns:cx7="http://schemas.microsoft.com/office/drawing/2016/5/13/chartex" xmlns:cx8="http://schemas.microsoft.com/office/drawing/2016/5/14/chartex" xmlns:aink="http://schemas.microsoft.com/office/drawing/2016/ink" xmlns:am3d="http://schemas.microsoft.com/office/drawing/2017/model3d" xmlns:w16cid="http://schemas.microsoft.com/office/word/2016/wordml/cid" xmlns:w16se="http://schemas.microsoft.com/office/word/2015/wordml/symex">
                   <w:pict>
-                    <v:shape id="AutoShape 3" o:spid="_x0000_s1026" type="#_x0000_t32" style="position:absolute;margin-left:185pt;margin-top:11.5pt;width:117.75pt;height:0;z-index:251659264;visibility:visible;mso-wrap-style:square;mso-width-percent:0;mso-height-percent:0;mso-wrap-distance-left:9pt;mso-wrap-distance-top:0;mso-wrap-distance-right:9pt;mso-wrap-distance-bottom:0;mso-position-horizontal:absolute;mso-position-horizontal-relative:text;mso-position-vertical:absolute;mso-position-vertical-relative:text;mso-width-percent:0;mso-height-percent:0;mso-width-relative:page;mso-height-relative:page" o:gfxdata="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"/>
+                    <v:shape w14:anchorId="5BAE8069" id="AutoShape 3" o:spid="_x0000_s1026" type="#_x0000_t32" style="position:absolute;margin-left:185pt;margin-top:11.5pt;width:117.75pt;height:0;z-index:251660288;visibility:visible;mso-wrap-style:square;mso-width-percent:0;mso-height-percent:0;mso-wrap-distance-left:9pt;mso-wrap-distance-top:0;mso-wrap-distance-right:9pt;mso-wrap-distance-bottom:0;mso-position-horizontal:absolute;mso-position-horizontal-relative:text;mso-position-vertical:absolute;mso-position-vertical-relative:text;mso-width-percent:0;mso-height-percent:0;mso-width-relative:page;mso-height-relative:page" o:gfxdata="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"/>
                   </w:pict>
                 </mc:Fallback>
               </mc:AlternateContent>
@@ -4891,11 +3813,12 @@
                 <w:noProof/>
                 <w:sz w:val="22"/>
                 <w:szCs w:val="22"/>
+                <w:lang w:val="en-GB" w:eastAsia="zh-CN"/>
               </w:rPr>
               <mc:AlternateContent>
                 <mc:Choice Requires="wps">
                   <w:drawing>
-                    <wp:anchor distT="0" distB="0" distL="114300" distR="114300" simplePos="0" relativeHeight="251660288" behindDoc="0" locked="0" layoutInCell="1" allowOverlap="1" wp14:anchorId="68EF61A2" wp14:editId="42817020">
+                    <wp:anchor distT="0" distB="0" distL="114300" distR="114300" simplePos="0" relativeHeight="251661312" behindDoc="0" locked="0" layoutInCell="1" allowOverlap="1" wp14:anchorId="0739887C" wp14:editId="4535BE02">
                       <wp:simplePos x="0" y="0"/>
                       <wp:positionH relativeFrom="column">
                         <wp:posOffset>2749550</wp:posOffset>
@@ -4954,9 +3877,9 @@
                     </wp:anchor>
                   </w:drawing>
                 </mc:Choice>
-                <mc:Fallback>
+                <mc:Fallback xmlns:cx="http://schemas.microsoft.com/office/drawing/2014/chartex" xmlns:cx1="http://schemas.microsoft.com/office/drawing/2015/9/8/chartex" xmlns:cx2="http://schemas.microsoft.com/office/drawing/2015/10/21/chartex" xmlns:cx3="http://schemas.microsoft.com/office/drawing/2016/5/9/chartex" xmlns:cx4="http://schemas.microsoft.com/office/drawing/2016/5/10/chartex" xmlns:cx5="http://schemas.microsoft.com/office/drawing/2016/5/11/chartex" xmlns:cx6="http://schemas.microsoft.com/office/drawing/2016/5/12/chartex" xmlns:cx7="http://schemas.microsoft.com/office/drawing/2016/5/13/chartex" xmlns:cx8="http://schemas.microsoft.com/office/drawing/2016/5/14/chartex" xmlns:aink="http://schemas.microsoft.com/office/drawing/2016/ink" xmlns:am3d="http://schemas.microsoft.com/office/drawing/2017/model3d" xmlns:w16cid="http://schemas.microsoft.com/office/word/2016/wordml/cid" xmlns:w16se="http://schemas.microsoft.com/office/word/2015/wordml/symex">
                   <w:pict>
-                    <v:shape id="AutoShape 4" o:spid="_x0000_s1026" type="#_x0000_t32" style="position:absolute;margin-left:216.5pt;margin-top:14.5pt;width:86.25pt;height:0;z-index:251660288;visibility:visible;mso-wrap-style:square;mso-width-percent:0;mso-height-percent:0;mso-wrap-distance-left:9pt;mso-wrap-distance-top:0;mso-wrap-distance-right:9pt;mso-wrap-distance-bottom:0;mso-position-horizontal:absolute;mso-position-horizontal-relative:text;mso-position-vertical:absolute;mso-position-vertical-relative:text;mso-width-percent:0;mso-height-percent:0;mso-width-relative:page;mso-height-relative:page" o:gfxdata="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"/>
+                    <v:shape w14:anchorId="45F095CF" id="AutoShape 4" o:spid="_x0000_s1026" type="#_x0000_t32" style="position:absolute;margin-left:216.5pt;margin-top:14.5pt;width:86.25pt;height:0;z-index:251661312;visibility:visible;mso-wrap-style:square;mso-width-percent:0;mso-height-percent:0;mso-wrap-distance-left:9pt;mso-wrap-distance-top:0;mso-wrap-distance-right:9pt;mso-wrap-distance-bottom:0;mso-position-horizontal:absolute;mso-position-horizontal-relative:text;mso-position-vertical:absolute;mso-position-vertical-relative:text;mso-width-percent:0;mso-height-percent:0;mso-width-relative:page;mso-height-relative:page" o:gfxdata="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"/>
                   </w:pict>
                 </mc:Fallback>
               </mc:AlternateContent>
@@ -4991,11 +3914,12 @@
                 <w:noProof/>
                 <w:sz w:val="22"/>
                 <w:szCs w:val="22"/>
+                <w:lang w:val="en-GB" w:eastAsia="zh-CN"/>
               </w:rPr>
               <mc:AlternateContent>
                 <mc:Choice Requires="wps">
                   <w:drawing>
-                    <wp:anchor distT="0" distB="0" distL="114300" distR="114300" simplePos="0" relativeHeight="251661312" behindDoc="0" locked="0" layoutInCell="1" allowOverlap="1" wp14:anchorId="7AB74128" wp14:editId="634B8AF3">
+                    <wp:anchor distT="0" distB="0" distL="114300" distR="114300" simplePos="0" relativeHeight="251662336" behindDoc="0" locked="0" layoutInCell="1" allowOverlap="1" wp14:anchorId="39C73F13" wp14:editId="2BCB8868">
                       <wp:simplePos x="0" y="0"/>
                       <wp:positionH relativeFrom="column">
                         <wp:posOffset>2349500</wp:posOffset>
@@ -5054,9 +3978,9 @@
                     </wp:anchor>
                   </w:drawing>
                 </mc:Choice>
-                <mc:Fallback>
+                <mc:Fallback xmlns:cx="http://schemas.microsoft.com/office/drawing/2014/chartex" xmlns:cx1="http://schemas.microsoft.com/office/drawing/2015/9/8/chartex" xmlns:cx2="http://schemas.microsoft.com/office/drawing/2015/10/21/chartex" xmlns:cx3="http://schemas.microsoft.com/office/drawing/2016/5/9/chartex" xmlns:cx4="http://schemas.microsoft.com/office/drawing/2016/5/10/chartex" xmlns:cx5="http://schemas.microsoft.com/office/drawing/2016/5/11/chartex" xmlns:cx6="http://schemas.microsoft.com/office/drawing/2016/5/12/chartex" xmlns:cx7="http://schemas.microsoft.com/office/drawing/2016/5/13/chartex" xmlns:cx8="http://schemas.microsoft.com/office/drawing/2016/5/14/chartex" xmlns:aink="http://schemas.microsoft.com/office/drawing/2016/ink" xmlns:am3d="http://schemas.microsoft.com/office/drawing/2017/model3d" xmlns:w16cid="http://schemas.microsoft.com/office/word/2016/wordml/cid" xmlns:w16se="http://schemas.microsoft.com/office/word/2015/wordml/symex">
                   <w:pict>
-                    <v:shape id="AutoShape 5" o:spid="_x0000_s1026" type="#_x0000_t32" style="position:absolute;margin-left:185pt;margin-top:12pt;width:117.75pt;height:0;z-index:251661312;visibility:visible;mso-wrap-style:square;mso-width-percent:0;mso-height-percent:0;mso-wrap-distance-left:9pt;mso-wrap-distance-top:0;mso-wrap-distance-right:9pt;mso-wrap-distance-bottom:0;mso-position-horizontal:absolute;mso-position-horizontal-relative:text;mso-position-vertical:absolute;mso-position-vertical-relative:text;mso-width-percent:0;mso-height-percent:0;mso-width-relative:page;mso-height-relative:page" o:gfxdata="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"/>
+                    <v:shape w14:anchorId="29D644D8" id="AutoShape 5" o:spid="_x0000_s1026" type="#_x0000_t32" style="position:absolute;margin-left:185pt;margin-top:12pt;width:117.75pt;height:0;z-index:251662336;visibility:visible;mso-wrap-style:square;mso-width-percent:0;mso-height-percent:0;mso-wrap-distance-left:9pt;mso-wrap-distance-top:0;mso-wrap-distance-right:9pt;mso-wrap-distance-bottom:0;mso-position-horizontal:absolute;mso-position-horizontal-relative:text;mso-position-vertical:absolute;mso-position-vertical-relative:text;mso-width-percent:0;mso-height-percent:0;mso-width-relative:page;mso-height-relative:page" o:gfxdata="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"/>
                   </w:pict>
                 </mc:Fallback>
               </mc:AlternateContent>
@@ -5581,6 +4505,7 @@
         </w:rPr>
       </w:pPr>
     </w:p>
+    <w:p/>
     <w:sectPr>
       <w:headerReference w:type="default" r:id="rId8"/>
       <w:footerReference w:type="default" r:id="rId9"/>
@@ -5595,7 +4520,7 @@
 </file>
 
 <file path=word/endnotes.xml><?xml version="1.0" encoding="utf-8"?>
-<w:endnotes xmlns:wpc="http://schemas.microsoft.com/office/word/2010/wordprocessingCanvas" xmlns:cx="http://schemas.microsoft.com/office/drawing/2014/chartex" xmlns:cx1="http://schemas.microsoft.com/office/drawing/2015/9/8/chartex" xmlns:cx2="http://schemas.microsoft.com/office/drawing/2015/10/21/chartex" xmlns:cx3="http://schemas.microsoft.com/office/drawing/2016/5/9/chartex" xmlns:cx4="http://schemas.microsoft.com/office/drawing/2016/5/10/chartex" xmlns:cx5="http://schemas.microsoft.com/office/drawing/2016/5/11/chartex" xmlns:cx6="http://schemas.microsoft.com/office/drawing/2016/5/12/chartex" xmlns:cx7="http://schemas.microsoft.com/office/drawing/2016/5/13/chartex" xmlns:cx8="http://schemas.microsoft.com/office/drawing/2016/5/14/chartex" xmlns:mc="http://schemas.openxmlformats.org/markup-compatibility/2006" xmlns:aink="http://schemas.microsoft.com/office/drawing/2016/ink" xmlns:am3d="http://schemas.microsoft.com/office/drawing/2017/model3d" xmlns:o="urn:schemas-microsoft-com:office:office" xmlns:r="http://schemas.openxmlformats.org/officeDocument/2006/relationships" xmlns:m="http://schemas.openxmlformats.org/officeDocument/2006/math" xmlns:v="urn:schemas-microsoft-com:vml" xmlns:wp14="http://schemas.microsoft.com/office/word/2010/wordprocessingDrawing" xmlns:wp="http://schemas.openxmlformats.org/drawingml/2006/wordprocessingDrawing" xmlns:w10="urn:schemas-microsoft-com:office:word" xmlns:w="http://schemas.openxmlformats.org/wordprocessingml/2006/main" xmlns:w14="http://schemas.microsoft.com/office/word/2010/wordml" xmlns:w15="http://schemas.microsoft.com/office/word/2012/wordml" xmlns:w16cid="http://schemas.microsoft.com/office/word/2016/wordml/cid" xmlns:w16se="http://schemas.microsoft.com/office/word/2015/wordml/symex" xmlns:wpg="http://schemas.microsoft.com/office/word/2010/wordprocessingGroup" xmlns:wpi="http://schemas.microsoft.com/office/word/2010/wordprocessingInk" xmlns:wne="http://schemas.microsoft.com/office/word/2006/wordml" xmlns:wps="http://schemas.microsoft.com/office/word/2010/wordprocessingShape" mc:Ignorable="w14 w15 w16se w16cid wp14">
+<w:endnotes xmlns:wpc="http://schemas.microsoft.com/office/word/2010/wordprocessingCanvas" xmlns:mo="http://schemas.microsoft.com/office/mac/office/2008/main" xmlns:mc="http://schemas.openxmlformats.org/markup-compatibility/2006" xmlns:mv="urn:schemas-microsoft-com:mac:vml" xmlns:o="urn:schemas-microsoft-com:office:office" xmlns:r="http://schemas.openxmlformats.org/officeDocument/2006/relationships" xmlns:m="http://schemas.openxmlformats.org/officeDocument/2006/math" xmlns:v="urn:schemas-microsoft-com:vml" xmlns:wp14="http://schemas.microsoft.com/office/word/2010/wordprocessingDrawing" xmlns:wp="http://schemas.openxmlformats.org/drawingml/2006/wordprocessingDrawing" xmlns:w10="urn:schemas-microsoft-com:office:word" xmlns:w="http://schemas.openxmlformats.org/wordprocessingml/2006/main" xmlns:w14="http://schemas.microsoft.com/office/word/2010/wordml" xmlns:w15="http://schemas.microsoft.com/office/word/2012/wordml" xmlns:wpg="http://schemas.microsoft.com/office/word/2010/wordprocessingGroup" xmlns:wpi="http://schemas.microsoft.com/office/word/2010/wordprocessingInk" xmlns:wne="http://schemas.microsoft.com/office/word/2006/wordml" xmlns:wps="http://schemas.microsoft.com/office/word/2010/wordprocessingShape" mc:Ignorable="w14 w15 wp14">
   <w:endnote w:type="separator" w:id="-1">
     <w:p>
       <w:r>
@@ -5614,7 +4539,7 @@
 </file>
 
 <file path=word/footer1.xml><?xml version="1.0" encoding="utf-8"?>
-<w:ftr xmlns:wpc="http://schemas.microsoft.com/office/word/2010/wordprocessingCanvas" xmlns:cx="http://schemas.microsoft.com/office/drawing/2014/chartex" xmlns:cx1="http://schemas.microsoft.com/office/drawing/2015/9/8/chartex" xmlns:cx2="http://schemas.microsoft.com/office/drawing/2015/10/21/chartex" xmlns:cx3="http://schemas.microsoft.com/office/drawing/2016/5/9/chartex" xmlns:cx4="http://schemas.microsoft.com/office/drawing/2016/5/10/chartex" xmlns:cx5="http://schemas.microsoft.com/office/drawing/2016/5/11/chartex" xmlns:cx6="http://schemas.microsoft.com/office/drawing/2016/5/12/chartex" xmlns:cx7="http://schemas.microsoft.com/office/drawing/2016/5/13/chartex" xmlns:cx8="http://schemas.microsoft.com/office/drawing/2016/5/14/chartex" xmlns:mc="http://schemas.openxmlformats.org/markup-compatibility/2006" xmlns:aink="http://schemas.microsoft.com/office/drawing/2016/ink" xmlns:am3d="http://schemas.microsoft.com/office/drawing/2017/model3d" xmlns:o="urn:schemas-microsoft-com:office:office" xmlns:r="http://schemas.openxmlformats.org/officeDocument/2006/relationships" xmlns:m="http://schemas.openxmlformats.org/officeDocument/2006/math" xmlns:v="urn:schemas-microsoft-com:vml" xmlns:wp14="http://schemas.microsoft.com/office/word/2010/wordprocessingDrawing" xmlns:wp="http://schemas.openxmlformats.org/drawingml/2006/wordprocessingDrawing" xmlns:w10="urn:schemas-microsoft-com:office:word" xmlns:w="http://schemas.openxmlformats.org/wordprocessingml/2006/main" xmlns:w14="http://schemas.microsoft.com/office/word/2010/wordml" xmlns:w15="http://schemas.microsoft.com/office/word/2012/wordml" xmlns:w16cid="http://schemas.microsoft.com/office/word/2016/wordml/cid" xmlns:w16se="http://schemas.microsoft.com/office/word/2015/wordml/symex" xmlns:wpg="http://schemas.microsoft.com/office/word/2010/wordprocessingGroup" xmlns:wpi="http://schemas.microsoft.com/office/word/2010/wordprocessingInk" xmlns:wne="http://schemas.microsoft.com/office/word/2006/wordml" xmlns:wps="http://schemas.microsoft.com/office/word/2010/wordprocessingShape" mc:Ignorable="w14 w15 w16se w16cid wp14">
+<w:ftr xmlns:wpc="http://schemas.microsoft.com/office/word/2010/wordprocessingCanvas" xmlns:mo="http://schemas.microsoft.com/office/mac/office/2008/main" xmlns:mc="http://schemas.openxmlformats.org/markup-compatibility/2006" xmlns:mv="urn:schemas-microsoft-com:mac:vml" xmlns:o="urn:schemas-microsoft-com:office:office" xmlns:r="http://schemas.openxmlformats.org/officeDocument/2006/relationships" xmlns:m="http://schemas.openxmlformats.org/officeDocument/2006/math" xmlns:v="urn:schemas-microsoft-com:vml" xmlns:wp14="http://schemas.microsoft.com/office/word/2010/wordprocessingDrawing" xmlns:wp="http://schemas.openxmlformats.org/drawingml/2006/wordprocessingDrawing" xmlns:w10="urn:schemas-microsoft-com:office:word" xmlns:w="http://schemas.openxmlformats.org/wordprocessingml/2006/main" xmlns:w14="http://schemas.microsoft.com/office/word/2010/wordml" xmlns:w15="http://schemas.microsoft.com/office/word/2012/wordml" xmlns:wpg="http://schemas.microsoft.com/office/word/2010/wordprocessingGroup" xmlns:wpi="http://schemas.microsoft.com/office/word/2010/wordprocessingInk" xmlns:wne="http://schemas.microsoft.com/office/word/2006/wordml" xmlns:wps="http://schemas.microsoft.com/office/word/2010/wordprocessingShape" mc:Ignorable="w14 w15 wp14">
   <w:p>
     <w:pPr>
       <w:pStyle w:val="Footer"/>
@@ -5775,9 +4700,8 @@
         <w:sz w:val="18"/>
         <w:szCs w:val="18"/>
       </w:rPr>
-      <w:t xml:space="preserve">              </w:t>
+      <w:t xml:space="preserve">                </w:t>
     </w:r>
-    <w:proofErr w:type="gramStart"/>
     <w:r>
       <w:rPr>
         <w:rFonts w:ascii="Calibri" w:hAnsi="Calibri" w:cs="Calibri"/>
@@ -5786,19 +4710,8 @@
         <w:sz w:val="18"/>
         <w:szCs w:val="18"/>
       </w:rPr>
-      <w:t xml:space="preserve">  </w:t>
-    </w:r>
-    <w:r>
-      <w:rPr>
-        <w:rFonts w:ascii="Calibri" w:hAnsi="Calibri" w:cs="Calibri"/>
-        <w:i/>
-        <w:color w:val="808080"/>
-        <w:sz w:val="18"/>
-        <w:szCs w:val="18"/>
-      </w:rPr>
       <w:t xml:space="preserve"> (</w:t>
     </w:r>
-    <w:proofErr w:type="gramEnd"/>
     <w:r>
       <w:rPr>
         <w:rFonts w:ascii="Calibri" w:hAnsi="Calibri" w:cs="Calibri"/>
@@ -5936,7 +4849,7 @@
 </file>
 
 <file path=word/footer2.xml><?xml version="1.0" encoding="utf-8"?>
-<w:ftr xmlns:wpc="http://schemas.microsoft.com/office/word/2010/wordprocessingCanvas" xmlns:cx="http://schemas.microsoft.com/office/drawing/2014/chartex" xmlns:cx1="http://schemas.microsoft.com/office/drawing/2015/9/8/chartex" xmlns:cx2="http://schemas.microsoft.com/office/drawing/2015/10/21/chartex" xmlns:cx3="http://schemas.microsoft.com/office/drawing/2016/5/9/chartex" xmlns:cx4="http://schemas.microsoft.com/office/drawing/2016/5/10/chartex" xmlns:cx5="http://schemas.microsoft.com/office/drawing/2016/5/11/chartex" xmlns:cx6="http://schemas.microsoft.com/office/drawing/2016/5/12/chartex" xmlns:cx7="http://schemas.microsoft.com/office/drawing/2016/5/13/chartex" xmlns:cx8="http://schemas.microsoft.com/office/drawing/2016/5/14/chartex" xmlns:mc="http://schemas.openxmlformats.org/markup-compatibility/2006" xmlns:aink="http://schemas.microsoft.com/office/drawing/2016/ink" xmlns:am3d="http://schemas.microsoft.com/office/drawing/2017/model3d" xmlns:o="urn:schemas-microsoft-com:office:office" xmlns:r="http://schemas.openxmlformats.org/officeDocument/2006/relationships" xmlns:m="http://schemas.openxmlformats.org/officeDocument/2006/math" xmlns:v="urn:schemas-microsoft-com:vml" xmlns:wp14="http://schemas.microsoft.com/office/word/2010/wordprocessingDrawing" xmlns:wp="http://schemas.openxmlformats.org/drawingml/2006/wordprocessingDrawing" xmlns:w10="urn:schemas-microsoft-com:office:word" xmlns:w="http://schemas.openxmlformats.org/wordprocessingml/2006/main" xmlns:w14="http://schemas.microsoft.com/office/word/2010/wordml" xmlns:w15="http://schemas.microsoft.com/office/word/2012/wordml" xmlns:w16cid="http://schemas.microsoft.com/office/word/2016/wordml/cid" xmlns:w16se="http://schemas.microsoft.com/office/word/2015/wordml/symex" xmlns:wpg="http://schemas.microsoft.com/office/word/2010/wordprocessingGroup" xmlns:wpi="http://schemas.microsoft.com/office/word/2010/wordprocessingInk" xmlns:wne="http://schemas.microsoft.com/office/word/2006/wordml" xmlns:wps="http://schemas.microsoft.com/office/word/2010/wordprocessingShape" mc:Ignorable="w14 w15 w16se w16cid wp14">
+<w:ftr xmlns:wpc="http://schemas.microsoft.com/office/word/2010/wordprocessingCanvas" xmlns:mo="http://schemas.microsoft.com/office/mac/office/2008/main" xmlns:mc="http://schemas.openxmlformats.org/markup-compatibility/2006" xmlns:mv="urn:schemas-microsoft-com:mac:vml" xmlns:o="urn:schemas-microsoft-com:office:office" xmlns:r="http://schemas.openxmlformats.org/officeDocument/2006/relationships" xmlns:m="http://schemas.openxmlformats.org/officeDocument/2006/math" xmlns:v="urn:schemas-microsoft-com:vml" xmlns:wp14="http://schemas.microsoft.com/office/word/2010/wordprocessingDrawing" xmlns:wp="http://schemas.openxmlformats.org/drawingml/2006/wordprocessingDrawing" xmlns:w10="urn:schemas-microsoft-com:office:word" xmlns:w="http://schemas.openxmlformats.org/wordprocessingml/2006/main" xmlns:w14="http://schemas.microsoft.com/office/word/2010/wordml" xmlns:w15="http://schemas.microsoft.com/office/word/2012/wordml" xmlns:wpg="http://schemas.microsoft.com/office/word/2010/wordprocessingGroup" xmlns:wpi="http://schemas.microsoft.com/office/word/2010/wordprocessingInk" xmlns:wne="http://schemas.microsoft.com/office/word/2006/wordml" xmlns:wps="http://schemas.microsoft.com/office/word/2010/wordprocessingShape" mc:Ignorable="w14 w15 wp14">
   <w:p>
     <w:pPr>
       <w:pStyle w:val="Footer"/>
@@ -6029,7 +4942,7 @@
 </file>
 
 <file path=word/footnotes.xml><?xml version="1.0" encoding="utf-8"?>
-<w:footnotes xmlns:wpc="http://schemas.microsoft.com/office/word/2010/wordprocessingCanvas" xmlns:cx="http://schemas.microsoft.com/office/drawing/2014/chartex" xmlns:cx1="http://schemas.microsoft.com/office/drawing/2015/9/8/chartex" xmlns:cx2="http://schemas.microsoft.com/office/drawing/2015/10/21/chartex" xmlns:cx3="http://schemas.microsoft.com/office/drawing/2016/5/9/chartex" xmlns:cx4="http://schemas.microsoft.com/office/drawing/2016/5/10/chartex" xmlns:cx5="http://schemas.microsoft.com/office/drawing/2016/5/11/chartex" xmlns:cx6="http://schemas.microsoft.com/office/drawing/2016/5/12/chartex" xmlns:cx7="http://schemas.microsoft.com/office/drawing/2016/5/13/chartex" xmlns:cx8="http://schemas.microsoft.com/office/drawing/2016/5/14/chartex" xmlns:mc="http://schemas.openxmlformats.org/markup-compatibility/2006" xmlns:aink="http://schemas.microsoft.com/office/drawing/2016/ink" xmlns:am3d="http://schemas.microsoft.com/office/drawing/2017/model3d" xmlns:o="urn:schemas-microsoft-com:office:office" xmlns:r="http://schemas.openxmlformats.org/officeDocument/2006/relationships" xmlns:m="http://schemas.openxmlformats.org/officeDocument/2006/math" xmlns:v="urn:schemas-microsoft-com:vml" xmlns:wp14="http://schemas.microsoft.com/office/word/2010/wordprocessingDrawing" xmlns:wp="http://schemas.openxmlformats.org/drawingml/2006/wordprocessingDrawing" xmlns:w10="urn:schemas-microsoft-com:office:word" xmlns:w="http://schemas.openxmlformats.org/wordprocessingml/2006/main" xmlns:w14="http://schemas.microsoft.com/office/word/2010/wordml" xmlns:w15="http://schemas.microsoft.com/office/word/2012/wordml" xmlns:w16cid="http://schemas.microsoft.com/office/word/2016/wordml/cid" xmlns:w16se="http://schemas.microsoft.com/office/word/2015/wordml/symex" xmlns:wpg="http://schemas.microsoft.com/office/word/2010/wordprocessingGroup" xmlns:wpi="http://schemas.microsoft.com/office/word/2010/wordprocessingInk" xmlns:wne="http://schemas.microsoft.com/office/word/2006/wordml" xmlns:wps="http://schemas.microsoft.com/office/word/2010/wordprocessingShape" mc:Ignorable="w14 w15 w16se w16cid wp14">
+<w:footnotes xmlns:wpc="http://schemas.microsoft.com/office/word/2010/wordprocessingCanvas" xmlns:mo="http://schemas.microsoft.com/office/mac/office/2008/main" xmlns:mc="http://schemas.openxmlformats.org/markup-compatibility/2006" xmlns:mv="urn:schemas-microsoft-com:mac:vml" xmlns:o="urn:schemas-microsoft-com:office:office" xmlns:r="http://schemas.openxmlformats.org/officeDocument/2006/relationships" xmlns:m="http://schemas.openxmlformats.org/officeDocument/2006/math" xmlns:v="urn:schemas-microsoft-com:vml" xmlns:wp14="http://schemas.microsoft.com/office/word/2010/wordprocessingDrawing" xmlns:wp="http://schemas.openxmlformats.org/drawingml/2006/wordprocessingDrawing" xmlns:w10="urn:schemas-microsoft-com:office:word" xmlns:w="http://schemas.openxmlformats.org/wordprocessingml/2006/main" xmlns:w14="http://schemas.microsoft.com/office/word/2010/wordml" xmlns:w15="http://schemas.microsoft.com/office/word/2012/wordml" xmlns:wpg="http://schemas.microsoft.com/office/word/2010/wordprocessingGroup" xmlns:wpi="http://schemas.microsoft.com/office/word/2010/wordprocessingInk" xmlns:wne="http://schemas.microsoft.com/office/word/2006/wordml" xmlns:wps="http://schemas.microsoft.com/office/word/2010/wordprocessingShape" mc:Ignorable="w14 w15 wp14">
   <w:footnote w:type="separator" w:id="-1">
     <w:p>
       <w:r>
@@ -6048,7 +4961,7 @@
 </file>
 
 <file path=word/header1.xml><?xml version="1.0" encoding="utf-8"?>
-<w:hdr xmlns:wpc="http://schemas.microsoft.com/office/word/2010/wordprocessingCanvas" xmlns:cx="http://schemas.microsoft.com/office/drawing/2014/chartex" xmlns:cx1="http://schemas.microsoft.com/office/drawing/2015/9/8/chartex" xmlns:cx2="http://schemas.microsoft.com/office/drawing/2015/10/21/chartex" xmlns:cx3="http://schemas.microsoft.com/office/drawing/2016/5/9/chartex" xmlns:cx4="http://schemas.microsoft.com/office/drawing/2016/5/10/chartex" xmlns:cx5="http://schemas.microsoft.com/office/drawing/2016/5/11/chartex" xmlns:cx6="http://schemas.microsoft.com/office/drawing/2016/5/12/chartex" xmlns:cx7="http://schemas.microsoft.com/office/drawing/2016/5/13/chartex" xmlns:cx8="http://schemas.microsoft.com/office/drawing/2016/5/14/chartex" xmlns:mc="http://schemas.openxmlformats.org/markup-compatibility/2006" xmlns:aink="http://schemas.microsoft.com/office/drawing/2016/ink" xmlns:am3d="http://schemas.microsoft.com/office/drawing/2017/model3d" xmlns:o="urn:schemas-microsoft-com:office:office" xmlns:r="http://schemas.openxmlformats.org/officeDocument/2006/relationships" xmlns:m="http://schemas.openxmlformats.org/officeDocument/2006/math" xmlns:v="urn:schemas-microsoft-com:vml" xmlns:wp14="http://schemas.microsoft.com/office/word/2010/wordprocessingDrawing" xmlns:wp="http://schemas.openxmlformats.org/drawingml/2006/wordprocessingDrawing" xmlns:w10="urn:schemas-microsoft-com:office:word" xmlns:w="http://schemas.openxmlformats.org/wordprocessingml/2006/main" xmlns:w14="http://schemas.microsoft.com/office/word/2010/wordml" xmlns:w15="http://schemas.microsoft.com/office/word/2012/wordml" xmlns:w16cid="http://schemas.microsoft.com/office/word/2016/wordml/cid" xmlns:w16se="http://schemas.microsoft.com/office/word/2015/wordml/symex" xmlns:wpg="http://schemas.microsoft.com/office/word/2010/wordprocessingGroup" xmlns:wpi="http://schemas.microsoft.com/office/word/2010/wordprocessingInk" xmlns:wne="http://schemas.microsoft.com/office/word/2006/wordml" xmlns:wps="http://schemas.microsoft.com/office/word/2010/wordprocessingShape" mc:Ignorable="w14 w15 w16se w16cid wp14">
+<w:hdr xmlns:wpc="http://schemas.microsoft.com/office/word/2010/wordprocessingCanvas" xmlns:mo="http://schemas.microsoft.com/office/mac/office/2008/main" xmlns:mc="http://schemas.openxmlformats.org/markup-compatibility/2006" xmlns:mv="urn:schemas-microsoft-com:mac:vml" xmlns:o="urn:schemas-microsoft-com:office:office" xmlns:r="http://schemas.openxmlformats.org/officeDocument/2006/relationships" xmlns:m="http://schemas.openxmlformats.org/officeDocument/2006/math" xmlns:v="urn:schemas-microsoft-com:vml" xmlns:wp14="http://schemas.microsoft.com/office/word/2010/wordprocessingDrawing" xmlns:wp="http://schemas.openxmlformats.org/drawingml/2006/wordprocessingDrawing" xmlns:w10="urn:schemas-microsoft-com:office:word" xmlns:w="http://schemas.openxmlformats.org/wordprocessingml/2006/main" xmlns:w14="http://schemas.microsoft.com/office/word/2010/wordml" xmlns:w15="http://schemas.microsoft.com/office/word/2012/wordml" xmlns:wpg="http://schemas.microsoft.com/office/word/2010/wordprocessingGroup" xmlns:wpi="http://schemas.microsoft.com/office/word/2010/wordprocessingInk" xmlns:wne="http://schemas.microsoft.com/office/word/2006/wordml" xmlns:wps="http://schemas.microsoft.com/office/word/2010/wordprocessingShape" mc:Ignorable="w14 w15 wp14">
   <w:p>
     <w:pPr>
       <w:pStyle w:val="Header"/>
@@ -6059,7 +4972,7 @@
 </file>
 
 <file path=word/numbering.xml><?xml version="1.0" encoding="utf-8"?>
-<w:numbering xmlns:wpc="http://schemas.microsoft.com/office/word/2010/wordprocessingCanvas" xmlns:cx="http://schemas.microsoft.com/office/drawing/2014/chartex" xmlns:cx1="http://schemas.microsoft.com/office/drawing/2015/9/8/chartex" xmlns:cx2="http://schemas.microsoft.com/office/drawing/2015/10/21/chartex" xmlns:cx3="http://schemas.microsoft.com/office/drawing/2016/5/9/chartex" xmlns:cx4="http://schemas.microsoft.com/office/drawing/2016/5/10/chartex" xmlns:cx5="http://schemas.microsoft.com/office/drawing/2016/5/11/chartex" xmlns:cx6="http://schemas.microsoft.com/office/drawing/2016/5/12/chartex" xmlns:cx7="http://schemas.microsoft.com/office/drawing/2016/5/13/chartex" xmlns:cx8="http://schemas.microsoft.com/office/drawing/2016/5/14/chartex" xmlns:mc="http://schemas.openxmlformats.org/markup-compatibility/2006" xmlns:aink="http://schemas.microsoft.com/office/drawing/2016/ink" xmlns:am3d="http://schemas.microsoft.com/office/drawing/2017/model3d" xmlns:o="urn:schemas-microsoft-com:office:office" xmlns:r="http://schemas.openxmlformats.org/officeDocument/2006/relationships" xmlns:m="http://schemas.openxmlformats.org/officeDocument/2006/math" xmlns:v="urn:schemas-microsoft-com:vml" xmlns:wp14="http://schemas.microsoft.com/office/word/2010/wordprocessingDrawing" xmlns:wp="http://schemas.openxmlformats.org/drawingml/2006/wordprocessingDrawing" xmlns:w10="urn:schemas-microsoft-com:office:word" xmlns:w="http://schemas.openxmlformats.org/wordprocessingml/2006/main" xmlns:w14="http://schemas.microsoft.com/office/word/2010/wordml" xmlns:w15="http://schemas.microsoft.com/office/word/2012/wordml" xmlns:w16cid="http://schemas.microsoft.com/office/word/2016/wordml/cid" xmlns:w16se="http://schemas.microsoft.com/office/word/2015/wordml/symex" xmlns:wpg="http://schemas.microsoft.com/office/word/2010/wordprocessingGroup" xmlns:wpi="http://schemas.microsoft.com/office/word/2010/wordprocessingInk" xmlns:wne="http://schemas.microsoft.com/office/word/2006/wordml" xmlns:wps="http://schemas.microsoft.com/office/word/2010/wordprocessingShape" mc:Ignorable="w14 w15 w16se w16cid wp14">
+<w:numbering xmlns:wpc="http://schemas.microsoft.com/office/word/2010/wordprocessingCanvas" xmlns:mo="http://schemas.microsoft.com/office/mac/office/2008/main" xmlns:mc="http://schemas.openxmlformats.org/markup-compatibility/2006" xmlns:mv="urn:schemas-microsoft-com:mac:vml" xmlns:o="urn:schemas-microsoft-com:office:office" xmlns:r="http://schemas.openxmlformats.org/officeDocument/2006/relationships" xmlns:m="http://schemas.openxmlformats.org/officeDocument/2006/math" xmlns:v="urn:schemas-microsoft-com:vml" xmlns:wp14="http://schemas.microsoft.com/office/word/2010/wordprocessingDrawing" xmlns:wp="http://schemas.openxmlformats.org/drawingml/2006/wordprocessingDrawing" xmlns:w10="urn:schemas-microsoft-com:office:word" xmlns:w="http://schemas.openxmlformats.org/wordprocessingml/2006/main" xmlns:w14="http://schemas.microsoft.com/office/word/2010/wordml" xmlns:w15="http://schemas.microsoft.com/office/word/2012/wordml" xmlns:wpg="http://schemas.microsoft.com/office/word/2010/wordprocessingGroup" xmlns:wpi="http://schemas.microsoft.com/office/word/2010/wordprocessingInk" xmlns:wne="http://schemas.microsoft.com/office/word/2006/wordml" xmlns:wps="http://schemas.microsoft.com/office/word/2010/wordprocessingShape" mc:Ignorable="w14 w15 wp14">
   <w:numPicBullet w:numPicBulletId="0">
     <w:pict>
       <v:shapetype id="_x0000_t75" coordsize="21600,21600" o:spt="75" o:preferrelative="t" path="m@4@5l@4@11@9@11@9@5xe" filled="f" stroked="f">
@@ -6081,12 +4994,12 @@
         <v:path o:extrusionok="f" gradientshapeok="t" o:connecttype="rect"/>
         <o:lock v:ext="edit" aspectratio="t"/>
       </v:shapetype>
-      <v:shape id="_x0000_i1030" type="#_x0000_t75" style="width:124.25pt;height:140.8pt" o:bullet="t">
+      <v:shape id="_x0000_i1137" type="#_x0000_t75" style="width:124.25pt;height:140.8pt" o:bullet="t">
         <v:imagedata r:id="rId1" o:title=""/>
       </v:shape>
     </w:pict>
   </w:numPicBullet>
-  <w:abstractNum w:abstractNumId="0" w15:restartNumberingAfterBreak="0">
+  <w:abstractNum w:abstractNumId="0">
     <w:nsid w:val="04BF3359"/>
     <w:multiLevelType w:val="hybridMultilevel"/>
     <w:tmpl w:val="10644F50"/>
@@ -6199,7 +5112,7 @@
       </w:rPr>
     </w:lvl>
   </w:abstractNum>
-  <w:abstractNum w:abstractNumId="1" w15:restartNumberingAfterBreak="0">
+  <w:abstractNum w:abstractNumId="1">
     <w:nsid w:val="05E5425D"/>
     <w:multiLevelType w:val="hybridMultilevel"/>
     <w:tmpl w:val="F55201A6"/>
@@ -6312,7 +5225,7 @@
       </w:rPr>
     </w:lvl>
   </w:abstractNum>
-  <w:abstractNum w:abstractNumId="2" w15:restartNumberingAfterBreak="0">
+  <w:abstractNum w:abstractNumId="2">
     <w:nsid w:val="077669CC"/>
     <w:multiLevelType w:val="hybridMultilevel"/>
     <w:tmpl w:val="9106F888"/>
@@ -6426,7 +5339,7 @@
       </w:rPr>
     </w:lvl>
   </w:abstractNum>
-  <w:abstractNum w:abstractNumId="3" w15:restartNumberingAfterBreak="0">
+  <w:abstractNum w:abstractNumId="3">
     <w:nsid w:val="0BF3103B"/>
     <w:multiLevelType w:val="hybridMultilevel"/>
     <w:tmpl w:val="030C5E40"/>
@@ -6539,7 +5452,7 @@
       </w:rPr>
     </w:lvl>
   </w:abstractNum>
-  <w:abstractNum w:abstractNumId="4" w15:restartNumberingAfterBreak="0">
+  <w:abstractNum w:abstractNumId="4">
     <w:nsid w:val="2C225E13"/>
     <w:multiLevelType w:val="hybridMultilevel"/>
     <w:tmpl w:val="A6A6A4D0"/>
@@ -6682,7 +5595,7 @@
       </w:rPr>
     </w:lvl>
   </w:abstractNum>
-  <w:abstractNum w:abstractNumId="5" w15:restartNumberingAfterBreak="0">
+  <w:abstractNum w:abstractNumId="5">
     <w:nsid w:val="2D63700B"/>
     <w:multiLevelType w:val="hybridMultilevel"/>
     <w:tmpl w:val="388CD32A"/>
@@ -6795,7 +5708,7 @@
       </w:rPr>
     </w:lvl>
   </w:abstractNum>
-  <w:abstractNum w:abstractNumId="6" w15:restartNumberingAfterBreak="0">
+  <w:abstractNum w:abstractNumId="6">
     <w:nsid w:val="32C56D9C"/>
     <w:multiLevelType w:val="hybridMultilevel"/>
     <w:tmpl w:val="E68AF53A"/>
@@ -6908,7 +5821,7 @@
       </w:rPr>
     </w:lvl>
   </w:abstractNum>
-  <w:abstractNum w:abstractNumId="7" w15:restartNumberingAfterBreak="0">
+  <w:abstractNum w:abstractNumId="7">
     <w:nsid w:val="3A5461BE"/>
     <w:multiLevelType w:val="hybridMultilevel"/>
     <w:tmpl w:val="4A24D272"/>
@@ -7021,7 +5934,7 @@
       </w:rPr>
     </w:lvl>
   </w:abstractNum>
-  <w:abstractNum w:abstractNumId="8" w15:restartNumberingAfterBreak="0">
+  <w:abstractNum w:abstractNumId="8">
     <w:nsid w:val="3B7C3C4B"/>
     <w:multiLevelType w:val="hybridMultilevel"/>
     <w:tmpl w:val="CEA648A6"/>
@@ -7134,7 +6047,7 @@
       </w:rPr>
     </w:lvl>
   </w:abstractNum>
-  <w:abstractNum w:abstractNumId="9" w15:restartNumberingAfterBreak="0">
+  <w:abstractNum w:abstractNumId="9">
     <w:nsid w:val="3E076156"/>
     <w:multiLevelType w:val="hybridMultilevel"/>
     <w:tmpl w:val="F26A65D2"/>
@@ -7247,7 +6160,7 @@
       </w:rPr>
     </w:lvl>
   </w:abstractNum>
-  <w:abstractNum w:abstractNumId="10" w15:restartNumberingAfterBreak="0">
+  <w:abstractNum w:abstractNumId="10">
     <w:nsid w:val="3F27777A"/>
     <w:multiLevelType w:val="multilevel"/>
     <w:tmpl w:val="A6A6A4D0"/>
@@ -7390,7 +6303,7 @@
       </w:rPr>
     </w:lvl>
   </w:abstractNum>
-  <w:abstractNum w:abstractNumId="11" w15:restartNumberingAfterBreak="0">
+  <w:abstractNum w:abstractNumId="11">
     <w:nsid w:val="43EE44BE"/>
     <w:multiLevelType w:val="hybridMultilevel"/>
     <w:tmpl w:val="EEB8AEEA"/>
@@ -7532,7 +6445,7 @@
       </w:rPr>
     </w:lvl>
   </w:abstractNum>
-  <w:abstractNum w:abstractNumId="12" w15:restartNumberingAfterBreak="0">
+  <w:abstractNum w:abstractNumId="12">
     <w:nsid w:val="4C7A3213"/>
     <w:multiLevelType w:val="hybridMultilevel"/>
     <w:tmpl w:val="9F5C3BD6"/>
@@ -7645,7 +6558,7 @@
       </w:rPr>
     </w:lvl>
   </w:abstractNum>
-  <w:abstractNum w:abstractNumId="13" w15:restartNumberingAfterBreak="0">
+  <w:abstractNum w:abstractNumId="13">
     <w:nsid w:val="53080E89"/>
     <w:multiLevelType w:val="hybridMultilevel"/>
     <w:tmpl w:val="B2EEC9FC"/>
@@ -7788,7 +6701,7 @@
       </w:rPr>
     </w:lvl>
   </w:abstractNum>
-  <w:abstractNum w:abstractNumId="14" w15:restartNumberingAfterBreak="0">
+  <w:abstractNum w:abstractNumId="14">
     <w:nsid w:val="5B2F7454"/>
     <w:multiLevelType w:val="hybridMultilevel"/>
     <w:tmpl w:val="E6DE8F30"/>
@@ -7901,7 +6814,7 @@
       </w:rPr>
     </w:lvl>
   </w:abstractNum>
-  <w:abstractNum w:abstractNumId="15" w15:restartNumberingAfterBreak="0">
+  <w:abstractNum w:abstractNumId="15">
     <w:nsid w:val="65083016"/>
     <w:multiLevelType w:val="hybridMultilevel"/>
     <w:tmpl w:val="EEDE3ADC"/>
@@ -8014,7 +6927,7 @@
       </w:rPr>
     </w:lvl>
   </w:abstractNum>
-  <w:abstractNum w:abstractNumId="16" w15:restartNumberingAfterBreak="0">
+  <w:abstractNum w:abstractNumId="16">
     <w:nsid w:val="6CB065B8"/>
     <w:multiLevelType w:val="hybridMultilevel"/>
     <w:tmpl w:val="FC68ADFE"/>
@@ -8127,7 +7040,7 @@
       </w:rPr>
     </w:lvl>
   </w:abstractNum>
-  <w:abstractNum w:abstractNumId="17" w15:restartNumberingAfterBreak="0">
+  <w:abstractNum w:abstractNumId="17">
     <w:nsid w:val="6E062F18"/>
     <w:multiLevelType w:val="hybridMultilevel"/>
     <w:tmpl w:val="AEFEDE46"/>
@@ -8240,7 +7153,7 @@
       </w:rPr>
     </w:lvl>
   </w:abstractNum>
-  <w:abstractNum w:abstractNumId="18" w15:restartNumberingAfterBreak="0">
+  <w:abstractNum w:abstractNumId="18">
     <w:nsid w:val="6F555070"/>
     <w:multiLevelType w:val="multilevel"/>
     <w:tmpl w:val="EEB8AEEA"/>
@@ -8382,7 +7295,7 @@
       </w:rPr>
     </w:lvl>
   </w:abstractNum>
-  <w:abstractNum w:abstractNumId="19" w15:restartNumberingAfterBreak="0">
+  <w:abstractNum w:abstractNumId="19">
     <w:nsid w:val="7F55411A"/>
     <w:multiLevelType w:val="hybridMultilevel"/>
     <w:tmpl w:val="969686A0"/>
@@ -8559,7 +7472,7 @@
 </file>
 
 <file path=word/styles.xml><?xml version="1.0" encoding="utf-8"?>
-<w:styles xmlns:mc="http://schemas.openxmlformats.org/markup-compatibility/2006" xmlns:r="http://schemas.openxmlformats.org/officeDocument/2006/relationships" xmlns:w="http://schemas.openxmlformats.org/wordprocessingml/2006/main" xmlns:w14="http://schemas.microsoft.com/office/word/2010/wordml" xmlns:w15="http://schemas.microsoft.com/office/word/2012/wordml" xmlns:w16cid="http://schemas.microsoft.com/office/word/2016/wordml/cid" xmlns:w16se="http://schemas.microsoft.com/office/word/2015/wordml/symex" mc:Ignorable="w14 w15 w16se w16cid">
+<w:styles xmlns:mc="http://schemas.openxmlformats.org/markup-compatibility/2006" xmlns:r="http://schemas.openxmlformats.org/officeDocument/2006/relationships" xmlns:w="http://schemas.openxmlformats.org/wordprocessingml/2006/main" xmlns:w14="http://schemas.microsoft.com/office/word/2010/wordml" xmlns:w15="http://schemas.microsoft.com/office/word/2012/wordml" mc:Ignorable="w14 w15">
   <w:docDefaults>
     <w:rPrDefault>
       <w:rPr>
@@ -8569,7 +7482,7 @@
     </w:rPrDefault>
     <w:pPrDefault/>
   </w:docDefaults>
-  <w:latentStyles w:defLockedState="0" w:defUIPriority="0" w:defSemiHidden="0" w:defUnhideWhenUsed="0" w:defQFormat="0" w:count="375">
+  <w:latentStyles w:defLockedState="0" w:defUIPriority="0" w:defSemiHidden="0" w:defUnhideWhenUsed="0" w:defQFormat="0" w:count="382">
     <w:lsdException w:name="Normal" w:qFormat="1"/>
     <w:lsdException w:name="heading 1" w:qFormat="1"/>
     <w:lsdException w:name="heading 2" w:semiHidden="1" w:unhideWhenUsed="1" w:qFormat="1"/>
@@ -8715,6 +7628,9 @@
     <w:lsdException w:name="Table Subtle 2" w:semiHidden="1" w:unhideWhenUsed="1"/>
     <w:lsdException w:name="Table Web 1" w:semiHidden="1" w:unhideWhenUsed="1"/>
     <w:lsdException w:name="Table Web 2" w:semiHidden="1" w:unhideWhenUsed="1"/>
+    <w:lsdException w:name="Table Web 3" w:semiHidden="1" w:unhideWhenUsed="1"/>
+    <w:lsdException w:name="Table Grid" w:uiPriority="59"/>
+    <w:lsdException w:name="Table Theme" w:semiHidden="1" w:unhideWhenUsed="1"/>
     <w:lsdException w:name="Placeholder Text" w:semiHidden="1" w:uiPriority="99"/>
     <w:lsdException w:name="No Spacing" w:uiPriority="1" w:qFormat="1"/>
     <w:lsdException w:name="Light Shading" w:uiPriority="60"/>
@@ -8932,8 +7848,6 @@
     <w:lsdException w:name="List Table 7 Colorful Accent 6" w:uiPriority="52"/>
     <w:lsdException w:name="Mention" w:semiHidden="1" w:uiPriority="99" w:unhideWhenUsed="1"/>
     <w:lsdException w:name="Smart Hyperlink" w:semiHidden="1" w:uiPriority="99" w:unhideWhenUsed="1"/>
-    <w:lsdException w:name="Hashtag" w:semiHidden="1" w:uiPriority="99" w:unhideWhenUsed="1"/>
-    <w:lsdException w:name="Unresolved Mention" w:semiHidden="1" w:uiPriority="99" w:unhideWhenUsed="1"/>
   </w:latentStyles>
   <w:style w:type="paragraph" w:default="1" w:styleId="Normal">
     <w:name w:val="Normal"/>
@@ -8976,6 +7890,7 @@
     <w:uiPriority w:val="59"/>
     <w:rsid w:val="00B44BAB"/>
     <w:tblPr>
+      <w:tblInd w:w="0" w:type="dxa"/>
       <w:tblBorders>
         <w:top w:val="single" w:sz="4" w:space="0" w:color="auto"/>
         <w:left w:val="single" w:sz="4" w:space="0" w:color="auto"/>
@@ -8984,6 +7899,12 @@
         <w:insideH w:val="single" w:sz="4" w:space="0" w:color="auto"/>
         <w:insideV w:val="single" w:sz="4" w:space="0" w:color="auto"/>
       </w:tblBorders>
+      <w:tblCellMar>
+        <w:top w:w="0" w:type="dxa"/>
+        <w:left w:w="108" w:type="dxa"/>
+        <w:bottom w:w="0" w:type="dxa"/>
+        <w:right w:w="108" w:type="dxa"/>
+      </w:tblCellMar>
     </w:tblPr>
   </w:style>
   <w:style w:type="paragraph" w:styleId="Header">
@@ -9072,6 +7993,7 @@
       <w:lang w:eastAsia="en-US"/>
     </w:rPr>
     <w:tblPr>
+      <w:tblInd w:w="0" w:type="dxa"/>
       <w:tblBorders>
         <w:top w:val="single" w:sz="4" w:space="0" w:color="auto"/>
         <w:left w:val="single" w:sz="4" w:space="0" w:color="auto"/>
@@ -9080,6 +8002,12 @@
         <w:insideH w:val="single" w:sz="4" w:space="0" w:color="auto"/>
         <w:insideV w:val="single" w:sz="4" w:space="0" w:color="auto"/>
       </w:tblBorders>
+      <w:tblCellMar>
+        <w:top w:w="0" w:type="dxa"/>
+        <w:left w:w="108" w:type="dxa"/>
+        <w:bottom w:w="0" w:type="dxa"/>
+        <w:right w:w="108" w:type="dxa"/>
+      </w:tblCellMar>
     </w:tblPr>
   </w:style>
   <w:style w:type="paragraph" w:customStyle="1" w:styleId="TableParagraph">
@@ -9402,7 +8330,7 @@
 </file>
 
 <file path=customXml/itemProps1.xml><?xml version="1.0" encoding="utf-8"?>
-<ds:datastoreItem xmlns:ds="http://schemas.openxmlformats.org/officeDocument/2006/customXml" ds:itemID="{5163535F-5210-E546-8C3C-FA2E035FB736}">
+<ds:datastoreItem xmlns:ds="http://schemas.openxmlformats.org/officeDocument/2006/customXml" ds:itemID="{35313E32-59FF-B245-A42B-F7E840B978E1}">
   <ds:schemaRefs>
     <ds:schemaRef ds:uri="http://schemas.openxmlformats.org/officeDocument/2006/bibliography"/>
   </ds:schemaRefs>

</xml_diff>

<commit_message>
finish up coversheet downloading
</commit_message>
<xml_diff>
--- a/testsite/testsite/py-docx/Monitoring-Cover-Sheet.docx
+++ b/testsite/testsite/py-docx/Monitoring-Cover-Sheet.docx
@@ -188,8 +188,19 @@
                 <w:sz w:val="22"/>
                 <w:szCs w:val="22"/>
               </w:rPr>
-              <w:t>Protocol Title :</w:t>
-            </w:r>
+              <w:t xml:space="preserve">Protocol </w:t>
+            </w:r>
+            <w:proofErr w:type="gramStart"/>
+            <w:r>
+              <w:rPr>
+                <w:rFonts w:asciiTheme="minorHAnsi" w:hAnsiTheme="minorHAnsi" w:cs="Arial"/>
+                <w:b/>
+                <w:sz w:val="22"/>
+                <w:szCs w:val="22"/>
+              </w:rPr>
+              <w:t>Title :</w:t>
+            </w:r>
+            <w:proofErr w:type="gramEnd"/>
           </w:p>
         </w:tc>
         <w:tc>
@@ -238,8 +249,19 @@
                 <w:sz w:val="22"/>
                 <w:szCs w:val="22"/>
               </w:rPr>
-              <w:t>Monitoring Start Date :</w:t>
-            </w:r>
+              <w:t xml:space="preserve">Monitoring Start </w:t>
+            </w:r>
+            <w:proofErr w:type="gramStart"/>
+            <w:r>
+              <w:rPr>
+                <w:rFonts w:asciiTheme="minorHAnsi" w:hAnsiTheme="minorHAnsi" w:cs="Arial"/>
+                <w:b/>
+                <w:sz w:val="22"/>
+                <w:szCs w:val="22"/>
+              </w:rPr>
+              <w:t>Date :</w:t>
+            </w:r>
+            <w:proofErr w:type="gramEnd"/>
           </w:p>
         </w:tc>
         <w:tc>
@@ -288,8 +310,19 @@
                 <w:sz w:val="22"/>
                 <w:szCs w:val="22"/>
               </w:rPr>
-              <w:t>Chief Investigator :</w:t>
-            </w:r>
+              <w:t xml:space="preserve">Chief </w:t>
+            </w:r>
+            <w:proofErr w:type="gramStart"/>
+            <w:r>
+              <w:rPr>
+                <w:rFonts w:asciiTheme="minorHAnsi" w:hAnsiTheme="minorHAnsi" w:cs="Arial"/>
+                <w:b/>
+                <w:sz w:val="22"/>
+                <w:szCs w:val="22"/>
+              </w:rPr>
+              <w:t>Investigator :</w:t>
+            </w:r>
+            <w:proofErr w:type="gramEnd"/>
           </w:p>
         </w:tc>
         <w:tc>
@@ -323,6 +356,7 @@
                 <w:szCs w:val="22"/>
               </w:rPr>
             </w:pPr>
+            <w:proofErr w:type="spellStart"/>
             <w:r>
               <w:rPr>
                 <w:rFonts w:asciiTheme="minorHAnsi" w:hAnsiTheme="minorHAnsi" w:cs="Tahoma"/>
@@ -330,7 +364,17 @@
                 <w:sz w:val="22"/>
                 <w:szCs w:val="22"/>
               </w:rPr>
-              <w:t xml:space="preserve">Ph: </w:t>
+              <w:t>Ph</w:t>
+            </w:r>
+            <w:proofErr w:type="spellEnd"/>
+            <w:r>
+              <w:rPr>
+                <w:rFonts w:asciiTheme="minorHAnsi" w:hAnsiTheme="minorHAnsi" w:cs="Tahoma"/>
+                <w:b/>
+                <w:sz w:val="22"/>
+                <w:szCs w:val="22"/>
+              </w:rPr>
+              <w:t xml:space="preserve">: </w:t>
             </w:r>
           </w:p>
         </w:tc>
@@ -362,8 +406,19 @@
                 <w:sz w:val="22"/>
                 <w:szCs w:val="22"/>
               </w:rPr>
-              <w:t>Emergency Contact :</w:t>
-            </w:r>
+              <w:t xml:space="preserve">Emergency </w:t>
+            </w:r>
+            <w:proofErr w:type="gramStart"/>
+            <w:r>
+              <w:rPr>
+                <w:rFonts w:asciiTheme="minorHAnsi" w:hAnsiTheme="minorHAnsi" w:cs="Arial"/>
+                <w:b/>
+                <w:sz w:val="22"/>
+                <w:szCs w:val="22"/>
+              </w:rPr>
+              <w:t>Contact :</w:t>
+            </w:r>
+            <w:proofErr w:type="gramEnd"/>
           </w:p>
         </w:tc>
         <w:tc>
@@ -397,6 +452,7 @@
                 <w:szCs w:val="22"/>
               </w:rPr>
             </w:pPr>
+            <w:proofErr w:type="spellStart"/>
             <w:r>
               <w:rPr>
                 <w:rFonts w:asciiTheme="minorHAnsi" w:hAnsiTheme="minorHAnsi" w:cs="Tahoma"/>
@@ -404,7 +460,17 @@
                 <w:sz w:val="22"/>
                 <w:szCs w:val="22"/>
               </w:rPr>
-              <w:t xml:space="preserve">Ph: </w:t>
+              <w:t>Ph</w:t>
+            </w:r>
+            <w:proofErr w:type="spellEnd"/>
+            <w:r>
+              <w:rPr>
+                <w:rFonts w:asciiTheme="minorHAnsi" w:hAnsiTheme="minorHAnsi" w:cs="Tahoma"/>
+                <w:b/>
+                <w:sz w:val="22"/>
+                <w:szCs w:val="22"/>
+              </w:rPr>
+              <w:t xml:space="preserve">: </w:t>
             </w:r>
           </w:p>
         </w:tc>
@@ -436,8 +502,19 @@
                 <w:sz w:val="22"/>
                 <w:szCs w:val="22"/>
               </w:rPr>
-              <w:t>Monitor 1 :</w:t>
-            </w:r>
+              <w:t xml:space="preserve">Monitor </w:t>
+            </w:r>
+            <w:proofErr w:type="gramStart"/>
+            <w:r>
+              <w:rPr>
+                <w:rFonts w:asciiTheme="minorHAnsi" w:hAnsiTheme="minorHAnsi" w:cs="Arial"/>
+                <w:b/>
+                <w:sz w:val="22"/>
+                <w:szCs w:val="22"/>
+              </w:rPr>
+              <w:t>1 :</w:t>
+            </w:r>
+            <w:proofErr w:type="gramEnd"/>
           </w:p>
         </w:tc>
         <w:tc>
@@ -471,6 +548,7 @@
                 <w:szCs w:val="22"/>
               </w:rPr>
             </w:pPr>
+            <w:proofErr w:type="spellStart"/>
             <w:r>
               <w:rPr>
                 <w:rFonts w:asciiTheme="minorHAnsi" w:hAnsiTheme="minorHAnsi" w:cs="Tahoma"/>
@@ -478,7 +556,17 @@
                 <w:sz w:val="22"/>
                 <w:szCs w:val="22"/>
               </w:rPr>
-              <w:t xml:space="preserve">Ph: </w:t>
+              <w:t>Ph</w:t>
+            </w:r>
+            <w:proofErr w:type="spellEnd"/>
+            <w:r>
+              <w:rPr>
+                <w:rFonts w:asciiTheme="minorHAnsi" w:hAnsiTheme="minorHAnsi" w:cs="Tahoma"/>
+                <w:b/>
+                <w:sz w:val="22"/>
+                <w:szCs w:val="22"/>
+              </w:rPr>
+              <w:t xml:space="preserve">: </w:t>
             </w:r>
           </w:p>
         </w:tc>
@@ -510,8 +598,19 @@
                 <w:sz w:val="22"/>
                 <w:szCs w:val="22"/>
               </w:rPr>
-              <w:t>Monitor 2 :</w:t>
-            </w:r>
+              <w:t xml:space="preserve">Monitor </w:t>
+            </w:r>
+            <w:proofErr w:type="gramStart"/>
+            <w:r>
+              <w:rPr>
+                <w:rFonts w:asciiTheme="minorHAnsi" w:hAnsiTheme="minorHAnsi" w:cs="Arial"/>
+                <w:b/>
+                <w:sz w:val="22"/>
+                <w:szCs w:val="22"/>
+              </w:rPr>
+              <w:t>2 :</w:t>
+            </w:r>
+            <w:proofErr w:type="gramEnd"/>
           </w:p>
         </w:tc>
         <w:tc>
@@ -545,6 +644,7 @@
                 <w:szCs w:val="22"/>
               </w:rPr>
             </w:pPr>
+            <w:proofErr w:type="spellStart"/>
             <w:r>
               <w:rPr>
                 <w:rFonts w:asciiTheme="minorHAnsi" w:hAnsiTheme="minorHAnsi" w:cs="Tahoma"/>
@@ -552,7 +652,17 @@
                 <w:sz w:val="22"/>
                 <w:szCs w:val="22"/>
               </w:rPr>
-              <w:t>Ph:</w:t>
+              <w:t>Ph</w:t>
+            </w:r>
+            <w:proofErr w:type="spellEnd"/>
+            <w:r>
+              <w:rPr>
+                <w:rFonts w:asciiTheme="minorHAnsi" w:hAnsiTheme="minorHAnsi" w:cs="Tahoma"/>
+                <w:b/>
+                <w:sz w:val="22"/>
+                <w:szCs w:val="22"/>
+              </w:rPr>
+              <w:t>:</w:t>
             </w:r>
           </w:p>
         </w:tc>
@@ -585,8 +695,19 @@
                 <w:sz w:val="22"/>
                 <w:szCs w:val="22"/>
               </w:rPr>
-              <w:t>Monitor 3 :</w:t>
-            </w:r>
+              <w:t xml:space="preserve">Monitor </w:t>
+            </w:r>
+            <w:proofErr w:type="gramStart"/>
+            <w:r>
+              <w:rPr>
+                <w:rFonts w:asciiTheme="minorHAnsi" w:hAnsiTheme="minorHAnsi" w:cs="Arial"/>
+                <w:b/>
+                <w:sz w:val="22"/>
+                <w:szCs w:val="22"/>
+              </w:rPr>
+              <w:t>3 :</w:t>
+            </w:r>
+            <w:proofErr w:type="gramEnd"/>
           </w:p>
         </w:tc>
         <w:tc>
@@ -624,6 +745,7 @@
                 <w:szCs w:val="22"/>
               </w:rPr>
             </w:pPr>
+            <w:proofErr w:type="spellStart"/>
             <w:r>
               <w:rPr>
                 <w:rFonts w:asciiTheme="minorHAnsi" w:hAnsiTheme="minorHAnsi" w:cs="Tahoma"/>
@@ -631,7 +753,17 @@
                 <w:sz w:val="22"/>
                 <w:szCs w:val="22"/>
               </w:rPr>
-              <w:t xml:space="preserve">Ph: </w:t>
+              <w:t>Ph</w:t>
+            </w:r>
+            <w:proofErr w:type="spellEnd"/>
+            <w:r>
+              <w:rPr>
+                <w:rFonts w:asciiTheme="minorHAnsi" w:hAnsiTheme="minorHAnsi" w:cs="Tahoma"/>
+                <w:b/>
+                <w:sz w:val="22"/>
+                <w:szCs w:val="22"/>
+              </w:rPr>
+              <w:t xml:space="preserve">: </w:t>
             </w:r>
           </w:p>
         </w:tc>
@@ -740,8 +872,19 @@
                 <w:sz w:val="22"/>
                 <w:szCs w:val="22"/>
               </w:rPr>
-              <w:t>Person responsible for euthanasia :</w:t>
-            </w:r>
+              <w:t xml:space="preserve">Person responsible for </w:t>
+            </w:r>
+            <w:proofErr w:type="gramStart"/>
+            <w:r>
+              <w:rPr>
+                <w:rFonts w:asciiTheme="minorHAnsi" w:hAnsiTheme="minorHAnsi" w:cs="Arial"/>
+                <w:b/>
+                <w:sz w:val="22"/>
+                <w:szCs w:val="22"/>
+              </w:rPr>
+              <w:t>euthanasia :</w:t>
+            </w:r>
+            <w:proofErr w:type="gramEnd"/>
           </w:p>
         </w:tc>
         <w:tc>
@@ -775,6 +918,7 @@
                 <w:szCs w:val="22"/>
               </w:rPr>
             </w:pPr>
+            <w:proofErr w:type="spellStart"/>
             <w:r>
               <w:rPr>
                 <w:rFonts w:asciiTheme="minorHAnsi" w:hAnsiTheme="minorHAnsi" w:cs="Tahoma"/>
@@ -782,7 +926,17 @@
                 <w:sz w:val="22"/>
                 <w:szCs w:val="22"/>
               </w:rPr>
-              <w:t xml:space="preserve">Ph: </w:t>
+              <w:t>Ph</w:t>
+            </w:r>
+            <w:proofErr w:type="spellEnd"/>
+            <w:r>
+              <w:rPr>
+                <w:rFonts w:asciiTheme="minorHAnsi" w:hAnsiTheme="minorHAnsi" w:cs="Tahoma"/>
+                <w:b/>
+                <w:sz w:val="22"/>
+                <w:szCs w:val="22"/>
+              </w:rPr>
+              <w:t xml:space="preserve">: </w:t>
             </w:r>
           </w:p>
         </w:tc>
@@ -830,8 +984,19 @@
                 <w:sz w:val="22"/>
                 <w:szCs w:val="22"/>
               </w:rPr>
-              <w:t>Other experts :</w:t>
-            </w:r>
+              <w:t xml:space="preserve">Other </w:t>
+            </w:r>
+            <w:proofErr w:type="gramStart"/>
+            <w:r>
+              <w:rPr>
+                <w:rFonts w:asciiTheme="minorHAnsi" w:hAnsiTheme="minorHAnsi" w:cs="Arial"/>
+                <w:b/>
+                <w:sz w:val="22"/>
+                <w:szCs w:val="22"/>
+              </w:rPr>
+              <w:t>experts :</w:t>
+            </w:r>
+            <w:proofErr w:type="gramEnd"/>
           </w:p>
         </w:tc>
         <w:tc>
@@ -875,6 +1040,7 @@
                 <w:szCs w:val="22"/>
               </w:rPr>
             </w:pPr>
+            <w:proofErr w:type="spellStart"/>
             <w:r>
               <w:rPr>
                 <w:rFonts w:asciiTheme="minorHAnsi" w:hAnsiTheme="minorHAnsi" w:cs="Tahoma"/>
@@ -882,7 +1048,17 @@
                 <w:sz w:val="22"/>
                 <w:szCs w:val="22"/>
               </w:rPr>
-              <w:t xml:space="preserve">Ph: </w:t>
+              <w:t>Ph</w:t>
+            </w:r>
+            <w:proofErr w:type="spellEnd"/>
+            <w:r>
+              <w:rPr>
+                <w:rFonts w:asciiTheme="minorHAnsi" w:hAnsiTheme="minorHAnsi" w:cs="Tahoma"/>
+                <w:b/>
+                <w:sz w:val="22"/>
+                <w:szCs w:val="22"/>
+              </w:rPr>
+              <w:t xml:space="preserve">: </w:t>
             </w:r>
           </w:p>
         </w:tc>
@@ -985,13 +1161,23 @@
                 <w:szCs w:val="22"/>
               </w:rPr>
             </w:pPr>
+            <w:proofErr w:type="spellStart"/>
             <w:r>
               <w:rPr>
                 <w:rFonts w:asciiTheme="minorHAnsi" w:hAnsiTheme="minorHAnsi" w:cs="Tahoma"/>
                 <w:sz w:val="22"/>
                 <w:szCs w:val="22"/>
               </w:rPr>
-              <w:t>Ph:</w:t>
+              <w:t>Ph</w:t>
+            </w:r>
+            <w:proofErr w:type="spellEnd"/>
+            <w:r>
+              <w:rPr>
+                <w:rFonts w:asciiTheme="minorHAnsi" w:hAnsiTheme="minorHAnsi" w:cs="Tahoma"/>
+                <w:sz w:val="22"/>
+                <w:szCs w:val="22"/>
+              </w:rPr>
+              <w:t>:</w:t>
             </w:r>
             <w:r>
               <w:rPr>
@@ -1389,6 +1575,7 @@
               </w:rPr>
               <w:t xml:space="preserve"> </w:t>
             </w:r>
+            <w:proofErr w:type="gramStart"/>
             <w:r>
               <w:rPr>
                 <w:rFonts w:asciiTheme="minorHAnsi" w:hAnsiTheme="minorHAnsi" w:cs="Arial"/>
@@ -1397,7 +1584,18 @@
                 <w:sz w:val="20"/>
                 <w:szCs w:val="20"/>
               </w:rPr>
-              <w:t>Select  criteria that will adequately identify potential issues (including those described in section17D)</w:t>
+              <w:t>Select  criteria</w:t>
+            </w:r>
+            <w:proofErr w:type="gramEnd"/>
+            <w:r>
+              <w:rPr>
+                <w:rFonts w:asciiTheme="minorHAnsi" w:hAnsiTheme="minorHAnsi" w:cs="Arial"/>
+                <w:i/>
+                <w:color w:val="808080" w:themeColor="background1" w:themeShade="80"/>
+                <w:sz w:val="20"/>
+                <w:szCs w:val="20"/>
+              </w:rPr>
+              <w:t xml:space="preserve"> that will adequately identify potential issues (including those described in section17D)</w:t>
             </w:r>
           </w:p>
         </w:tc>
@@ -1871,6 +2069,7 @@
               </w:rPr>
               <w:t xml:space="preserve">Type of recording sheet           </w:t>
             </w:r>
+            <w:proofErr w:type="gramStart"/>
             <w:r>
               <w:rPr>
                 <w:rFonts w:asciiTheme="minorHAnsi" w:hAnsiTheme="minorHAnsi" w:cs="Arial"/>
@@ -1898,7 +2097,18 @@
                 <w:sz w:val="22"/>
                 <w:szCs w:val="22"/>
               </w:rPr>
-              <w:t xml:space="preserve">X  </w:t>
+              <w:t>X</w:t>
+            </w:r>
+            <w:proofErr w:type="gramEnd"/>
+            <w:r>
+              <w:rPr>
+                <w:rFonts w:asciiTheme="minorHAnsi" w:hAnsiTheme="minorHAnsi" w:cs="Arial"/>
+                <w:b/>
+                <w:color w:val="000000" w:themeColor="text1"/>
+                <w:sz w:val="22"/>
+                <w:szCs w:val="22"/>
+              </w:rPr>
+              <w:t xml:space="preserve">  </w:t>
             </w:r>
             <w:r>
               <w:rPr>
@@ -2064,8 +2274,6 @@
           <w:szCs w:val="22"/>
         </w:rPr>
       </w:pPr>
-      <w:bookmarkStart w:id="0" w:name="_GoBack"/>
-      <w:bookmarkEnd w:id="0"/>
     </w:p>
     <w:p>
       <w:pPr>
@@ -2091,6 +2299,219 @@
         <w:t>ACTIONS AND INTERVENTIONS</w:t>
       </w:r>
     </w:p>
+    <w:tbl>
+      <w:tblPr>
+        <w:tblStyle w:val="TableGrid"/>
+        <w:tblW w:w="0" w:type="auto"/>
+        <w:tblLook w:val="04A0" w:firstRow="1" w:lastRow="0" w:firstColumn="1" w:lastColumn="0" w:noHBand="0" w:noVBand="1"/>
+      </w:tblPr>
+      <w:tblGrid>
+        <w:gridCol w:w="5210"/>
+        <w:gridCol w:w="5210"/>
+      </w:tblGrid>
+      <w:tr>
+        <w:tc>
+          <w:tcPr>
+            <w:tcW w:w="5210" w:type="dxa"/>
+            <w:shd w:val="clear" w:color="auto" w:fill="D9D9D9" w:themeFill="background1" w:themeFillShade="D9"/>
+          </w:tcPr>
+          <w:p>
+            <w:pPr>
+              <w:ind w:left="-142" w:right="-108"/>
+              <w:jc w:val="center"/>
+              <w:rPr>
+                <w:rFonts w:asciiTheme="minorHAnsi" w:hAnsiTheme="minorHAnsi" w:cs="Arial"/>
+                <w:b/>
+                <w:sz w:val="22"/>
+                <w:szCs w:val="22"/>
+              </w:rPr>
+            </w:pPr>
+            <w:r>
+              <w:rPr>
+                <w:rFonts w:asciiTheme="minorHAnsi" w:hAnsiTheme="minorHAnsi" w:cs="Arial"/>
+                <w:b/>
+                <w:sz w:val="22"/>
+                <w:szCs w:val="22"/>
+              </w:rPr>
+              <w:t>Total Welfare Impact Score</w:t>
+            </w:r>
+          </w:p>
+          <w:p>
+            <w:pPr>
+              <w:rPr>
+                <w:rFonts w:asciiTheme="minorHAnsi" w:hAnsiTheme="minorHAnsi" w:cs="Arial"/>
+                <w:b/>
+                <w:sz w:val="22"/>
+                <w:szCs w:val="22"/>
+              </w:rPr>
+            </w:pPr>
+            <w:r>
+              <w:rPr>
+                <w:rFonts w:asciiTheme="minorHAnsi" w:hAnsiTheme="minorHAnsi" w:cs="Arial"/>
+                <w:i/>
+                <w:color w:val="808080" w:themeColor="background1" w:themeShade="80"/>
+                <w:sz w:val="20"/>
+                <w:szCs w:val="20"/>
+              </w:rPr>
+              <w:t>Add together all individual monitoring criteria scores for a Total Welfare Impact Score.</w:t>
+            </w:r>
+          </w:p>
+        </w:tc>
+        <w:tc>
+          <w:tcPr>
+            <w:tcW w:w="5210" w:type="dxa"/>
+            <w:shd w:val="clear" w:color="auto" w:fill="D9D9D9" w:themeFill="background1" w:themeFillShade="D9"/>
+          </w:tcPr>
+          <w:p>
+            <w:pPr>
+              <w:rPr>
+                <w:rFonts w:asciiTheme="minorHAnsi" w:hAnsiTheme="minorHAnsi" w:cs="Arial"/>
+                <w:b/>
+                <w:sz w:val="22"/>
+                <w:szCs w:val="22"/>
+              </w:rPr>
+            </w:pPr>
+            <w:r>
+              <w:rPr>
+                <w:rFonts w:asciiTheme="minorHAnsi" w:hAnsiTheme="minorHAnsi" w:cs="Arial"/>
+                <w:b/>
+                <w:sz w:val="22"/>
+                <w:szCs w:val="22"/>
+              </w:rPr>
+              <w:t>Actions/Interventions</w:t>
+            </w:r>
+          </w:p>
+        </w:tc>
+      </w:tr>
+      <w:tr>
+        <w:tc>
+          <w:tcPr>
+            <w:tcW w:w="5210" w:type="dxa"/>
+          </w:tcPr>
+          <w:p>
+            <w:pPr>
+              <w:rPr>
+                <w:rFonts w:asciiTheme="minorHAnsi" w:hAnsiTheme="minorHAnsi" w:cs="Arial"/>
+                <w:b/>
+                <w:sz w:val="22"/>
+                <w:szCs w:val="22"/>
+              </w:rPr>
+            </w:pPr>
+          </w:p>
+        </w:tc>
+        <w:tc>
+          <w:tcPr>
+            <w:tcW w:w="5210" w:type="dxa"/>
+          </w:tcPr>
+          <w:p>
+            <w:pPr>
+              <w:rPr>
+                <w:rFonts w:asciiTheme="minorHAnsi" w:hAnsiTheme="minorHAnsi" w:cs="Arial"/>
+                <w:b/>
+                <w:sz w:val="22"/>
+                <w:szCs w:val="22"/>
+              </w:rPr>
+            </w:pPr>
+          </w:p>
+        </w:tc>
+      </w:tr>
+      <w:tr>
+        <w:tc>
+          <w:tcPr>
+            <w:tcW w:w="5210" w:type="dxa"/>
+          </w:tcPr>
+          <w:p>
+            <w:pPr>
+              <w:rPr>
+                <w:rFonts w:asciiTheme="minorHAnsi" w:hAnsiTheme="minorHAnsi" w:cs="Arial"/>
+                <w:b/>
+                <w:sz w:val="22"/>
+                <w:szCs w:val="22"/>
+              </w:rPr>
+            </w:pPr>
+          </w:p>
+        </w:tc>
+        <w:tc>
+          <w:tcPr>
+            <w:tcW w:w="5210" w:type="dxa"/>
+          </w:tcPr>
+          <w:p>
+            <w:pPr>
+              <w:rPr>
+                <w:rFonts w:asciiTheme="minorHAnsi" w:hAnsiTheme="minorHAnsi" w:cs="Arial"/>
+                <w:b/>
+                <w:sz w:val="22"/>
+                <w:szCs w:val="22"/>
+              </w:rPr>
+            </w:pPr>
+          </w:p>
+        </w:tc>
+      </w:tr>
+      <w:tr>
+        <w:tc>
+          <w:tcPr>
+            <w:tcW w:w="5210" w:type="dxa"/>
+          </w:tcPr>
+          <w:p>
+            <w:pPr>
+              <w:rPr>
+                <w:rFonts w:asciiTheme="minorHAnsi" w:hAnsiTheme="minorHAnsi" w:cs="Arial"/>
+                <w:b/>
+                <w:sz w:val="22"/>
+                <w:szCs w:val="22"/>
+              </w:rPr>
+            </w:pPr>
+          </w:p>
+        </w:tc>
+        <w:tc>
+          <w:tcPr>
+            <w:tcW w:w="5210" w:type="dxa"/>
+          </w:tcPr>
+          <w:p>
+            <w:pPr>
+              <w:rPr>
+                <w:rFonts w:asciiTheme="minorHAnsi" w:hAnsiTheme="minorHAnsi" w:cs="Arial"/>
+                <w:b/>
+                <w:sz w:val="22"/>
+                <w:szCs w:val="22"/>
+              </w:rPr>
+            </w:pPr>
+          </w:p>
+        </w:tc>
+      </w:tr>
+      <w:tr>
+        <w:tc>
+          <w:tcPr>
+            <w:tcW w:w="5210" w:type="dxa"/>
+          </w:tcPr>
+          <w:p>
+            <w:pPr>
+              <w:rPr>
+                <w:rFonts w:asciiTheme="minorHAnsi" w:hAnsiTheme="minorHAnsi" w:cs="Arial"/>
+                <w:b/>
+                <w:sz w:val="22"/>
+                <w:szCs w:val="22"/>
+              </w:rPr>
+            </w:pPr>
+          </w:p>
+        </w:tc>
+        <w:tc>
+          <w:tcPr>
+            <w:tcW w:w="5210" w:type="dxa"/>
+          </w:tcPr>
+          <w:p>
+            <w:pPr>
+              <w:rPr>
+                <w:rFonts w:asciiTheme="minorHAnsi" w:hAnsiTheme="minorHAnsi" w:cs="Arial"/>
+                <w:b/>
+                <w:sz w:val="22"/>
+                <w:szCs w:val="22"/>
+              </w:rPr>
+            </w:pPr>
+          </w:p>
+        </w:tc>
+      </w:tr>
+    </w:tbl>
     <w:p>
       <w:pPr>
         <w:rPr>
@@ -2104,45 +2525,38 @@
     <w:tbl>
       <w:tblPr>
         <w:tblStyle w:val="TableGrid"/>
-        <w:tblW w:w="10314" w:type="dxa"/>
-        <w:tblLayout w:type="fixed"/>
+        <w:tblW w:w="0" w:type="auto"/>
         <w:tblLook w:val="04A0" w:firstRow="1" w:lastRow="0" w:firstColumn="1" w:lastColumn="0" w:noHBand="0" w:noVBand="1"/>
       </w:tblPr>
       <w:tblGrid>
-        <w:gridCol w:w="3227"/>
-        <w:gridCol w:w="7087"/>
+        <w:gridCol w:w="5210"/>
+        <w:gridCol w:w="5210"/>
       </w:tblGrid>
       <w:tr>
         <w:tc>
           <w:tcPr>
-            <w:tcW w:w="3227" w:type="dxa"/>
-            <w:shd w:val="clear" w:color="auto" w:fill="F2F2F2" w:themeFill="background1" w:themeFillShade="F2"/>
-          </w:tcPr>
-          <w:p>
-            <w:pPr>
-              <w:ind w:left="-142" w:right="-108"/>
-              <w:jc w:val="center"/>
-              <w:rPr>
-                <w:rFonts w:asciiTheme="minorHAnsi" w:hAnsiTheme="minorHAnsi" w:cs="Arial"/>
-                <w:b/>
-                <w:sz w:val="22"/>
-                <w:szCs w:val="22"/>
-              </w:rPr>
-            </w:pPr>
-            <w:r>
-              <w:rPr>
-                <w:rFonts w:asciiTheme="minorHAnsi" w:hAnsiTheme="minorHAnsi" w:cs="Arial"/>
-                <w:b/>
-                <w:sz w:val="22"/>
-                <w:szCs w:val="22"/>
-              </w:rPr>
-              <w:t>Total Welfare Impact Score</w:t>
-            </w:r>
-          </w:p>
-          <w:p>
-            <w:pPr>
-              <w:ind w:right="34"/>
-              <w:jc w:val="center"/>
+            <w:tcW w:w="5210" w:type="dxa"/>
+            <w:shd w:val="clear" w:color="auto" w:fill="D9D9D9" w:themeFill="background1" w:themeFillShade="D9"/>
+          </w:tcPr>
+          <w:p>
+            <w:pPr>
+              <w:rPr>
+                <w:rFonts w:asciiTheme="minorHAnsi" w:hAnsiTheme="minorHAnsi" w:cs="Arial"/>
+                <w:b/>
+                <w:sz w:val="22"/>
+                <w:szCs w:val="22"/>
+              </w:rPr>
+            </w:pPr>
+            <w:r>
+              <w:rPr>
+                <w:rFonts w:asciiTheme="minorHAnsi" w:hAnsiTheme="minorHAnsi" w:cs="Arial"/>
+                <w:b/>
+                <w:sz w:val="22"/>
+                <w:szCs w:val="22"/>
+              </w:rPr>
+              <w:t xml:space="preserve">Additional Specific Interventions </w:t>
+            </w:r>
+            <w:r>
               <w:rPr>
                 <w:rFonts w:asciiTheme="minorHAnsi" w:hAnsiTheme="minorHAnsi" w:cs="Arial"/>
                 <w:i/>
@@ -2150,7 +2564,8 @@
                 <w:sz w:val="20"/>
                 <w:szCs w:val="20"/>
               </w:rPr>
-            </w:pPr>
+              <w:t xml:space="preserve">(i.e. to manage </w:t>
+            </w:r>
             <w:r>
               <w:rPr>
                 <w:rFonts w:asciiTheme="minorHAnsi" w:hAnsiTheme="minorHAnsi" w:cs="Arial"/>
@@ -2158,45 +2573,9 @@
                 <w:color w:val="808080" w:themeColor="background1" w:themeShade="80"/>
                 <w:sz w:val="20"/>
                 <w:szCs w:val="20"/>
-              </w:rPr>
-              <w:t>Add together all individual monitoring criteria scores for a Total Welfare Impact Score.</w:t>
-            </w:r>
-          </w:p>
-        </w:tc>
-        <w:tc>
-          <w:tcPr>
-            <w:tcW w:w="7087" w:type="dxa"/>
-            <w:shd w:val="clear" w:color="auto" w:fill="F2F2F2" w:themeFill="background1" w:themeFillShade="F2"/>
-          </w:tcPr>
-          <w:p>
-            <w:pPr>
-              <w:ind w:right="-108"/>
-              <w:rPr>
-                <w:rFonts w:asciiTheme="minorHAnsi" w:hAnsiTheme="minorHAnsi" w:cs="Arial"/>
-                <w:b/>
-                <w:sz w:val="22"/>
-                <w:szCs w:val="22"/>
-              </w:rPr>
-            </w:pPr>
-          </w:p>
-          <w:p>
-            <w:pPr>
-              <w:ind w:right="-108"/>
-              <w:rPr>
-                <w:rFonts w:asciiTheme="minorHAnsi" w:hAnsiTheme="minorHAnsi" w:cs="Arial"/>
-                <w:b/>
-                <w:sz w:val="22"/>
-                <w:szCs w:val="22"/>
-              </w:rPr>
-            </w:pPr>
-            <w:r>
-              <w:rPr>
-                <w:rFonts w:asciiTheme="minorHAnsi" w:hAnsiTheme="minorHAnsi" w:cs="Arial"/>
-                <w:b/>
-                <w:sz w:val="22"/>
-                <w:szCs w:val="22"/>
-              </w:rPr>
-              <w:t>Actions/Interventions</w:t>
+                <w:u w:val="single"/>
+              </w:rPr>
+              <w:t>project specific criteria</w:t>
             </w:r>
             <w:r>
               <w:rPr>
@@ -2206,154 +2585,22 @@
                 <w:sz w:val="20"/>
                 <w:szCs w:val="20"/>
               </w:rPr>
-              <w:t xml:space="preserve"> </w:t>
-            </w:r>
-          </w:p>
-        </w:tc>
-      </w:tr>
-      <w:tr>
-        <w:tc>
-          <w:tcPr>
-            <w:tcW w:w="3227" w:type="dxa"/>
-          </w:tcPr>
-          <w:p>
-            <w:pPr>
-              <w:jc w:val="center"/>
-              <w:rPr>
-                <w:rFonts w:asciiTheme="minorHAnsi" w:hAnsiTheme="minorHAnsi" w:cs="Arial"/>
-                <w:b/>
-                <w:sz w:val="22"/>
-                <w:szCs w:val="22"/>
-              </w:rPr>
-            </w:pPr>
-            <w:r>
-              <w:rPr>
-                <w:rFonts w:asciiTheme="minorHAnsi" w:hAnsiTheme="minorHAnsi" w:cs="Arial"/>
-                <w:b/>
-                <w:sz w:val="22"/>
-                <w:szCs w:val="22"/>
-              </w:rPr>
-              <w:t>0</w:t>
-            </w:r>
-          </w:p>
-        </w:tc>
-        <w:tc>
-          <w:tcPr>
-            <w:tcW w:w="7087" w:type="dxa"/>
-            <w:vAlign w:val="center"/>
-          </w:tcPr>
-          <w:p>
-            <w:pPr>
-              <w:numPr>
-                <w:ilvl w:val="0"/>
-                <w:numId w:val="13"/>
-              </w:numPr>
-              <w:ind w:left="317" w:right="-108" w:hanging="284"/>
-              <w:rPr>
-                <w:rFonts w:asciiTheme="minorHAnsi" w:hAnsiTheme="minorHAnsi" w:cs="Arial"/>
-                <w:b/>
-                <w:sz w:val="22"/>
-                <w:szCs w:val="22"/>
-              </w:rPr>
-            </w:pPr>
-            <w:r>
-              <w:rPr>
-                <w:rFonts w:asciiTheme="minorHAnsi" w:hAnsiTheme="minorHAnsi" w:cs="Arial"/>
-                <w:sz w:val="22"/>
-                <w:szCs w:val="22"/>
-              </w:rPr>
-              <w:t xml:space="preserve">No interventions required </w:t>
-            </w:r>
-          </w:p>
-        </w:tc>
-      </w:tr>
-      <w:tr>
-        <w:tc>
-          <w:tcPr>
-            <w:tcW w:w="3227" w:type="dxa"/>
-          </w:tcPr>
-          <w:p>
-            <w:pPr>
-              <w:jc w:val="center"/>
-              <w:rPr>
-                <w:rFonts w:asciiTheme="minorHAnsi" w:hAnsiTheme="minorHAnsi" w:cs="Arial"/>
-                <w:b/>
-                <w:sz w:val="22"/>
-                <w:szCs w:val="22"/>
-              </w:rPr>
-            </w:pPr>
-            <w:r>
-              <w:rPr>
-                <w:rFonts w:asciiTheme="minorHAnsi" w:hAnsiTheme="minorHAnsi" w:cs="Arial"/>
-                <w:b/>
-                <w:sz w:val="22"/>
-                <w:szCs w:val="22"/>
-              </w:rPr>
-              <w:t>1</w:t>
-            </w:r>
-          </w:p>
-        </w:tc>
-        <w:tc>
-          <w:tcPr>
-            <w:tcW w:w="7087" w:type="dxa"/>
-            <w:vAlign w:val="center"/>
-          </w:tcPr>
-          <w:p>
-            <w:pPr>
-              <w:numPr>
-                <w:ilvl w:val="0"/>
-                <w:numId w:val="13"/>
-              </w:numPr>
-              <w:ind w:left="317" w:right="-108" w:hanging="284"/>
-              <w:rPr>
-                <w:rFonts w:asciiTheme="minorHAnsi" w:hAnsiTheme="minorHAnsi" w:cs="Arial"/>
-                <w:sz w:val="22"/>
-                <w:szCs w:val="22"/>
-              </w:rPr>
-            </w:pPr>
-            <w:r>
-              <w:rPr>
-                <w:rFonts w:asciiTheme="minorHAnsi" w:hAnsiTheme="minorHAnsi" w:cs="Arial"/>
-                <w:sz w:val="22"/>
-                <w:szCs w:val="22"/>
-              </w:rPr>
-              <w:t>Monitor once daily</w:t>
-            </w:r>
-          </w:p>
-          <w:p>
-            <w:pPr>
-              <w:numPr>
-                <w:ilvl w:val="0"/>
-                <w:numId w:val="13"/>
-              </w:numPr>
-              <w:ind w:left="317" w:right="-108" w:hanging="284"/>
-              <w:rPr>
-                <w:rFonts w:asciiTheme="minorHAnsi" w:hAnsiTheme="minorHAnsi" w:cs="Arial"/>
-                <w:sz w:val="22"/>
-                <w:szCs w:val="22"/>
-              </w:rPr>
-            </w:pPr>
-            <w:r>
-              <w:rPr>
-                <w:rFonts w:asciiTheme="minorHAnsi" w:hAnsiTheme="minorHAnsi" w:cs="Arial"/>
-                <w:sz w:val="22"/>
-                <w:szCs w:val="22"/>
-              </w:rPr>
-              <w:t>Consider analgesia.  (As described in the approval or following  veterinary authorisation)</w:t>
-            </w:r>
-          </w:p>
-          <w:p>
-            <w:pPr>
-              <w:numPr>
-                <w:ilvl w:val="0"/>
-                <w:numId w:val="13"/>
-              </w:numPr>
-              <w:ind w:left="317" w:right="-108" w:hanging="284"/>
-              <w:rPr>
-                <w:rFonts w:asciiTheme="minorHAnsi" w:hAnsiTheme="minorHAnsi" w:cs="Arial"/>
-                <w:color w:val="808080" w:themeColor="background1" w:themeShade="80"/>
-                <w:sz w:val="20"/>
-                <w:szCs w:val="20"/>
+              <w:t xml:space="preserve"> indicated above, or specific husbandry care)</w:t>
+            </w:r>
+          </w:p>
+        </w:tc>
+        <w:tc>
+          <w:tcPr>
+            <w:tcW w:w="5210" w:type="dxa"/>
+            <w:shd w:val="clear" w:color="auto" w:fill="FFFFFF" w:themeFill="background1"/>
+          </w:tcPr>
+          <w:p>
+            <w:pPr>
+              <w:rPr>
+                <w:rFonts w:asciiTheme="minorHAnsi" w:hAnsiTheme="minorHAnsi" w:cs="Arial"/>
+                <w:b/>
+                <w:sz w:val="22"/>
+                <w:szCs w:val="22"/>
               </w:rPr>
             </w:pPr>
             <w:r>
@@ -2387,153 +2634,8 @@
                 <w:szCs w:val="20"/>
                 <w:highlight w:val="yellow"/>
               </w:rPr>
-              <w:t>elect appropriate actions and interventions to minimise impact on animal welfare for this total score</w:t>
-            </w:r>
-            <w:r>
-              <w:rPr>
-                <w:rFonts w:asciiTheme="minorHAnsi" w:hAnsiTheme="minorHAnsi" w:cs="Arial"/>
-                <w:color w:val="808080" w:themeColor="background1" w:themeShade="80"/>
-                <w:sz w:val="20"/>
-                <w:szCs w:val="20"/>
-              </w:rPr>
-              <w:t>.</w:t>
-            </w:r>
-          </w:p>
-        </w:tc>
-      </w:tr>
-      <w:tr>
-        <w:tc>
-          <w:tcPr>
-            <w:tcW w:w="3227" w:type="dxa"/>
-          </w:tcPr>
-          <w:p>
-            <w:pPr>
-              <w:jc w:val="center"/>
-              <w:rPr>
-                <w:rFonts w:asciiTheme="minorHAnsi" w:hAnsiTheme="minorHAnsi" w:cs="Arial"/>
-                <w:b/>
-                <w:sz w:val="22"/>
-                <w:szCs w:val="22"/>
-              </w:rPr>
-            </w:pPr>
-            <w:r>
-              <w:rPr>
-                <w:rFonts w:asciiTheme="minorHAnsi" w:hAnsiTheme="minorHAnsi" w:cs="Arial"/>
-                <w:b/>
-                <w:sz w:val="22"/>
-                <w:szCs w:val="22"/>
-              </w:rPr>
-              <w:t>2 - 4</w:t>
-            </w:r>
-          </w:p>
-        </w:tc>
-        <w:tc>
-          <w:tcPr>
-            <w:tcW w:w="7087" w:type="dxa"/>
-            <w:vAlign w:val="center"/>
-          </w:tcPr>
-          <w:p>
-            <w:pPr>
-              <w:numPr>
-                <w:ilvl w:val="0"/>
-                <w:numId w:val="13"/>
-              </w:numPr>
-              <w:ind w:left="317" w:right="-108" w:hanging="284"/>
-              <w:rPr>
-                <w:rFonts w:asciiTheme="minorHAnsi" w:hAnsiTheme="minorHAnsi" w:cs="Arial"/>
-                <w:sz w:val="22"/>
-                <w:szCs w:val="22"/>
-              </w:rPr>
-            </w:pPr>
-            <w:r>
-              <w:rPr>
-                <w:rFonts w:asciiTheme="minorHAnsi" w:hAnsiTheme="minorHAnsi" w:cs="Arial"/>
-                <w:sz w:val="22"/>
-                <w:szCs w:val="22"/>
-              </w:rPr>
-              <w:t>Monitor twice daily</w:t>
-            </w:r>
-          </w:p>
-          <w:p>
-            <w:pPr>
-              <w:numPr>
-                <w:ilvl w:val="0"/>
-                <w:numId w:val="13"/>
-              </w:numPr>
-              <w:ind w:left="317" w:right="-108" w:hanging="284"/>
-              <w:rPr>
-                <w:rFonts w:asciiTheme="minorHAnsi" w:hAnsiTheme="minorHAnsi" w:cs="Arial"/>
-                <w:sz w:val="22"/>
-                <w:szCs w:val="22"/>
-              </w:rPr>
-            </w:pPr>
-            <w:r>
-              <w:rPr>
-                <w:rFonts w:asciiTheme="minorHAnsi" w:hAnsiTheme="minorHAnsi" w:cs="Arial"/>
-                <w:sz w:val="22"/>
-                <w:szCs w:val="22"/>
-              </w:rPr>
-              <w:t>Weigh</w:t>
-            </w:r>
-          </w:p>
-          <w:p>
-            <w:pPr>
-              <w:numPr>
-                <w:ilvl w:val="0"/>
-                <w:numId w:val="13"/>
-              </w:numPr>
-              <w:ind w:left="317" w:right="-108" w:hanging="284"/>
-              <w:rPr>
-                <w:rFonts w:asciiTheme="minorHAnsi" w:hAnsiTheme="minorHAnsi" w:cs="Arial"/>
-                <w:sz w:val="22"/>
-                <w:szCs w:val="22"/>
-              </w:rPr>
-            </w:pPr>
-            <w:r>
-              <w:rPr>
-                <w:rFonts w:asciiTheme="minorHAnsi" w:hAnsiTheme="minorHAnsi" w:cs="Arial"/>
-                <w:sz w:val="22"/>
-                <w:szCs w:val="22"/>
-              </w:rPr>
-              <w:t xml:space="preserve">Consider analgesia.  (As described in the approval or following veterinary authorisation).  </w:t>
-            </w:r>
-          </w:p>
-          <w:p>
-            <w:pPr>
-              <w:numPr>
-                <w:ilvl w:val="0"/>
-                <w:numId w:val="13"/>
-              </w:numPr>
-              <w:ind w:left="317" w:right="-108" w:hanging="284"/>
-              <w:rPr>
-                <w:rFonts w:asciiTheme="minorHAnsi" w:hAnsiTheme="minorHAnsi" w:cs="Arial"/>
-                <w:sz w:val="22"/>
-                <w:szCs w:val="22"/>
-              </w:rPr>
-            </w:pPr>
-            <w:r>
-              <w:rPr>
-                <w:rFonts w:asciiTheme="minorHAnsi" w:hAnsiTheme="minorHAnsi" w:cs="Arial"/>
-                <w:sz w:val="22"/>
-                <w:szCs w:val="22"/>
-              </w:rPr>
-              <w:t>Assess for euthanasia</w:t>
-            </w:r>
-          </w:p>
-          <w:p>
-            <w:pPr>
-              <w:numPr>
-                <w:ilvl w:val="0"/>
-                <w:numId w:val="13"/>
-              </w:numPr>
-              <w:ind w:left="317" w:right="-108" w:hanging="284"/>
-              <w:rPr>
-                <w:rFonts w:asciiTheme="minorHAnsi" w:hAnsiTheme="minorHAnsi" w:cs="Arial"/>
-                <w:b/>
-                <w:sz w:val="22"/>
-                <w:szCs w:val="22"/>
-              </w:rPr>
-            </w:pPr>
+              <w:t xml:space="preserve">elect appropriate actions and interventions to minimise impact on animal welfare for this </w:t>
+            </w:r>
             <w:r>
               <w:rPr>
                 <w:rFonts w:asciiTheme="minorHAnsi" w:hAnsiTheme="minorHAnsi" w:cs="Arial"/>
@@ -2543,38 +2645,7 @@
                 <w:szCs w:val="20"/>
                 <w:highlight w:val="yellow"/>
               </w:rPr>
-              <w:t xml:space="preserve">For this project, </w:t>
-            </w:r>
-            <w:r>
-              <w:rPr>
-                <w:rFonts w:asciiTheme="minorHAnsi" w:hAnsiTheme="minorHAnsi" w:cs="Arial"/>
-                <w:i/>
-                <w:color w:val="808080" w:themeColor="background1" w:themeShade="80"/>
-                <w:sz w:val="20"/>
-                <w:szCs w:val="20"/>
-                <w:highlight w:val="yellow"/>
-              </w:rPr>
-              <w:t>s</w:t>
-            </w:r>
-            <w:r>
-              <w:rPr>
-                <w:rFonts w:asciiTheme="minorHAnsi" w:hAnsiTheme="minorHAnsi" w:cs="Arial"/>
-                <w:i/>
-                <w:color w:val="808080" w:themeColor="background1" w:themeShade="80"/>
-                <w:sz w:val="20"/>
-                <w:szCs w:val="20"/>
-                <w:highlight w:val="yellow"/>
-              </w:rPr>
-              <w:t>elect appropriate actions and interventions to minimise impact on animal welfare for this total score</w:t>
-            </w:r>
-            <w:r>
-              <w:rPr>
-                <w:rFonts w:asciiTheme="minorHAnsi" w:hAnsiTheme="minorHAnsi" w:cs="Arial"/>
-                <w:color w:val="808080" w:themeColor="background1" w:themeShade="80"/>
-                <w:sz w:val="20"/>
-                <w:szCs w:val="20"/>
-              </w:rPr>
-              <w:t>.</w:t>
+              <w:t>specific health condition.</w:t>
             </w:r>
           </w:p>
         </w:tc>
@@ -2582,345 +2653,60 @@
       <w:tr>
         <w:tc>
           <w:tcPr>
-            <w:tcW w:w="3227" w:type="dxa"/>
-          </w:tcPr>
-          <w:p>
-            <w:pPr>
-              <w:jc w:val="center"/>
-              <w:rPr>
-                <w:rFonts w:asciiTheme="minorHAnsi" w:hAnsiTheme="minorHAnsi" w:cs="Arial"/>
-                <w:b/>
-                <w:sz w:val="22"/>
-                <w:szCs w:val="22"/>
-              </w:rPr>
-            </w:pPr>
-            <w:r>
-              <w:rPr>
-                <w:rFonts w:asciiTheme="minorHAnsi" w:hAnsiTheme="minorHAnsi" w:cs="Arial"/>
-                <w:b/>
-                <w:sz w:val="22"/>
-                <w:szCs w:val="22"/>
-              </w:rPr>
-              <w:t>5</w:t>
-            </w:r>
-          </w:p>
-          <w:p>
-            <w:pPr>
-              <w:jc w:val="center"/>
-              <w:rPr>
-                <w:rFonts w:asciiTheme="minorHAnsi" w:hAnsiTheme="minorHAnsi" w:cs="Arial"/>
-                <w:b/>
-                <w:sz w:val="22"/>
-                <w:szCs w:val="22"/>
-              </w:rPr>
-            </w:pPr>
-            <w:r>
-              <w:rPr>
-                <w:rFonts w:asciiTheme="minorHAnsi" w:hAnsiTheme="minorHAnsi" w:cs="Arial"/>
-                <w:b/>
-                <w:sz w:val="22"/>
-                <w:szCs w:val="22"/>
-              </w:rPr>
-              <w:t>Humane end-point</w:t>
-            </w:r>
-          </w:p>
-          <w:p>
-            <w:pPr>
-              <w:rPr>
-                <w:rFonts w:asciiTheme="minorHAnsi" w:hAnsiTheme="minorHAnsi" w:cs="Arial"/>
-                <w:sz w:val="22"/>
-                <w:szCs w:val="22"/>
-              </w:rPr>
-            </w:pPr>
-            <w:r>
-              <w:rPr>
-                <w:rFonts w:asciiTheme="minorHAnsi" w:hAnsiTheme="minorHAnsi" w:cs="Arial"/>
-                <w:color w:val="808080" w:themeColor="background1" w:themeShade="80"/>
-                <w:sz w:val="20"/>
-                <w:szCs w:val="20"/>
-              </w:rPr>
-              <w:t xml:space="preserve">Point when animals should be humanely killed </w:t>
-            </w:r>
-            <w:r>
-              <w:rPr>
-                <w:rFonts w:asciiTheme="minorHAnsi" w:hAnsiTheme="minorHAnsi" w:cs="Arial"/>
-                <w:i/>
-                <w:color w:val="808080" w:themeColor="background1" w:themeShade="80"/>
-                <w:sz w:val="20"/>
-                <w:szCs w:val="20"/>
-              </w:rPr>
-              <w:t xml:space="preserve">(regardless of whether the study aims have been achieved) </w:t>
-            </w:r>
-          </w:p>
-        </w:tc>
-        <w:tc>
-          <w:tcPr>
-            <w:tcW w:w="7087" w:type="dxa"/>
-            <w:vAlign w:val="center"/>
-          </w:tcPr>
-          <w:p>
-            <w:pPr>
-              <w:numPr>
-                <w:ilvl w:val="0"/>
-                <w:numId w:val="13"/>
-              </w:numPr>
-              <w:ind w:left="317" w:right="-108" w:hanging="284"/>
-              <w:rPr>
-                <w:rFonts w:asciiTheme="minorHAnsi" w:hAnsiTheme="minorHAnsi" w:cs="Arial"/>
-                <w:color w:val="000000"/>
-                <w:sz w:val="22"/>
-                <w:szCs w:val="22"/>
-              </w:rPr>
-            </w:pPr>
-            <w:r>
-              <w:rPr>
-                <w:rFonts w:asciiTheme="minorHAnsi" w:hAnsiTheme="minorHAnsi" w:cs="Arial"/>
-                <w:color w:val="000000"/>
-                <w:sz w:val="22"/>
-                <w:szCs w:val="22"/>
-              </w:rPr>
-              <w:t>Immediate euthanasia</w:t>
-            </w:r>
-          </w:p>
-          <w:p>
-            <w:pPr>
-              <w:numPr>
-                <w:ilvl w:val="0"/>
-                <w:numId w:val="13"/>
-              </w:numPr>
-              <w:ind w:left="317" w:right="-108" w:hanging="284"/>
-              <w:rPr>
-                <w:rFonts w:asciiTheme="minorHAnsi" w:hAnsiTheme="minorHAnsi" w:cs="Arial"/>
-                <w:b/>
-                <w:sz w:val="22"/>
-                <w:szCs w:val="22"/>
-              </w:rPr>
-            </w:pPr>
-            <w:r>
-              <w:rPr>
-                <w:rFonts w:asciiTheme="minorHAnsi" w:hAnsiTheme="minorHAnsi" w:cs="Arial"/>
-                <w:color w:val="000000"/>
-                <w:sz w:val="22"/>
-                <w:szCs w:val="22"/>
-              </w:rPr>
-              <w:t>Complete reporting documentation and submit to facilities staff/manager and AWO if required.</w:t>
-            </w:r>
+            <w:tcW w:w="5210" w:type="dxa"/>
+          </w:tcPr>
+          <w:p>
+            <w:pPr>
+              <w:rPr>
+                <w:rFonts w:asciiTheme="minorHAnsi" w:hAnsiTheme="minorHAnsi" w:cs="Arial"/>
+                <w:b/>
+                <w:sz w:val="22"/>
+                <w:szCs w:val="22"/>
+              </w:rPr>
+            </w:pPr>
+          </w:p>
+        </w:tc>
+        <w:tc>
+          <w:tcPr>
+            <w:tcW w:w="5210" w:type="dxa"/>
+          </w:tcPr>
+          <w:p>
+            <w:pPr>
+              <w:rPr>
+                <w:rFonts w:asciiTheme="minorHAnsi" w:hAnsiTheme="minorHAnsi" w:cs="Arial"/>
+                <w:b/>
+                <w:sz w:val="22"/>
+                <w:szCs w:val="22"/>
+              </w:rPr>
+            </w:pPr>
           </w:p>
         </w:tc>
       </w:tr>
       <w:tr>
         <w:tc>
           <w:tcPr>
-            <w:tcW w:w="3227" w:type="dxa"/>
-          </w:tcPr>
-          <w:p>
-            <w:pPr>
-              <w:spacing w:before="60" w:after="40"/>
-              <w:rPr>
-                <w:rFonts w:asciiTheme="minorHAnsi" w:hAnsiTheme="minorHAnsi" w:cs="Arial"/>
-                <w:b/>
-                <w:sz w:val="22"/>
-                <w:szCs w:val="22"/>
-              </w:rPr>
-            </w:pPr>
-            <w:r>
-              <w:rPr>
-                <w:rFonts w:asciiTheme="minorHAnsi" w:hAnsiTheme="minorHAnsi" w:cs="Arial"/>
-                <w:b/>
-                <w:sz w:val="22"/>
-                <w:szCs w:val="22"/>
-              </w:rPr>
-              <w:t xml:space="preserve">Additional Specific Interventions </w:t>
-            </w:r>
-            <w:r>
-              <w:rPr>
-                <w:rFonts w:asciiTheme="minorHAnsi" w:hAnsiTheme="minorHAnsi" w:cs="Arial"/>
-                <w:i/>
-                <w:color w:val="808080" w:themeColor="background1" w:themeShade="80"/>
-                <w:sz w:val="20"/>
-                <w:szCs w:val="20"/>
-              </w:rPr>
-              <w:t xml:space="preserve">(i.e. to manage </w:t>
-            </w:r>
-            <w:r>
-              <w:rPr>
-                <w:rFonts w:asciiTheme="minorHAnsi" w:hAnsiTheme="minorHAnsi" w:cs="Arial"/>
-                <w:i/>
-                <w:color w:val="808080" w:themeColor="background1" w:themeShade="80"/>
-                <w:sz w:val="20"/>
-                <w:szCs w:val="20"/>
-                <w:u w:val="single"/>
-              </w:rPr>
-              <w:t>project specific criteria</w:t>
-            </w:r>
-            <w:r>
-              <w:rPr>
-                <w:rFonts w:asciiTheme="minorHAnsi" w:hAnsiTheme="minorHAnsi" w:cs="Arial"/>
-                <w:i/>
-                <w:color w:val="808080" w:themeColor="background1" w:themeShade="80"/>
-                <w:sz w:val="20"/>
-                <w:szCs w:val="20"/>
-              </w:rPr>
-              <w:t xml:space="preserve"> indicated above, or specific husbandry care)</w:t>
-            </w:r>
-          </w:p>
-        </w:tc>
-        <w:tc>
-          <w:tcPr>
-            <w:tcW w:w="7087" w:type="dxa"/>
-            <w:vAlign w:val="center"/>
-          </w:tcPr>
-          <w:p>
-            <w:pPr>
-              <w:spacing w:before="60" w:after="40"/>
-              <w:ind w:right="-108"/>
-              <w:rPr>
-                <w:rFonts w:asciiTheme="minorHAnsi" w:hAnsiTheme="minorHAnsi" w:cs="Arial"/>
-                <w:color w:val="000000"/>
-                <w:sz w:val="22"/>
-                <w:szCs w:val="22"/>
-              </w:rPr>
-            </w:pPr>
-            <w:r>
-              <w:rPr>
-                <w:rFonts w:asciiTheme="minorHAnsi" w:hAnsiTheme="minorHAnsi" w:cs="Arial"/>
-                <w:i/>
-                <w:color w:val="808080" w:themeColor="background1" w:themeShade="80"/>
-                <w:sz w:val="20"/>
-                <w:szCs w:val="20"/>
-                <w:highlight w:val="yellow"/>
-              </w:rPr>
-              <w:t xml:space="preserve">For this project, </w:t>
-            </w:r>
-            <w:r>
-              <w:rPr>
-                <w:rFonts w:asciiTheme="minorHAnsi" w:hAnsiTheme="minorHAnsi" w:cs="Arial"/>
-                <w:i/>
-                <w:color w:val="808080" w:themeColor="background1" w:themeShade="80"/>
-                <w:sz w:val="20"/>
-                <w:szCs w:val="20"/>
-                <w:highlight w:val="yellow"/>
-              </w:rPr>
-              <w:t>s</w:t>
-            </w:r>
-            <w:r>
-              <w:rPr>
-                <w:rFonts w:asciiTheme="minorHAnsi" w:hAnsiTheme="minorHAnsi" w:cs="Arial"/>
-                <w:i/>
-                <w:color w:val="808080" w:themeColor="background1" w:themeShade="80"/>
-                <w:sz w:val="20"/>
-                <w:szCs w:val="20"/>
-                <w:highlight w:val="yellow"/>
-              </w:rPr>
-              <w:t xml:space="preserve">elect appropriate actions and interventions to minimise impact on animal welfare for this </w:t>
-            </w:r>
-            <w:r>
-              <w:rPr>
-                <w:rFonts w:asciiTheme="minorHAnsi" w:hAnsiTheme="minorHAnsi" w:cs="Arial"/>
-                <w:i/>
-                <w:color w:val="808080" w:themeColor="background1" w:themeShade="80"/>
-                <w:sz w:val="20"/>
-                <w:szCs w:val="20"/>
-                <w:highlight w:val="yellow"/>
-              </w:rPr>
-              <w:t>specific health condition.</w:t>
-            </w:r>
-          </w:p>
-        </w:tc>
-      </w:tr>
-      <w:tr>
-        <w:tc>
-          <w:tcPr>
-            <w:tcW w:w="3227" w:type="dxa"/>
-          </w:tcPr>
-          <w:p>
-            <w:pPr>
-              <w:spacing w:before="60" w:after="40"/>
-              <w:rPr>
-                <w:rFonts w:asciiTheme="minorHAnsi" w:hAnsiTheme="minorHAnsi" w:cs="Arial"/>
-                <w:i/>
-                <w:color w:val="808080" w:themeColor="background1" w:themeShade="80"/>
-                <w:sz w:val="22"/>
-                <w:szCs w:val="22"/>
-              </w:rPr>
-            </w:pPr>
-            <w:r>
-              <w:rPr>
-                <w:rFonts w:asciiTheme="minorHAnsi" w:hAnsiTheme="minorHAnsi" w:cs="Arial"/>
-                <w:i/>
-                <w:color w:val="808080" w:themeColor="background1" w:themeShade="80"/>
-                <w:sz w:val="22"/>
-                <w:szCs w:val="22"/>
-              </w:rPr>
-              <w:t xml:space="preserve">        E.g. fly strike</w:t>
-            </w:r>
-          </w:p>
-        </w:tc>
-        <w:tc>
-          <w:tcPr>
-            <w:tcW w:w="7087" w:type="dxa"/>
-            <w:vAlign w:val="center"/>
-          </w:tcPr>
-          <w:p>
-            <w:pPr>
-              <w:pStyle w:val="ListParagraph"/>
-              <w:numPr>
-                <w:ilvl w:val="0"/>
-                <w:numId w:val="20"/>
-              </w:numPr>
-              <w:spacing w:before="60" w:after="40"/>
-              <w:ind w:left="459" w:right="-108" w:hanging="425"/>
-              <w:rPr>
-                <w:rFonts w:asciiTheme="minorHAnsi" w:hAnsiTheme="minorHAnsi" w:cs="Arial"/>
-                <w:i/>
-                <w:color w:val="808080" w:themeColor="background1" w:themeShade="80"/>
-                <w:sz w:val="22"/>
-                <w:szCs w:val="22"/>
-              </w:rPr>
-            </w:pPr>
-            <w:r>
-              <w:rPr>
-                <w:rFonts w:asciiTheme="minorHAnsi" w:hAnsiTheme="minorHAnsi" w:cs="Arial"/>
-                <w:i/>
-                <w:color w:val="808080" w:themeColor="background1" w:themeShade="80"/>
-                <w:sz w:val="22"/>
-                <w:szCs w:val="22"/>
-              </w:rPr>
-              <w:t>Manage as per ACS SOP</w:t>
-            </w:r>
-          </w:p>
-        </w:tc>
-      </w:tr>
-      <w:tr>
-        <w:tc>
-          <w:tcPr>
-            <w:tcW w:w="3227" w:type="dxa"/>
-          </w:tcPr>
-          <w:p>
-            <w:pPr>
-              <w:spacing w:before="60" w:after="40"/>
-              <w:jc w:val="center"/>
-              <w:rPr>
-                <w:rFonts w:asciiTheme="minorHAnsi" w:hAnsiTheme="minorHAnsi" w:cs="Arial"/>
-                <w:b/>
-                <w:sz w:val="22"/>
-                <w:szCs w:val="22"/>
-              </w:rPr>
-            </w:pPr>
-          </w:p>
-        </w:tc>
-        <w:tc>
-          <w:tcPr>
-            <w:tcW w:w="7087" w:type="dxa"/>
-            <w:vAlign w:val="center"/>
-          </w:tcPr>
-          <w:p>
-            <w:pPr>
-              <w:spacing w:before="60" w:after="40"/>
-              <w:ind w:left="317" w:right="-108"/>
-              <w:rPr>
-                <w:rFonts w:asciiTheme="minorHAnsi" w:hAnsiTheme="minorHAnsi" w:cs="Arial"/>
-                <w:color w:val="000000"/>
+            <w:tcW w:w="5210" w:type="dxa"/>
+          </w:tcPr>
+          <w:p>
+            <w:pPr>
+              <w:rPr>
+                <w:rFonts w:asciiTheme="minorHAnsi" w:hAnsiTheme="minorHAnsi" w:cs="Arial"/>
+                <w:b/>
+                <w:sz w:val="22"/>
+                <w:szCs w:val="22"/>
+              </w:rPr>
+            </w:pPr>
+          </w:p>
+        </w:tc>
+        <w:tc>
+          <w:tcPr>
+            <w:tcW w:w="5210" w:type="dxa"/>
+          </w:tcPr>
+          <w:p>
+            <w:pPr>
+              <w:rPr>
+                <w:rFonts w:asciiTheme="minorHAnsi" w:hAnsiTheme="minorHAnsi" w:cs="Arial"/>
+                <w:b/>
                 <w:sz w:val="22"/>
                 <w:szCs w:val="22"/>
               </w:rPr>
@@ -2970,7 +2756,17 @@
           <w:sz w:val="22"/>
           <w:szCs w:val="22"/>
         </w:rPr>
-        <w:t xml:space="preserve">AEC INTERVENTIONS for Body Weight Loss and Subcutaneous Tumour Size     </w:t>
+        <w:t xml:space="preserve">AEC INTERVENTIONS for Body Weight Loss and Subcutaneous Tumour Size  </w:t>
+      </w:r>
+      <w:proofErr w:type="gramStart"/>
+      <w:r>
+        <w:rPr>
+          <w:rFonts w:asciiTheme="minorHAnsi" w:hAnsiTheme="minorHAnsi" w:cs="Arial"/>
+          <w:b/>
+          <w:sz w:val="22"/>
+          <w:szCs w:val="22"/>
+        </w:rPr>
+        <w:t xml:space="preserve">   </w:t>
       </w:r>
       <w:r>
         <w:rPr>
@@ -2980,7 +2776,18 @@
           <w:sz w:val="22"/>
           <w:szCs w:val="22"/>
         </w:rPr>
-        <w:t xml:space="preserve">(as appropriate to the project) </w:t>
+        <w:t>(</w:t>
+      </w:r>
+      <w:proofErr w:type="gramEnd"/>
+      <w:r>
+        <w:rPr>
+          <w:rFonts w:asciiTheme="minorHAnsi" w:hAnsiTheme="minorHAnsi" w:cs="Arial"/>
+          <w:i/>
+          <w:color w:val="808080" w:themeColor="background1" w:themeShade="80"/>
+          <w:sz w:val="22"/>
+          <w:szCs w:val="22"/>
+        </w:rPr>
+        <w:t xml:space="preserve">as appropriate to the project) </w:t>
       </w:r>
     </w:p>
     <w:p>
@@ -3197,7 +3004,7 @@
       </w:tr>
       <w:tr>
         <w:trPr>
-          <w:trHeight w:val="1062"/>
+          <w:trHeight w:val="1002"/>
         </w:trPr>
         <w:tc>
           <w:tcPr>
@@ -3306,233 +3113,14 @@
           </w:tcPr>
           <w:p>
             <w:pPr>
-              <w:numPr>
-                <w:ilvl w:val="0"/>
-                <w:numId w:val="14"/>
-              </w:numPr>
               <w:spacing w:before="60" w:after="40"/>
-              <w:ind w:left="318" w:hanging="284"/>
-              <w:rPr>
-                <w:rFonts w:asciiTheme="minorHAnsi" w:hAnsiTheme="minorHAnsi" w:cs="Arial"/>
-                <w:b/>
-                <w:sz w:val="22"/>
-                <w:szCs w:val="22"/>
-              </w:rPr>
-            </w:pPr>
-            <w:r>
-              <w:rPr>
-                <w:rFonts w:asciiTheme="minorHAnsi" w:hAnsiTheme="minorHAnsi"/>
-                <w:noProof/>
-                <w:sz w:val="22"/>
-                <w:szCs w:val="22"/>
-                <w:lang w:val="en-GB" w:eastAsia="zh-CN"/>
-              </w:rPr>
-              <mc:AlternateContent>
-                <mc:Choice Requires="wps">
-                  <w:drawing>
-                    <wp:anchor distT="0" distB="0" distL="114300" distR="114300" simplePos="0" relativeHeight="251659264" behindDoc="0" locked="0" layoutInCell="1" allowOverlap="1" wp14:anchorId="61B934A9" wp14:editId="192619A1">
-                      <wp:simplePos x="0" y="0"/>
-                      <wp:positionH relativeFrom="column">
-                        <wp:posOffset>2692400</wp:posOffset>
-                      </wp:positionH>
-                      <wp:positionV relativeFrom="paragraph">
-                        <wp:posOffset>187325</wp:posOffset>
-                      </wp:positionV>
-                      <wp:extent cx="1152525" cy="0"/>
-                      <wp:effectExtent l="0" t="0" r="9525" b="19050"/>
-                      <wp:wrapNone/>
-                      <wp:docPr id="4" name="AutoShape 2"/>
-                      <wp:cNvGraphicFramePr>
-                        <a:graphicFrameLocks xmlns:a="http://schemas.openxmlformats.org/drawingml/2006/main"/>
-                      </wp:cNvGraphicFramePr>
-                      <a:graphic xmlns:a="http://schemas.openxmlformats.org/drawingml/2006/main">
-                        <a:graphicData uri="http://schemas.microsoft.com/office/word/2010/wordprocessingShape">
-                          <wps:wsp>
-                            <wps:cNvCnPr>
-                              <a:cxnSpLocks noChangeShapeType="1"/>
-                            </wps:cNvCnPr>
-                            <wps:spPr bwMode="auto">
-                              <a:xfrm>
-                                <a:off x="0" y="0"/>
-                                <a:ext cx="1152525" cy="0"/>
-                              </a:xfrm>
-                              <a:prstGeom prst="straightConnector1">
-                                <a:avLst/>
-                              </a:prstGeom>
-                              <a:noFill/>
-                              <a:ln w="9525">
-                                <a:solidFill>
-                                  <a:srgbClr val="000000"/>
-                                </a:solidFill>
-                                <a:round/>
-                                <a:headEnd/>
-                                <a:tailEnd/>
-                              </a:ln>
-                              <a:extLst>
-                                <a:ext uri="{909E8E84-426E-40DD-AFC4-6F175D3DCCD1}">
-                                  <a14:hiddenFill xmlns:a14="http://schemas.microsoft.com/office/drawing/2010/main">
-                                    <a:noFill/>
-                                  </a14:hiddenFill>
-                                </a:ext>
-                              </a:extLst>
-                            </wps:spPr>
-                            <wps:bodyPr/>
-                          </wps:wsp>
-                        </a:graphicData>
-                      </a:graphic>
-                      <wp14:sizeRelH relativeFrom="page">
-                        <wp14:pctWidth>0</wp14:pctWidth>
-                      </wp14:sizeRelH>
-                      <wp14:sizeRelV relativeFrom="page">
-                        <wp14:pctHeight>0</wp14:pctHeight>
-                      </wp14:sizeRelV>
-                    </wp:anchor>
-                  </w:drawing>
-                </mc:Choice>
-                <mc:Fallback xmlns:cx="http://schemas.microsoft.com/office/drawing/2014/chartex" xmlns:cx1="http://schemas.microsoft.com/office/drawing/2015/9/8/chartex" xmlns:cx2="http://schemas.microsoft.com/office/drawing/2015/10/21/chartex" xmlns:cx3="http://schemas.microsoft.com/office/drawing/2016/5/9/chartex" xmlns:cx4="http://schemas.microsoft.com/office/drawing/2016/5/10/chartex" xmlns:cx5="http://schemas.microsoft.com/office/drawing/2016/5/11/chartex" xmlns:cx6="http://schemas.microsoft.com/office/drawing/2016/5/12/chartex" xmlns:cx7="http://schemas.microsoft.com/office/drawing/2016/5/13/chartex" xmlns:cx8="http://schemas.microsoft.com/office/drawing/2016/5/14/chartex" xmlns:aink="http://schemas.microsoft.com/office/drawing/2016/ink" xmlns:am3d="http://schemas.microsoft.com/office/drawing/2017/model3d" xmlns:w16cid="http://schemas.microsoft.com/office/word/2016/wordml/cid" xmlns:w16se="http://schemas.microsoft.com/office/word/2015/wordml/symex">
-                  <w:pict>
-                    <v:shapetype w14:anchorId="3D18D85E" id="_x0000_t32" coordsize="21600,21600" o:spt="32" o:oned="t" path="m,l21600,21600e" filled="f">
-                      <v:path arrowok="t" fillok="f" o:connecttype="none"/>
-                      <o:lock v:ext="edit" shapetype="t"/>
-                    </v:shapetype>
-                    <v:shape id="AutoShape 2" o:spid="_x0000_s1026" type="#_x0000_t32" style="position:absolute;margin-left:212pt;margin-top:14.75pt;width:90.75pt;height:0;z-index:251659264;visibility:visible;mso-wrap-style:square;mso-width-percent:0;mso-height-percent:0;mso-wrap-distance-left:9pt;mso-wrap-distance-top:0;mso-wrap-distance-right:9pt;mso-wrap-distance-bottom:0;mso-position-horizontal:absolute;mso-position-horizontal-relative:text;mso-position-vertical:absolute;mso-position-vertical-relative:text;mso-width-percent:0;mso-height-percent:0;mso-width-relative:page;mso-height-relative:page" o:gfxdata="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"/>
-                  </w:pict>
-                </mc:Fallback>
-              </mc:AlternateContent>
-            </w:r>
-            <w:r>
-              <w:rPr>
-                <w:rFonts w:asciiTheme="minorHAnsi" w:hAnsiTheme="minorHAnsi" w:cs="Arial"/>
-                <w:sz w:val="22"/>
-                <w:szCs w:val="22"/>
-              </w:rPr>
-              <w:t xml:space="preserve">Increase welfare monitoring frequency to: </w:t>
-            </w:r>
-          </w:p>
-          <w:p>
-            <w:pPr>
-              <w:numPr>
-                <w:ilvl w:val="0"/>
-                <w:numId w:val="14"/>
-              </w:numPr>
-              <w:spacing w:before="60" w:after="40"/>
-              <w:ind w:left="318" w:hanging="284"/>
-              <w:rPr>
-                <w:rFonts w:asciiTheme="minorHAnsi" w:hAnsiTheme="minorHAnsi" w:cs="Arial"/>
-                <w:b/>
-                <w:sz w:val="22"/>
-                <w:szCs w:val="22"/>
-              </w:rPr>
-            </w:pPr>
-            <w:r>
-              <w:rPr>
-                <w:rFonts w:asciiTheme="minorHAnsi" w:hAnsiTheme="minorHAnsi"/>
-                <w:noProof/>
-                <w:sz w:val="22"/>
-                <w:szCs w:val="22"/>
-                <w:lang w:val="en-GB" w:eastAsia="zh-CN"/>
-              </w:rPr>
-              <mc:AlternateContent>
-                <mc:Choice Requires="wps">
-                  <w:drawing>
-                    <wp:anchor distT="0" distB="0" distL="114300" distR="114300" simplePos="0" relativeHeight="251660288" behindDoc="0" locked="0" layoutInCell="1" allowOverlap="1" wp14:anchorId="65B1EDFB" wp14:editId="7603B4BC">
-                      <wp:simplePos x="0" y="0"/>
-                      <wp:positionH relativeFrom="column">
-                        <wp:posOffset>2349500</wp:posOffset>
-                      </wp:positionH>
-                      <wp:positionV relativeFrom="paragraph">
-                        <wp:posOffset>146050</wp:posOffset>
-                      </wp:positionV>
-                      <wp:extent cx="1495425" cy="0"/>
-                      <wp:effectExtent l="0" t="0" r="9525" b="19050"/>
-                      <wp:wrapNone/>
-                      <wp:docPr id="3" name="AutoShape 3"/>
-                      <wp:cNvGraphicFramePr>
-                        <a:graphicFrameLocks xmlns:a="http://schemas.openxmlformats.org/drawingml/2006/main"/>
-                      </wp:cNvGraphicFramePr>
-                      <a:graphic xmlns:a="http://schemas.openxmlformats.org/drawingml/2006/main">
-                        <a:graphicData uri="http://schemas.microsoft.com/office/word/2010/wordprocessingShape">
-                          <wps:wsp>
-                            <wps:cNvCnPr>
-                              <a:cxnSpLocks noChangeShapeType="1"/>
-                            </wps:cNvCnPr>
-                            <wps:spPr bwMode="auto">
-                              <a:xfrm>
-                                <a:off x="0" y="0"/>
-                                <a:ext cx="1495425" cy="0"/>
-                              </a:xfrm>
-                              <a:prstGeom prst="straightConnector1">
-                                <a:avLst/>
-                              </a:prstGeom>
-                              <a:noFill/>
-                              <a:ln w="9525">
-                                <a:solidFill>
-                                  <a:srgbClr val="000000"/>
-                                </a:solidFill>
-                                <a:round/>
-                                <a:headEnd/>
-                                <a:tailEnd/>
-                              </a:ln>
-                              <a:extLst>
-                                <a:ext uri="{909E8E84-426E-40DD-AFC4-6F175D3DCCD1}">
-                                  <a14:hiddenFill xmlns:a14="http://schemas.microsoft.com/office/drawing/2010/main">
-                                    <a:noFill/>
-                                  </a14:hiddenFill>
-                                </a:ext>
-                              </a:extLst>
-                            </wps:spPr>
-                            <wps:bodyPr/>
-                          </wps:wsp>
-                        </a:graphicData>
-                      </a:graphic>
-                      <wp14:sizeRelH relativeFrom="page">
-                        <wp14:pctWidth>0</wp14:pctWidth>
-                      </wp14:sizeRelH>
-                      <wp14:sizeRelV relativeFrom="page">
-                        <wp14:pctHeight>0</wp14:pctHeight>
-                      </wp14:sizeRelV>
-                    </wp:anchor>
-                  </w:drawing>
-                </mc:Choice>
-                <mc:Fallback xmlns:cx="http://schemas.microsoft.com/office/drawing/2014/chartex" xmlns:cx1="http://schemas.microsoft.com/office/drawing/2015/9/8/chartex" xmlns:cx2="http://schemas.microsoft.com/office/drawing/2015/10/21/chartex" xmlns:cx3="http://schemas.microsoft.com/office/drawing/2016/5/9/chartex" xmlns:cx4="http://schemas.microsoft.com/office/drawing/2016/5/10/chartex" xmlns:cx5="http://schemas.microsoft.com/office/drawing/2016/5/11/chartex" xmlns:cx6="http://schemas.microsoft.com/office/drawing/2016/5/12/chartex" xmlns:cx7="http://schemas.microsoft.com/office/drawing/2016/5/13/chartex" xmlns:cx8="http://schemas.microsoft.com/office/drawing/2016/5/14/chartex" xmlns:aink="http://schemas.microsoft.com/office/drawing/2016/ink" xmlns:am3d="http://schemas.microsoft.com/office/drawing/2017/model3d" xmlns:w16cid="http://schemas.microsoft.com/office/word/2016/wordml/cid" xmlns:w16se="http://schemas.microsoft.com/office/word/2015/wordml/symex">
-                  <w:pict>
-                    <v:shape w14:anchorId="5BAE8069" id="AutoShape 3" o:spid="_x0000_s1026" type="#_x0000_t32" style="position:absolute;margin-left:185pt;margin-top:11.5pt;width:117.75pt;height:0;z-index:251660288;visibility:visible;mso-wrap-style:square;mso-width-percent:0;mso-height-percent:0;mso-wrap-distance-left:9pt;mso-wrap-distance-top:0;mso-wrap-distance-right:9pt;mso-wrap-distance-bottom:0;mso-position-horizontal:absolute;mso-position-horizontal-relative:text;mso-position-vertical:absolute;mso-position-vertical-relative:text;mso-width-percent:0;mso-height-percent:0;mso-width-relative:page;mso-height-relative:page" o:gfxdata="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"/>
-                  </w:pict>
-                </mc:Fallback>
-              </mc:AlternateContent>
-            </w:r>
-            <w:r>
-              <w:rPr>
-                <w:rFonts w:asciiTheme="minorHAnsi" w:hAnsiTheme="minorHAnsi" w:cs="Arial"/>
-                <w:sz w:val="22"/>
-                <w:szCs w:val="22"/>
-              </w:rPr>
-              <w:t xml:space="preserve">Measure weight at a frequency of: </w:t>
-            </w:r>
-          </w:p>
-          <w:p>
-            <w:pPr>
-              <w:numPr>
-                <w:ilvl w:val="0"/>
-                <w:numId w:val="14"/>
-              </w:numPr>
-              <w:spacing w:before="60" w:after="40"/>
-              <w:ind w:left="318" w:hanging="284"/>
-              <w:rPr>
-                <w:rFonts w:asciiTheme="minorHAnsi" w:hAnsiTheme="minorHAnsi" w:cs="Arial"/>
-                <w:b/>
-                <w:sz w:val="22"/>
-                <w:szCs w:val="22"/>
-              </w:rPr>
-            </w:pPr>
-            <w:r>
-              <w:rPr>
-                <w:rFonts w:asciiTheme="minorHAnsi" w:hAnsiTheme="minorHAnsi" w:cs="Arial"/>
-                <w:sz w:val="22"/>
-                <w:szCs w:val="22"/>
-              </w:rPr>
-              <w:t>Notify the AWO or other approved reviewer.</w:t>
-            </w:r>
+              <w:rPr>
+                <w:rFonts w:asciiTheme="minorHAnsi" w:hAnsiTheme="minorHAnsi" w:cs="Arial"/>
+                <w:b/>
+                <w:sz w:val="22"/>
+                <w:szCs w:val="22"/>
+              </w:rPr>
+            </w:pPr>
           </w:p>
         </w:tc>
       </w:tr>
@@ -3794,229 +3382,16 @@
           </w:tcPr>
           <w:p>
             <w:pPr>
-              <w:numPr>
-                <w:ilvl w:val="0"/>
-                <w:numId w:val="18"/>
-              </w:numPr>
               <w:spacing w:before="60" w:after="40"/>
-              <w:ind w:left="318" w:hanging="284"/>
-              <w:rPr>
-                <w:rFonts w:asciiTheme="minorHAnsi" w:hAnsiTheme="minorHAnsi" w:cs="Arial"/>
-                <w:b/>
-                <w:sz w:val="22"/>
-                <w:szCs w:val="22"/>
-              </w:rPr>
-            </w:pPr>
-            <w:r>
-              <w:rPr>
-                <w:rFonts w:asciiTheme="minorHAnsi" w:hAnsiTheme="minorHAnsi"/>
-                <w:noProof/>
-                <w:sz w:val="22"/>
-                <w:szCs w:val="22"/>
-                <w:lang w:val="en-GB" w:eastAsia="zh-CN"/>
-              </w:rPr>
-              <mc:AlternateContent>
-                <mc:Choice Requires="wps">
-                  <w:drawing>
-                    <wp:anchor distT="0" distB="0" distL="114300" distR="114300" simplePos="0" relativeHeight="251661312" behindDoc="0" locked="0" layoutInCell="1" allowOverlap="1" wp14:anchorId="0739887C" wp14:editId="4535BE02">
-                      <wp:simplePos x="0" y="0"/>
-                      <wp:positionH relativeFrom="column">
-                        <wp:posOffset>2749550</wp:posOffset>
-                      </wp:positionH>
-                      <wp:positionV relativeFrom="paragraph">
-                        <wp:posOffset>184150</wp:posOffset>
-                      </wp:positionV>
-                      <wp:extent cx="1095375" cy="0"/>
-                      <wp:effectExtent l="0" t="0" r="9525" b="19050"/>
-                      <wp:wrapNone/>
-                      <wp:docPr id="2" name="AutoShape 4"/>
-                      <wp:cNvGraphicFramePr>
-                        <a:graphicFrameLocks xmlns:a="http://schemas.openxmlformats.org/drawingml/2006/main"/>
-                      </wp:cNvGraphicFramePr>
-                      <a:graphic xmlns:a="http://schemas.openxmlformats.org/drawingml/2006/main">
-                        <a:graphicData uri="http://schemas.microsoft.com/office/word/2010/wordprocessingShape">
-                          <wps:wsp>
-                            <wps:cNvCnPr>
-                              <a:cxnSpLocks noChangeShapeType="1"/>
-                            </wps:cNvCnPr>
-                            <wps:spPr bwMode="auto">
-                              <a:xfrm>
-                                <a:off x="0" y="0"/>
-                                <a:ext cx="1095375" cy="0"/>
-                              </a:xfrm>
-                              <a:prstGeom prst="straightConnector1">
-                                <a:avLst/>
-                              </a:prstGeom>
-                              <a:noFill/>
-                              <a:ln w="9525">
-                                <a:solidFill>
-                                  <a:srgbClr val="000000"/>
-                                </a:solidFill>
-                                <a:round/>
-                                <a:headEnd/>
-                                <a:tailEnd/>
-                              </a:ln>
-                              <a:extLst>
-                                <a:ext uri="{909E8E84-426E-40DD-AFC4-6F175D3DCCD1}">
-                                  <a14:hiddenFill xmlns:a14="http://schemas.microsoft.com/office/drawing/2010/main">
-                                    <a:noFill/>
-                                  </a14:hiddenFill>
-                                </a:ext>
-                              </a:extLst>
-                            </wps:spPr>
-                            <wps:bodyPr/>
-                          </wps:wsp>
-                        </a:graphicData>
-                      </a:graphic>
-                      <wp14:sizeRelH relativeFrom="page">
-                        <wp14:pctWidth>0</wp14:pctWidth>
-                      </wp14:sizeRelH>
-                      <wp14:sizeRelV relativeFrom="page">
-                        <wp14:pctHeight>0</wp14:pctHeight>
-                      </wp14:sizeRelV>
-                    </wp:anchor>
-                  </w:drawing>
-                </mc:Choice>
-                <mc:Fallback xmlns:cx="http://schemas.microsoft.com/office/drawing/2014/chartex" xmlns:cx1="http://schemas.microsoft.com/office/drawing/2015/9/8/chartex" xmlns:cx2="http://schemas.microsoft.com/office/drawing/2015/10/21/chartex" xmlns:cx3="http://schemas.microsoft.com/office/drawing/2016/5/9/chartex" xmlns:cx4="http://schemas.microsoft.com/office/drawing/2016/5/10/chartex" xmlns:cx5="http://schemas.microsoft.com/office/drawing/2016/5/11/chartex" xmlns:cx6="http://schemas.microsoft.com/office/drawing/2016/5/12/chartex" xmlns:cx7="http://schemas.microsoft.com/office/drawing/2016/5/13/chartex" xmlns:cx8="http://schemas.microsoft.com/office/drawing/2016/5/14/chartex" xmlns:aink="http://schemas.microsoft.com/office/drawing/2016/ink" xmlns:am3d="http://schemas.microsoft.com/office/drawing/2017/model3d" xmlns:w16cid="http://schemas.microsoft.com/office/word/2016/wordml/cid" xmlns:w16se="http://schemas.microsoft.com/office/word/2015/wordml/symex">
-                  <w:pict>
-                    <v:shape w14:anchorId="45F095CF" id="AutoShape 4" o:spid="_x0000_s1026" type="#_x0000_t32" style="position:absolute;margin-left:216.5pt;margin-top:14.5pt;width:86.25pt;height:0;z-index:251661312;visibility:visible;mso-wrap-style:square;mso-width-percent:0;mso-height-percent:0;mso-wrap-distance-left:9pt;mso-wrap-distance-top:0;mso-wrap-distance-right:9pt;mso-wrap-distance-bottom:0;mso-position-horizontal:absolute;mso-position-horizontal-relative:text;mso-position-vertical:absolute;mso-position-vertical-relative:text;mso-width-percent:0;mso-height-percent:0;mso-width-relative:page;mso-height-relative:page" o:gfxdata="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"/>
-                  </w:pict>
-                </mc:Fallback>
-              </mc:AlternateContent>
-            </w:r>
-            <w:r>
-              <w:rPr>
-                <w:rFonts w:asciiTheme="minorHAnsi" w:hAnsiTheme="minorHAnsi" w:cs="Arial"/>
-                <w:sz w:val="22"/>
-                <w:szCs w:val="22"/>
-              </w:rPr>
-              <w:t xml:space="preserve">Increase welfare monitoring frequency to: </w:t>
-            </w:r>
-          </w:p>
-          <w:p>
-            <w:pPr>
-              <w:numPr>
-                <w:ilvl w:val="0"/>
-                <w:numId w:val="18"/>
-              </w:numPr>
-              <w:spacing w:before="60" w:after="40"/>
-              <w:ind w:left="318" w:hanging="284"/>
-              <w:rPr>
-                <w:rFonts w:asciiTheme="minorHAnsi" w:hAnsiTheme="minorHAnsi" w:cs="Arial"/>
-                <w:b/>
-                <w:sz w:val="22"/>
-                <w:szCs w:val="22"/>
-              </w:rPr>
-            </w:pPr>
-            <w:r>
-              <w:rPr>
-                <w:rFonts w:asciiTheme="minorHAnsi" w:hAnsiTheme="minorHAnsi"/>
-                <w:noProof/>
-                <w:sz w:val="22"/>
-                <w:szCs w:val="22"/>
-                <w:lang w:val="en-GB" w:eastAsia="zh-CN"/>
-              </w:rPr>
-              <mc:AlternateContent>
-                <mc:Choice Requires="wps">
-                  <w:drawing>
-                    <wp:anchor distT="0" distB="0" distL="114300" distR="114300" simplePos="0" relativeHeight="251662336" behindDoc="0" locked="0" layoutInCell="1" allowOverlap="1" wp14:anchorId="39C73F13" wp14:editId="2BCB8868">
-                      <wp:simplePos x="0" y="0"/>
-                      <wp:positionH relativeFrom="column">
-                        <wp:posOffset>2349500</wp:posOffset>
-                      </wp:positionH>
-                      <wp:positionV relativeFrom="paragraph">
-                        <wp:posOffset>152400</wp:posOffset>
-                      </wp:positionV>
-                      <wp:extent cx="1495425" cy="0"/>
-                      <wp:effectExtent l="0" t="0" r="9525" b="19050"/>
-                      <wp:wrapNone/>
-                      <wp:docPr id="1" name="AutoShape 5"/>
-                      <wp:cNvGraphicFramePr>
-                        <a:graphicFrameLocks xmlns:a="http://schemas.openxmlformats.org/drawingml/2006/main"/>
-                      </wp:cNvGraphicFramePr>
-                      <a:graphic xmlns:a="http://schemas.openxmlformats.org/drawingml/2006/main">
-                        <a:graphicData uri="http://schemas.microsoft.com/office/word/2010/wordprocessingShape">
-                          <wps:wsp>
-                            <wps:cNvCnPr>
-                              <a:cxnSpLocks noChangeShapeType="1"/>
-                            </wps:cNvCnPr>
-                            <wps:spPr bwMode="auto">
-                              <a:xfrm>
-                                <a:off x="0" y="0"/>
-                                <a:ext cx="1495425" cy="0"/>
-                              </a:xfrm>
-                              <a:prstGeom prst="straightConnector1">
-                                <a:avLst/>
-                              </a:prstGeom>
-                              <a:noFill/>
-                              <a:ln w="9525">
-                                <a:solidFill>
-                                  <a:srgbClr val="000000"/>
-                                </a:solidFill>
-                                <a:round/>
-                                <a:headEnd/>
-                                <a:tailEnd/>
-                              </a:ln>
-                              <a:extLst>
-                                <a:ext uri="{909E8E84-426E-40DD-AFC4-6F175D3DCCD1}">
-                                  <a14:hiddenFill xmlns:a14="http://schemas.microsoft.com/office/drawing/2010/main">
-                                    <a:noFill/>
-                                  </a14:hiddenFill>
-                                </a:ext>
-                              </a:extLst>
-                            </wps:spPr>
-                            <wps:bodyPr/>
-                          </wps:wsp>
-                        </a:graphicData>
-                      </a:graphic>
-                      <wp14:sizeRelH relativeFrom="page">
-                        <wp14:pctWidth>0</wp14:pctWidth>
-                      </wp14:sizeRelH>
-                      <wp14:sizeRelV relativeFrom="page">
-                        <wp14:pctHeight>0</wp14:pctHeight>
-                      </wp14:sizeRelV>
-                    </wp:anchor>
-                  </w:drawing>
-                </mc:Choice>
-                <mc:Fallback xmlns:cx="http://schemas.microsoft.com/office/drawing/2014/chartex" xmlns:cx1="http://schemas.microsoft.com/office/drawing/2015/9/8/chartex" xmlns:cx2="http://schemas.microsoft.com/office/drawing/2015/10/21/chartex" xmlns:cx3="http://schemas.microsoft.com/office/drawing/2016/5/9/chartex" xmlns:cx4="http://schemas.microsoft.com/office/drawing/2016/5/10/chartex" xmlns:cx5="http://schemas.microsoft.com/office/drawing/2016/5/11/chartex" xmlns:cx6="http://schemas.microsoft.com/office/drawing/2016/5/12/chartex" xmlns:cx7="http://schemas.microsoft.com/office/drawing/2016/5/13/chartex" xmlns:cx8="http://schemas.microsoft.com/office/drawing/2016/5/14/chartex" xmlns:aink="http://schemas.microsoft.com/office/drawing/2016/ink" xmlns:am3d="http://schemas.microsoft.com/office/drawing/2017/model3d" xmlns:w16cid="http://schemas.microsoft.com/office/word/2016/wordml/cid" xmlns:w16se="http://schemas.microsoft.com/office/word/2015/wordml/symex">
-                  <w:pict>
-                    <v:shape w14:anchorId="29D644D8" id="AutoShape 5" o:spid="_x0000_s1026" type="#_x0000_t32" style="position:absolute;margin-left:185pt;margin-top:12pt;width:117.75pt;height:0;z-index:251662336;visibility:visible;mso-wrap-style:square;mso-width-percent:0;mso-height-percent:0;mso-wrap-distance-left:9pt;mso-wrap-distance-top:0;mso-wrap-distance-right:9pt;mso-wrap-distance-bottom:0;mso-position-horizontal:absolute;mso-position-horizontal-relative:text;mso-position-vertical:absolute;mso-position-vertical-relative:text;mso-width-percent:0;mso-height-percent:0;mso-width-relative:page;mso-height-relative:page" o:gfxdata="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"/>
-                  </w:pict>
-                </mc:Fallback>
-              </mc:AlternateContent>
-            </w:r>
-            <w:r>
-              <w:rPr>
-                <w:rFonts w:asciiTheme="minorHAnsi" w:hAnsiTheme="minorHAnsi" w:cs="Arial"/>
-                <w:sz w:val="22"/>
-                <w:szCs w:val="22"/>
-              </w:rPr>
-              <w:t xml:space="preserve">Measure tumours at a frequency of: </w:t>
-            </w:r>
-          </w:p>
-          <w:p>
-            <w:pPr>
-              <w:numPr>
-                <w:ilvl w:val="0"/>
-                <w:numId w:val="18"/>
-              </w:numPr>
-              <w:spacing w:before="60" w:after="40"/>
-              <w:ind w:left="318" w:hanging="284"/>
-              <w:rPr>
-                <w:rFonts w:asciiTheme="minorHAnsi" w:hAnsiTheme="minorHAnsi" w:cs="Arial"/>
-                <w:b/>
-                <w:sz w:val="22"/>
-                <w:szCs w:val="22"/>
-              </w:rPr>
-            </w:pPr>
-            <w:r>
-              <w:rPr>
-                <w:rFonts w:asciiTheme="minorHAnsi" w:hAnsiTheme="minorHAnsi" w:cs="Arial"/>
-                <w:sz w:val="22"/>
-                <w:szCs w:val="22"/>
-              </w:rPr>
-              <w:t>Notify the AWO or other approved reviewer.</w:t>
-            </w:r>
+              <w:rPr>
+                <w:rFonts w:asciiTheme="minorHAnsi" w:hAnsiTheme="minorHAnsi" w:cs="Arial"/>
+                <w:b/>
+                <w:sz w:val="22"/>
+                <w:szCs w:val="22"/>
+              </w:rPr>
+            </w:pPr>
+            <w:bookmarkStart w:id="0" w:name="_GoBack"/>
+            <w:bookmarkEnd w:id="0"/>
           </w:p>
         </w:tc>
       </w:tr>
@@ -4161,7 +3536,27 @@
                 <w:szCs w:val="20"/>
                 <w:highlight w:val="yellow"/>
               </w:rPr>
-              <w:t>*“In immature animals the assessment of a body weight deficit, as a manifestation of failure to thrive, may be based on a comparison with body weight in a comparable group of control animals or predicted body weight for age derived from a species-specific growth chart.”</w:t>
+              <w:t xml:space="preserve">*“In immature </w:t>
+            </w:r>
+            <w:proofErr w:type="gramStart"/>
+            <w:r>
+              <w:rPr>
+                <w:rFonts w:asciiTheme="minorHAnsi" w:hAnsiTheme="minorHAnsi"/>
+                <w:sz w:val="20"/>
+                <w:szCs w:val="20"/>
+                <w:highlight w:val="yellow"/>
+              </w:rPr>
+              <w:t>animals</w:t>
+            </w:r>
+            <w:proofErr w:type="gramEnd"/>
+            <w:r>
+              <w:rPr>
+                <w:rFonts w:asciiTheme="minorHAnsi" w:hAnsiTheme="minorHAnsi"/>
+                <w:sz w:val="20"/>
+                <w:szCs w:val="20"/>
+                <w:highlight w:val="yellow"/>
+              </w:rPr>
+              <w:t xml:space="preserve"> the assessment of a body weight deficit, as a manifestation of failure to thrive, may be based on a comparison with body weight in a comparable group of control animals or predicted body weight for age derived from a species-specific growth chart.”</w:t>
             </w:r>
           </w:p>
         </w:tc>
@@ -4700,8 +4095,9 @@
         <w:sz w:val="18"/>
         <w:szCs w:val="18"/>
       </w:rPr>
-      <w:t xml:space="preserve">                </w:t>
+      <w:t xml:space="preserve">              </w:t>
     </w:r>
+    <w:proofErr w:type="gramStart"/>
     <w:r>
       <w:rPr>
         <w:rFonts w:ascii="Calibri" w:hAnsi="Calibri" w:cs="Calibri"/>
@@ -4710,8 +4106,19 @@
         <w:sz w:val="18"/>
         <w:szCs w:val="18"/>
       </w:rPr>
+      <w:t xml:space="preserve">  </w:t>
+    </w:r>
+    <w:r>
+      <w:rPr>
+        <w:rFonts w:ascii="Calibri" w:hAnsi="Calibri" w:cs="Calibri"/>
+        <w:i/>
+        <w:color w:val="808080"/>
+        <w:sz w:val="18"/>
+        <w:szCs w:val="18"/>
+      </w:rPr>
       <w:t xml:space="preserve"> (</w:t>
     </w:r>
+    <w:proofErr w:type="gramEnd"/>
     <w:r>
       <w:rPr>
         <w:rFonts w:ascii="Calibri" w:hAnsi="Calibri" w:cs="Calibri"/>
@@ -4994,7 +4401,7 @@
         <v:path o:extrusionok="f" gradientshapeok="t" o:connecttype="rect"/>
         <o:lock v:ext="edit" aspectratio="t"/>
       </v:shapetype>
-      <v:shape id="_x0000_i1137" type="#_x0000_t75" style="width:124.25pt;height:140.8pt" o:bullet="t">
+      <v:shape id="_x0000_i1193" type="#_x0000_t75" style="width:124.25pt;height:140.8pt" o:bullet="t">
         <v:imagedata r:id="rId1" o:title=""/>
       </v:shape>
     </w:pict>
@@ -8330,7 +7737,7 @@
 </file>
 
 <file path=customXml/itemProps1.xml><?xml version="1.0" encoding="utf-8"?>
-<ds:datastoreItem xmlns:ds="http://schemas.openxmlformats.org/officeDocument/2006/customXml" ds:itemID="{35313E32-59FF-B245-A42B-F7E840B978E1}">
+<ds:datastoreItem xmlns:ds="http://schemas.openxmlformats.org/officeDocument/2006/customXml" ds:itemID="{B446338B-9BF2-0844-94B5-FF5E4A676586}">
   <ds:schemaRefs>
     <ds:schemaRef ds:uri="http://schemas.openxmlformats.org/officeDocument/2006/bibliography"/>
   </ds:schemaRefs>

</xml_diff>